<commit_message>
Atualiza~ção ata de reunião
</commit_message>
<xml_diff>
--- a/Atas/Atas de Reunião.docx
+++ b/Atas/Atas de Reunião.docx
@@ -1,6 +1,6 @@
 
 <file path=word/document.xml><?xml version="1.0" encoding="utf-8"?>
-<w:document xmlns:wpc="http://schemas.microsoft.com/office/word/2010/wordprocessingCanvas" xmlns:cx="http://schemas.microsoft.com/office/drawing/2014/chartex" xmlns:cx1="http://schemas.microsoft.com/office/drawing/2015/9/8/chartex" xmlns:cx2="http://schemas.microsoft.com/office/drawing/2015/10/21/chartex" xmlns:cx3="http://schemas.microsoft.com/office/drawing/2016/5/9/chartex" xmlns:cx4="http://schemas.microsoft.com/office/drawing/2016/5/10/chartex" xmlns:cx5="http://schemas.microsoft.com/office/drawing/2016/5/11/chartex" xmlns:cx6="http://schemas.microsoft.com/office/drawing/2016/5/12/chartex" xmlns:cx7="http://schemas.microsoft.com/office/drawing/2016/5/13/chartex" xmlns:cx8="http://schemas.microsoft.com/office/drawing/2016/5/14/chartex" xmlns:mc="http://schemas.openxmlformats.org/markup-compatibility/2006" xmlns:aink="http://schemas.microsoft.com/office/drawing/2016/ink" xmlns:am3d="http://schemas.microsoft.com/office/drawing/2017/model3d" xmlns:o="urn:schemas-microsoft-com:office:office" xmlns:oel="http://schemas.microsoft.com/office/2019/extlst" xmlns:r="http://schemas.openxmlformats.org/officeDocument/2006/relationships" xmlns:m="http://schemas.openxmlformats.org/officeDocument/2006/math" xmlns:v="urn:schemas-microsoft-com:vml" xmlns:wp14="http://schemas.microsoft.com/office/word/2010/wordprocessingDrawing" xmlns:wp="http://schemas.openxmlformats.org/drawingml/2006/wordprocessingDrawing" xmlns:w10="urn:schemas-microsoft-com:office:word" xmlns:w="http://schemas.openxmlformats.org/wordprocessingml/2006/main" xmlns:w14="http://schemas.microsoft.com/office/word/2010/wordml" xmlns:w15="http://schemas.microsoft.com/office/word/2012/wordml" xmlns:w16cex="http://schemas.microsoft.com/office/word/2018/wordml/cex" xmlns:w16cid="http://schemas.microsoft.com/office/word/2016/wordml/cid" xmlns:w16="http://schemas.microsoft.com/office/word/2018/wordml" xmlns:w16du="http://schemas.microsoft.com/office/word/2023/wordml/word16du" xmlns:w16sdtdh="http://schemas.microsoft.com/office/word/2020/wordml/sdtdatahash" xmlns:w16se="http://schemas.microsoft.com/office/word/2015/wordml/symex" xmlns:wpg="http://schemas.microsoft.com/office/word/2010/wordprocessingGroup" xmlns:wpi="http://schemas.microsoft.com/office/word/2010/wordprocessingInk" xmlns:wne="http://schemas.microsoft.com/office/word/2006/wordml" xmlns:wps="http://schemas.microsoft.com/office/word/2010/wordprocessingShape" mc:Ignorable="w14 w15 w16se w16cid w16 w16cex w16sdtdh w16du wp14">
+<w:document xmlns:wpc="http://schemas.microsoft.com/office/word/2010/wordprocessingCanvas" xmlns:cx="http://schemas.microsoft.com/office/drawing/2014/chartex" xmlns:cx1="http://schemas.microsoft.com/office/drawing/2015/9/8/chartex" xmlns:cx2="http://schemas.microsoft.com/office/drawing/2015/10/21/chartex" xmlns:cx3="http://schemas.microsoft.com/office/drawing/2016/5/9/chartex" xmlns:cx4="http://schemas.microsoft.com/office/drawing/2016/5/10/chartex" xmlns:cx5="http://schemas.microsoft.com/office/drawing/2016/5/11/chartex" xmlns:cx6="http://schemas.microsoft.com/office/drawing/2016/5/12/chartex" xmlns:cx7="http://schemas.microsoft.com/office/drawing/2016/5/13/chartex" xmlns:cx8="http://schemas.microsoft.com/office/drawing/2016/5/14/chartex" xmlns:mc="http://schemas.openxmlformats.org/markup-compatibility/2006" xmlns:aink="http://schemas.microsoft.com/office/drawing/2016/ink" xmlns:am3d="http://schemas.microsoft.com/office/drawing/2017/model3d" xmlns:o="urn:schemas-microsoft-com:office:office" xmlns:oel="http://schemas.microsoft.com/office/2019/extlst" xmlns:r="http://schemas.openxmlformats.org/officeDocument/2006/relationships" xmlns:m="http://schemas.openxmlformats.org/officeDocument/2006/math" xmlns:v="urn:schemas-microsoft-com:vml" xmlns:wp14="http://schemas.microsoft.com/office/word/2010/wordprocessingDrawing" xmlns:wp="http://schemas.openxmlformats.org/drawingml/2006/wordprocessingDrawing" xmlns:w10="urn:schemas-microsoft-com:office:word" xmlns:w="http://schemas.openxmlformats.org/wordprocessingml/2006/main" xmlns:w14="http://schemas.microsoft.com/office/word/2010/wordml" xmlns:w15="http://schemas.microsoft.com/office/word/2012/wordml" xmlns:w16cex="http://schemas.microsoft.com/office/word/2018/wordml/cex" xmlns:w16cid="http://schemas.microsoft.com/office/word/2016/wordml/cid" xmlns:w16="http://schemas.microsoft.com/office/word/2018/wordml" xmlns:w16sdtdh="http://schemas.microsoft.com/office/word/2020/wordml/sdtdatahash" xmlns:w16se="http://schemas.microsoft.com/office/word/2015/wordml/symex" xmlns:wpg="http://schemas.microsoft.com/office/word/2010/wordprocessingGroup" xmlns:wpi="http://schemas.microsoft.com/office/word/2010/wordprocessingInk" xmlns:wne="http://schemas.microsoft.com/office/word/2006/wordml" xmlns:wps="http://schemas.microsoft.com/office/word/2010/wordprocessingShape" mc:Ignorable="w14 w15 w16se w16cid w16 w16cex w16sdtdh wp14">
   <w:body>
     <w:tbl>
       <w:tblPr>
@@ -372,8 +372,18 @@
                       <w:sz w:val="24"/>
                       <w:szCs w:val="24"/>
                     </w:rPr>
-                    <w:t>Pedro Sarabando</w:t>
-                  </w:r>
+                    <w:t xml:space="preserve">Pedro </w:t>
+                  </w:r>
+                  <w:proofErr w:type="spellStart"/>
+                  <w:r>
+                    <w:rPr>
+                      <w:rFonts w:asciiTheme="majorHAnsi" w:hAnsiTheme="majorHAnsi" w:cstheme="majorHAnsi"/>
+                      <w:sz w:val="24"/>
+                      <w:szCs w:val="24"/>
+                    </w:rPr>
+                    <w:t>Sarabando</w:t>
+                  </w:r>
+                  <w:proofErr w:type="spellEnd"/>
                 </w:p>
                 <w:p>
                   <w:pPr>
@@ -744,8 +754,18 @@
                       <w:sz w:val="24"/>
                       <w:szCs w:val="24"/>
                     </w:rPr>
-                    <w:t>Pedro Sarabando</w:t>
-                  </w:r>
+                    <w:t xml:space="preserve">Pedro </w:t>
+                  </w:r>
+                  <w:proofErr w:type="spellStart"/>
+                  <w:r>
+                    <w:rPr>
+                      <w:rFonts w:asciiTheme="majorHAnsi" w:hAnsiTheme="majorHAnsi" w:cstheme="majorHAnsi"/>
+                      <w:sz w:val="24"/>
+                      <w:szCs w:val="24"/>
+                    </w:rPr>
+                    <w:t>Sarabando</w:t>
+                  </w:r>
+                  <w:proofErr w:type="spellEnd"/>
                 </w:p>
                 <w:p>
                   <w:pPr>
@@ -950,7 +970,25 @@
                       <w:sz w:val="24"/>
                       <w:szCs w:val="24"/>
                     </w:rPr>
-                    <w:t>Foi discutido em reunião ideias para as telas do CRUD, divisão de tarefas, protótipo, documentação e storyboard.</w:t>
+                    <w:t xml:space="preserve">Foi discutido em reunião ideias para as telas do CRUD, divisão de tarefas, protótipo, documentação e </w:t>
+                  </w:r>
+                  <w:proofErr w:type="spellStart"/>
+                  <w:r>
+                    <w:rPr>
+                      <w:rFonts w:asciiTheme="majorHAnsi" w:hAnsiTheme="majorHAnsi" w:cstheme="majorHAnsi"/>
+                      <w:sz w:val="24"/>
+                      <w:szCs w:val="24"/>
+                    </w:rPr>
+                    <w:t>storyboard</w:t>
+                  </w:r>
+                  <w:proofErr w:type="spellEnd"/>
+                  <w:r>
+                    <w:rPr>
+                      <w:rFonts w:asciiTheme="majorHAnsi" w:hAnsiTheme="majorHAnsi" w:cstheme="majorHAnsi"/>
+                      <w:sz w:val="24"/>
+                      <w:szCs w:val="24"/>
+                    </w:rPr>
+                    <w:t>.</w:t>
                   </w:r>
                 </w:p>
               </w:tc>
@@ -1086,8 +1124,18 @@
                       <w:sz w:val="24"/>
                       <w:szCs w:val="24"/>
                     </w:rPr>
-                    <w:t>Pedro Sarabando</w:t>
-                  </w:r>
+                    <w:t xml:space="preserve">Pedro </w:t>
+                  </w:r>
+                  <w:proofErr w:type="spellStart"/>
+                  <w:r>
+                    <w:rPr>
+                      <w:rFonts w:asciiTheme="majorHAnsi" w:hAnsiTheme="majorHAnsi" w:cstheme="majorHAnsi"/>
+                      <w:sz w:val="24"/>
+                      <w:szCs w:val="24"/>
+                    </w:rPr>
+                    <w:t>Sarabando</w:t>
+                  </w:r>
+                  <w:proofErr w:type="spellEnd"/>
                 </w:p>
                 <w:p>
                   <w:pPr>
@@ -1427,8 +1475,18 @@
                       <w:sz w:val="24"/>
                       <w:szCs w:val="24"/>
                     </w:rPr>
-                    <w:t>Pedro Sarabando</w:t>
-                  </w:r>
+                    <w:t xml:space="preserve">Pedro </w:t>
+                  </w:r>
+                  <w:proofErr w:type="spellStart"/>
+                  <w:r>
+                    <w:rPr>
+                      <w:rFonts w:asciiTheme="majorHAnsi" w:hAnsiTheme="majorHAnsi" w:cstheme="majorHAnsi"/>
+                      <w:sz w:val="24"/>
+                      <w:szCs w:val="24"/>
+                    </w:rPr>
+                    <w:t>Sarabando</w:t>
+                  </w:r>
+                  <w:proofErr w:type="spellEnd"/>
                 </w:p>
                 <w:p>
                   <w:pPr>
@@ -1808,8 +1866,18 @@
                       <w:sz w:val="24"/>
                       <w:szCs w:val="24"/>
                     </w:rPr>
-                    <w:t>Pedro Sarabando</w:t>
-                  </w:r>
+                    <w:t xml:space="preserve">Pedro </w:t>
+                  </w:r>
+                  <w:proofErr w:type="spellStart"/>
+                  <w:r>
+                    <w:rPr>
+                      <w:rFonts w:asciiTheme="majorHAnsi" w:hAnsiTheme="majorHAnsi" w:cstheme="majorHAnsi"/>
+                      <w:sz w:val="24"/>
+                      <w:szCs w:val="24"/>
+                    </w:rPr>
+                    <w:t>Sarabando</w:t>
+                  </w:r>
+                  <w:proofErr w:type="spellEnd"/>
                 </w:p>
                 <w:p>
                   <w:pPr>
@@ -2125,8 +2193,18 @@
                       <w:sz w:val="24"/>
                       <w:szCs w:val="24"/>
                     </w:rPr>
-                    <w:t>Pedro Sarabando</w:t>
-                  </w:r>
+                    <w:t xml:space="preserve">Pedro </w:t>
+                  </w:r>
+                  <w:proofErr w:type="spellStart"/>
+                  <w:r>
+                    <w:rPr>
+                      <w:rFonts w:asciiTheme="majorHAnsi" w:hAnsiTheme="majorHAnsi" w:cstheme="majorHAnsi"/>
+                      <w:sz w:val="24"/>
+                      <w:szCs w:val="24"/>
+                    </w:rPr>
+                    <w:t>Sarabando</w:t>
+                  </w:r>
+                  <w:proofErr w:type="spellEnd"/>
                 </w:p>
                 <w:p>
                   <w:pPr>
@@ -2293,7 +2371,25 @@
                       <w:sz w:val="24"/>
                       <w:szCs w:val="24"/>
                     </w:rPr>
-                    <w:t>Divisão de tasks e tempo estimado para entrega</w:t>
+                    <w:t xml:space="preserve">Divisão de </w:t>
+                  </w:r>
+                  <w:proofErr w:type="spellStart"/>
+                  <w:r>
+                    <w:rPr>
+                      <w:rFonts w:asciiTheme="majorHAnsi" w:hAnsiTheme="majorHAnsi" w:cstheme="majorHAnsi"/>
+                      <w:sz w:val="24"/>
+                      <w:szCs w:val="24"/>
+                    </w:rPr>
+                    <w:t>tasks</w:t>
+                  </w:r>
+                  <w:proofErr w:type="spellEnd"/>
+                  <w:r>
+                    <w:rPr>
+                      <w:rFonts w:asciiTheme="majorHAnsi" w:hAnsiTheme="majorHAnsi" w:cstheme="majorHAnsi"/>
+                      <w:sz w:val="24"/>
+                      <w:szCs w:val="24"/>
+                    </w:rPr>
+                    <w:t xml:space="preserve"> e tempo estimado para entrega</w:t>
                   </w:r>
                 </w:p>
                 <w:p/>
@@ -2414,8 +2510,18 @@
                       <w:sz w:val="24"/>
                       <w:szCs w:val="24"/>
                     </w:rPr>
-                    <w:t>Pedro Sarabando</w:t>
-                  </w:r>
+                    <w:t xml:space="preserve">Pedro </w:t>
+                  </w:r>
+                  <w:proofErr w:type="spellStart"/>
+                  <w:r>
+                    <w:rPr>
+                      <w:rFonts w:asciiTheme="majorHAnsi" w:hAnsiTheme="majorHAnsi" w:cstheme="majorHAnsi"/>
+                      <w:sz w:val="24"/>
+                      <w:szCs w:val="24"/>
+                    </w:rPr>
+                    <w:t>Sarabando</w:t>
+                  </w:r>
+                  <w:proofErr w:type="spellEnd"/>
                 </w:p>
                 <w:p>
                   <w:pPr>
@@ -2551,7 +2657,34 @@
                       <w:sz w:val="24"/>
                       <w:szCs w:val="24"/>
                     </w:rPr>
-                    <w:t>Não chegarama tempo da da</w:t>
+                    <w:t xml:space="preserve">Não </w:t>
+                  </w:r>
+                  <w:proofErr w:type="spellStart"/>
+                  <w:r>
+                    <w:rPr>
+                      <w:rFonts w:asciiTheme="majorHAnsi" w:hAnsiTheme="majorHAnsi" w:cstheme="majorHAnsi"/>
+                      <w:sz w:val="24"/>
+                      <w:szCs w:val="24"/>
+                    </w:rPr>
+                    <w:t>chegarama</w:t>
+                  </w:r>
+                  <w:proofErr w:type="spellEnd"/>
+                  <w:r>
+                    <w:rPr>
+                      <w:rFonts w:asciiTheme="majorHAnsi" w:hAnsiTheme="majorHAnsi" w:cstheme="majorHAnsi"/>
+                      <w:sz w:val="24"/>
+                      <w:szCs w:val="24"/>
+                    </w:rPr>
+                    <w:t xml:space="preserve"> tempo da </w:t>
+                  </w:r>
+                  <w:proofErr w:type="spellStart"/>
+                  <w:r>
+                    <w:rPr>
+                      <w:rFonts w:asciiTheme="majorHAnsi" w:hAnsiTheme="majorHAnsi" w:cstheme="majorHAnsi"/>
+                      <w:sz w:val="24"/>
+                      <w:szCs w:val="24"/>
+                    </w:rPr>
+                    <w:t>da</w:t>
                   </w:r>
                   <w:r>
                     <w:rPr>
@@ -2561,6 +2694,7 @@
                     </w:rPr>
                     <w:t>ily</w:t>
                   </w:r>
+                  <w:proofErr w:type="spellEnd"/>
                 </w:p>
               </w:tc>
               <w:tc>
@@ -2714,8 +2848,18 @@
                       <w:sz w:val="24"/>
                       <w:szCs w:val="24"/>
                     </w:rPr>
-                    <w:t>Pedro Sarabando</w:t>
-                  </w:r>
+                    <w:t xml:space="preserve">Pedro </w:t>
+                  </w:r>
+                  <w:proofErr w:type="spellStart"/>
+                  <w:r>
+                    <w:rPr>
+                      <w:rFonts w:asciiTheme="majorHAnsi" w:hAnsiTheme="majorHAnsi" w:cstheme="majorHAnsi"/>
+                      <w:sz w:val="24"/>
+                      <w:szCs w:val="24"/>
+                    </w:rPr>
+                    <w:t>Sarabando</w:t>
+                  </w:r>
+                  <w:proofErr w:type="spellEnd"/>
                 </w:p>
                 <w:p>
                   <w:pPr>
@@ -2823,8 +2967,18 @@
                       <w:sz w:val="24"/>
                       <w:szCs w:val="24"/>
                     </w:rPr>
-                    <w:t>Não chegou a tempo da daily</w:t>
-                  </w:r>
+                    <w:t xml:space="preserve">Não chegou a tempo da </w:t>
+                  </w:r>
+                  <w:proofErr w:type="spellStart"/>
+                  <w:r>
+                    <w:rPr>
+                      <w:rFonts w:asciiTheme="majorHAnsi" w:hAnsiTheme="majorHAnsi" w:cstheme="majorHAnsi"/>
+                      <w:sz w:val="24"/>
+                      <w:szCs w:val="24"/>
+                    </w:rPr>
+                    <w:t>daily</w:t>
+                  </w:r>
+                  <w:proofErr w:type="spellEnd"/>
                 </w:p>
               </w:tc>
               <w:tc>
@@ -2835,8 +2989,13 @@
                 <w:p/>
                 <w:p>
                   <w:r>
-                    <w:t>Alinhamos prazos e tarefas que podíamos já começar a realizar na semana, alinhamos e já iniciamos a idealização do DER, mudamos também os horários das dailys</w:t>
-                  </w:r>
+                    <w:t xml:space="preserve">Alinhamos prazos e tarefas que podíamos já começar a realizar na semana, alinhamos e já iniciamos a idealização do DER, mudamos também os horários das </w:t>
+                  </w:r>
+                  <w:proofErr w:type="spellStart"/>
+                  <w:r>
+                    <w:t>dailys</w:t>
+                  </w:r>
+                  <w:proofErr w:type="spellEnd"/>
                 </w:p>
               </w:tc>
             </w:tr>
@@ -2934,8 +3093,18 @@
                       <w:sz w:val="24"/>
                       <w:szCs w:val="24"/>
                     </w:rPr>
-                    <w:t>Pedro Sarabando</w:t>
-                  </w:r>
+                    <w:t xml:space="preserve">Pedro </w:t>
+                  </w:r>
+                  <w:proofErr w:type="spellStart"/>
+                  <w:r>
+                    <w:rPr>
+                      <w:rFonts w:asciiTheme="majorHAnsi" w:hAnsiTheme="majorHAnsi" w:cstheme="majorHAnsi"/>
+                      <w:sz w:val="24"/>
+                      <w:szCs w:val="24"/>
+                    </w:rPr>
+                    <w:t>Sarabando</w:t>
+                  </w:r>
+                  <w:proofErr w:type="spellEnd"/>
                 </w:p>
                 <w:p>
                   <w:pPr>
@@ -3065,8 +3234,18 @@
                       <w:sz w:val="24"/>
                       <w:szCs w:val="24"/>
                     </w:rPr>
-                    <w:t>Não chegou a tempo da daily</w:t>
-                  </w:r>
+                    <w:t xml:space="preserve">Não chegou a tempo da </w:t>
+                  </w:r>
+                  <w:proofErr w:type="spellStart"/>
+                  <w:r>
+                    <w:rPr>
+                      <w:rFonts w:asciiTheme="majorHAnsi" w:hAnsiTheme="majorHAnsi" w:cstheme="majorHAnsi"/>
+                      <w:sz w:val="24"/>
+                      <w:szCs w:val="24"/>
+                    </w:rPr>
+                    <w:t>daily</w:t>
+                  </w:r>
+                  <w:proofErr w:type="spellEnd"/>
                 </w:p>
               </w:tc>
               <w:tc>
@@ -3077,19 +3256,7 @@
                 <w:p/>
                 <w:p>
                   <w:r>
-                    <w:t xml:space="preserve">Tiramos </w:t>
-                  </w:r>
-                  <w:r>
-                    <w:t>dúvidas</w:t>
-                  </w:r>
-                  <w:r>
-                    <w:t xml:space="preserve"> e alinhamos alguns pontos referentes as atividades que cada membro </w:t>
-                  </w:r>
-                  <w:r>
-                    <w:t>irá</w:t>
-                  </w:r>
-                  <w:r>
-                    <w:t xml:space="preserve"> realizar</w:t>
+                    <w:t>Tiramos dúvidas e alinhamos alguns pontos referentes as atividades que cada membro irá realizar</w:t>
                   </w:r>
                 </w:p>
               </w:tc>
@@ -3146,23 +3313,7 @@
                       <w:sz w:val="24"/>
                       <w:szCs w:val="24"/>
                     </w:rPr>
-                    <w:t>0</w:t>
-                  </w:r>
-                  <w:r>
-                    <w:rPr>
-                      <w:rFonts w:asciiTheme="majorHAnsi" w:hAnsiTheme="majorHAnsi" w:cstheme="majorHAnsi"/>
-                      <w:sz w:val="24"/>
-                      <w:szCs w:val="24"/>
-                    </w:rPr>
-                    <w:t>5</w:t>
-                  </w:r>
-                  <w:r>
-                    <w:rPr>
-                      <w:rFonts w:asciiTheme="majorHAnsi" w:hAnsiTheme="majorHAnsi" w:cstheme="majorHAnsi"/>
-                      <w:sz w:val="24"/>
-                      <w:szCs w:val="24"/>
-                    </w:rPr>
-                    <w:t>/04/2024</w:t>
+                    <w:t>05/04/2024</w:t>
                   </w:r>
                 </w:p>
               </w:tc>
@@ -3204,8 +3355,18 @@
                       <w:sz w:val="24"/>
                       <w:szCs w:val="24"/>
                     </w:rPr>
-                    <w:t>Pedro Sarabando</w:t>
-                  </w:r>
+                    <w:t xml:space="preserve">Pedro </w:t>
+                  </w:r>
+                  <w:proofErr w:type="spellStart"/>
+                  <w:r>
+                    <w:rPr>
+                      <w:rFonts w:asciiTheme="majorHAnsi" w:hAnsiTheme="majorHAnsi" w:cstheme="majorHAnsi"/>
+                      <w:sz w:val="24"/>
+                      <w:szCs w:val="24"/>
+                    </w:rPr>
+                    <w:t>Sarabando</w:t>
+                  </w:r>
+                  <w:proofErr w:type="spellEnd"/>
                 </w:p>
                 <w:p>
                   <w:pPr>
@@ -3335,8 +3496,18 @@
                       <w:sz w:val="24"/>
                       <w:szCs w:val="24"/>
                     </w:rPr>
-                    <w:t>Não chegou a tempo da daily</w:t>
-                  </w:r>
+                    <w:t xml:space="preserve">Não chegou a tempo da </w:t>
+                  </w:r>
+                  <w:proofErr w:type="spellStart"/>
+                  <w:r>
+                    <w:rPr>
+                      <w:rFonts w:asciiTheme="majorHAnsi" w:hAnsiTheme="majorHAnsi" w:cstheme="majorHAnsi"/>
+                      <w:sz w:val="24"/>
+                      <w:szCs w:val="24"/>
+                    </w:rPr>
+                    <w:t>daily</w:t>
+                  </w:r>
+                  <w:proofErr w:type="spellEnd"/>
                 </w:p>
               </w:tc>
               <w:tc>
@@ -3371,6 +3542,50 @@
                     </w:rPr>
                   </w:pPr>
                 </w:p>
+                <w:p>
+                  <w:pPr>
+                    <w:jc w:val="center"/>
+                    <w:rPr>
+                      <w:rFonts w:asciiTheme="majorHAnsi" w:hAnsiTheme="majorHAnsi" w:cstheme="majorHAnsi"/>
+                      <w:sz w:val="24"/>
+                      <w:szCs w:val="24"/>
+                    </w:rPr>
+                  </w:pPr>
+                </w:p>
+                <w:p>
+                  <w:pPr>
+                    <w:jc w:val="center"/>
+                    <w:rPr>
+                      <w:rFonts w:asciiTheme="majorHAnsi" w:hAnsiTheme="majorHAnsi" w:cstheme="majorHAnsi"/>
+                      <w:sz w:val="24"/>
+                      <w:szCs w:val="24"/>
+                    </w:rPr>
+                  </w:pPr>
+                  <w:r>
+                    <w:rPr>
+                      <w:rFonts w:asciiTheme="majorHAnsi" w:hAnsiTheme="majorHAnsi" w:cstheme="majorHAnsi"/>
+                      <w:sz w:val="24"/>
+                      <w:szCs w:val="24"/>
+                    </w:rPr>
+                    <w:t>0</w:t>
+                  </w:r>
+                  <w:r>
+                    <w:rPr>
+                      <w:rFonts w:asciiTheme="majorHAnsi" w:hAnsiTheme="majorHAnsi" w:cstheme="majorHAnsi"/>
+                      <w:sz w:val="24"/>
+                      <w:szCs w:val="24"/>
+                    </w:rPr>
+                    <w:t>8</w:t>
+                  </w:r>
+                  <w:r>
+                    <w:rPr>
+                      <w:rFonts w:asciiTheme="majorHAnsi" w:hAnsiTheme="majorHAnsi" w:cstheme="majorHAnsi"/>
+                      <w:sz w:val="24"/>
+                      <w:szCs w:val="24"/>
+                    </w:rPr>
+                    <w:t>/04/2024</w:t>
+                  </w:r>
+                </w:p>
               </w:tc>
               <w:tc>
                 <w:tcPr>
@@ -3387,13 +3602,150 @@
                     </w:rPr>
                   </w:pPr>
                 </w:p>
+                <w:p>
+                  <w:pPr>
+                    <w:jc w:val="center"/>
+                    <w:rPr>
+                      <w:rFonts w:asciiTheme="majorHAnsi" w:hAnsiTheme="majorHAnsi" w:cstheme="majorHAnsi"/>
+                      <w:sz w:val="24"/>
+                      <w:szCs w:val="24"/>
+                    </w:rPr>
+                  </w:pPr>
+                  <w:r>
+                    <w:rPr>
+                      <w:rFonts w:asciiTheme="majorHAnsi" w:hAnsiTheme="majorHAnsi" w:cstheme="majorHAnsi"/>
+                      <w:sz w:val="24"/>
+                      <w:szCs w:val="24"/>
+                    </w:rPr>
+                    <w:t xml:space="preserve">Pedro </w:t>
+                  </w:r>
+                  <w:proofErr w:type="spellStart"/>
+                  <w:r>
+                    <w:rPr>
+                      <w:rFonts w:asciiTheme="majorHAnsi" w:hAnsiTheme="majorHAnsi" w:cstheme="majorHAnsi"/>
+                      <w:sz w:val="24"/>
+                      <w:szCs w:val="24"/>
+                    </w:rPr>
+                    <w:t>Sarabando</w:t>
+                  </w:r>
+                  <w:proofErr w:type="spellEnd"/>
+                </w:p>
+                <w:p>
+                  <w:pPr>
+                    <w:jc w:val="center"/>
+                    <w:rPr>
+                      <w:rFonts w:asciiTheme="majorHAnsi" w:hAnsiTheme="majorHAnsi" w:cstheme="majorHAnsi"/>
+                      <w:sz w:val="24"/>
+                      <w:szCs w:val="24"/>
+                    </w:rPr>
+                  </w:pPr>
+                  <w:r>
+                    <w:rPr>
+                      <w:rFonts w:asciiTheme="majorHAnsi" w:hAnsiTheme="majorHAnsi" w:cstheme="majorHAnsi"/>
+                      <w:sz w:val="24"/>
+                      <w:szCs w:val="24"/>
+                    </w:rPr>
+                    <w:t>Yuri</w:t>
+                  </w:r>
+                </w:p>
+                <w:p>
+                  <w:pPr>
+                    <w:jc w:val="center"/>
+                    <w:rPr>
+                      <w:rFonts w:asciiTheme="majorHAnsi" w:hAnsiTheme="majorHAnsi" w:cstheme="majorHAnsi"/>
+                      <w:sz w:val="24"/>
+                      <w:szCs w:val="24"/>
+                    </w:rPr>
+                  </w:pPr>
+                  <w:r>
+                    <w:rPr>
+                      <w:rFonts w:asciiTheme="majorHAnsi" w:hAnsiTheme="majorHAnsi" w:cstheme="majorHAnsi"/>
+                      <w:sz w:val="24"/>
+                      <w:szCs w:val="24"/>
+                    </w:rPr>
+                    <w:t>Luiz Fernando</w:t>
+                  </w:r>
+                </w:p>
+                <w:p>
+                  <w:pPr>
+                    <w:jc w:val="center"/>
+                    <w:rPr>
+                      <w:rFonts w:asciiTheme="majorHAnsi" w:hAnsiTheme="majorHAnsi" w:cstheme="majorHAnsi"/>
+                      <w:sz w:val="24"/>
+                      <w:szCs w:val="24"/>
+                    </w:rPr>
+                  </w:pPr>
+                </w:p>
               </w:tc>
               <w:tc>
                 <w:tcPr>
                   <w:tcW w:w="1806" w:type="dxa"/>
                   <w:shd w:val="clear" w:color="auto" w:fill="FFFFFF" w:themeFill="background1"/>
                 </w:tcPr>
-                <w:p/>
+                <w:p>
+                  <w:pPr>
+                    <w:jc w:val="center"/>
+                    <w:rPr>
+                      <w:rFonts w:asciiTheme="majorHAnsi" w:hAnsiTheme="majorHAnsi" w:cstheme="majorHAnsi"/>
+                      <w:sz w:val="24"/>
+                      <w:szCs w:val="24"/>
+                    </w:rPr>
+                  </w:pPr>
+                  <w:r>
+                    <w:rPr>
+                      <w:rFonts w:asciiTheme="majorHAnsi" w:hAnsiTheme="majorHAnsi" w:cstheme="majorHAnsi"/>
+                      <w:sz w:val="24"/>
+                      <w:szCs w:val="24"/>
+                    </w:rPr>
+                    <w:t>Nathalia</w:t>
+                  </w:r>
+                </w:p>
+                <w:p>
+                  <w:pPr>
+                    <w:jc w:val="center"/>
+                  </w:pPr>
+                  <w:r>
+                    <w:rPr>
+                      <w:rFonts w:asciiTheme="majorHAnsi" w:hAnsiTheme="majorHAnsi" w:cstheme="majorHAnsi"/>
+                      <w:sz w:val="24"/>
+                      <w:szCs w:val="24"/>
+                    </w:rPr>
+                    <w:t>Florencio</w:t>
+                  </w:r>
+                </w:p>
+                <w:p>
+                  <w:pPr>
+                    <w:jc w:val="center"/>
+                    <w:rPr>
+                      <w:rFonts w:asciiTheme="majorHAnsi" w:hAnsiTheme="majorHAnsi" w:cstheme="majorHAnsi"/>
+                      <w:sz w:val="24"/>
+                      <w:szCs w:val="24"/>
+                    </w:rPr>
+                  </w:pPr>
+                  <w:r>
+                    <w:rPr>
+                      <w:rFonts w:asciiTheme="majorHAnsi" w:hAnsiTheme="majorHAnsi" w:cstheme="majorHAnsi"/>
+                      <w:sz w:val="24"/>
+                      <w:szCs w:val="24"/>
+                    </w:rPr>
+                    <w:t>Gabriela Severino</w:t>
+                  </w:r>
+                </w:p>
+                <w:p>
+                  <w:pPr>
+                    <w:jc w:val="center"/>
+                    <w:rPr>
+                      <w:rFonts w:asciiTheme="majorHAnsi" w:hAnsiTheme="majorHAnsi" w:cstheme="majorHAnsi"/>
+                      <w:sz w:val="24"/>
+                      <w:szCs w:val="24"/>
+                    </w:rPr>
+                  </w:pPr>
+                </w:p>
+                <w:p>
+                  <w:pPr>
+                    <w:jc w:val="center"/>
+                  </w:pPr>
+                </w:p>
               </w:tc>
               <w:tc>
                 <w:tcPr>
@@ -3402,12 +3754,51 @@
                 </w:tcPr>
                 <w:p>
                   <w:pPr>
-                    <w:rPr>
-                      <w:rFonts w:asciiTheme="majorHAnsi" w:hAnsiTheme="majorHAnsi" w:cstheme="majorHAnsi"/>
-                      <w:sz w:val="24"/>
-                      <w:szCs w:val="24"/>
-                    </w:rPr>
-                  </w:pPr>
+                    <w:jc w:val="center"/>
+                    <w:rPr>
+                      <w:rFonts w:asciiTheme="majorHAnsi" w:hAnsiTheme="majorHAnsi" w:cstheme="majorHAnsi"/>
+                      <w:sz w:val="24"/>
+                      <w:szCs w:val="24"/>
+                    </w:rPr>
+                  </w:pPr>
+                </w:p>
+                <w:p>
+                  <w:pPr>
+                    <w:jc w:val="center"/>
+                    <w:rPr>
+                      <w:rFonts w:asciiTheme="majorHAnsi" w:hAnsiTheme="majorHAnsi" w:cstheme="majorHAnsi"/>
+                      <w:sz w:val="24"/>
+                      <w:szCs w:val="24"/>
+                    </w:rPr>
+                  </w:pPr>
+                </w:p>
+                <w:p>
+                  <w:pPr>
+                    <w:jc w:val="center"/>
+                    <w:rPr>
+                      <w:rFonts w:asciiTheme="majorHAnsi" w:hAnsiTheme="majorHAnsi" w:cstheme="majorHAnsi"/>
+                      <w:sz w:val="24"/>
+                      <w:szCs w:val="24"/>
+                    </w:rPr>
+                  </w:pPr>
+                  <w:r>
+                    <w:rPr>
+                      <w:rFonts w:asciiTheme="majorHAnsi" w:hAnsiTheme="majorHAnsi" w:cstheme="majorHAnsi"/>
+                      <w:sz w:val="24"/>
+                      <w:szCs w:val="24"/>
+                    </w:rPr>
+                    <w:t xml:space="preserve">Não chegou a tempo da </w:t>
+                  </w:r>
+                  <w:proofErr w:type="spellStart"/>
+                  <w:r>
+                    <w:rPr>
+                      <w:rFonts w:asciiTheme="majorHAnsi" w:hAnsiTheme="majorHAnsi" w:cstheme="majorHAnsi"/>
+                      <w:sz w:val="24"/>
+                      <w:szCs w:val="24"/>
+                    </w:rPr>
+                    <w:t>daily</w:t>
+                  </w:r>
+                  <w:proofErr w:type="spellEnd"/>
                 </w:p>
               </w:tc>
               <w:tc>
@@ -3415,7 +3806,16 @@
                   <w:tcW w:w="4061" w:type="dxa"/>
                   <w:shd w:val="clear" w:color="auto" w:fill="FFFFFF" w:themeFill="background1"/>
                 </w:tcPr>
-                <w:p/>
+                <w:p>
+                  <w:pPr>
+                    <w:jc w:val="center"/>
+                  </w:pPr>
+                </w:p>
+                <w:p>
+                  <w:r>
+                    <w:t xml:space="preserve">Alinhamos detalhes as tarefas que estamos trabalhando e levantamos novos temas para serem produzidos esta semana </w:t>
+                  </w:r>
+                </w:p>
               </w:tc>
             </w:tr>
             <w:tr>
@@ -3786,7 +4186,7 @@
 </file>
 
 <file path=word/endnotes.xml><?xml version="1.0" encoding="utf-8"?>
-<w:endnotes xmlns:wpc="http://schemas.microsoft.com/office/word/2010/wordprocessingCanvas" xmlns:cx="http://schemas.microsoft.com/office/drawing/2014/chartex" xmlns:cx1="http://schemas.microsoft.com/office/drawing/2015/9/8/chartex" xmlns:cx2="http://schemas.microsoft.com/office/drawing/2015/10/21/chartex" xmlns:cx3="http://schemas.microsoft.com/office/drawing/2016/5/9/chartex" xmlns:cx4="http://schemas.microsoft.com/office/drawing/2016/5/10/chartex" xmlns:cx5="http://schemas.microsoft.com/office/drawing/2016/5/11/chartex" xmlns:cx6="http://schemas.microsoft.com/office/drawing/2016/5/12/chartex" xmlns:cx7="http://schemas.microsoft.com/office/drawing/2016/5/13/chartex" xmlns:cx8="http://schemas.microsoft.com/office/drawing/2016/5/14/chartex" xmlns:mc="http://schemas.openxmlformats.org/markup-compatibility/2006" xmlns:aink="http://schemas.microsoft.com/office/drawing/2016/ink" xmlns:am3d="http://schemas.microsoft.com/office/drawing/2017/model3d" xmlns:o="urn:schemas-microsoft-com:office:office" xmlns:oel="http://schemas.microsoft.com/office/2019/extlst" xmlns:r="http://schemas.openxmlformats.org/officeDocument/2006/relationships" xmlns:m="http://schemas.openxmlformats.org/officeDocument/2006/math" xmlns:v="urn:schemas-microsoft-com:vml" xmlns:wp14="http://schemas.microsoft.com/office/word/2010/wordprocessingDrawing" xmlns:wp="http://schemas.openxmlformats.org/drawingml/2006/wordprocessingDrawing" xmlns:w10="urn:schemas-microsoft-com:office:word" xmlns:w="http://schemas.openxmlformats.org/wordprocessingml/2006/main" xmlns:w14="http://schemas.microsoft.com/office/word/2010/wordml" xmlns:w15="http://schemas.microsoft.com/office/word/2012/wordml" xmlns:w16cex="http://schemas.microsoft.com/office/word/2018/wordml/cex" xmlns:w16cid="http://schemas.microsoft.com/office/word/2016/wordml/cid" xmlns:w16="http://schemas.microsoft.com/office/word/2018/wordml" xmlns:w16du="http://schemas.microsoft.com/office/word/2023/wordml/word16du" xmlns:w16sdtdh="http://schemas.microsoft.com/office/word/2020/wordml/sdtdatahash" xmlns:w16se="http://schemas.microsoft.com/office/word/2015/wordml/symex" xmlns:wpg="http://schemas.microsoft.com/office/word/2010/wordprocessingGroup" xmlns:wpi="http://schemas.microsoft.com/office/word/2010/wordprocessingInk" xmlns:wne="http://schemas.microsoft.com/office/word/2006/wordml" xmlns:wps="http://schemas.microsoft.com/office/word/2010/wordprocessingShape" mc:Ignorable="w14 w15 w16se w16cid w16 w16cex w16sdtdh w16du wp14">
+<w:endnotes xmlns:wpc="http://schemas.microsoft.com/office/word/2010/wordprocessingCanvas" xmlns:cx="http://schemas.microsoft.com/office/drawing/2014/chartex" xmlns:cx1="http://schemas.microsoft.com/office/drawing/2015/9/8/chartex" xmlns:cx2="http://schemas.microsoft.com/office/drawing/2015/10/21/chartex" xmlns:cx3="http://schemas.microsoft.com/office/drawing/2016/5/9/chartex" xmlns:cx4="http://schemas.microsoft.com/office/drawing/2016/5/10/chartex" xmlns:cx5="http://schemas.microsoft.com/office/drawing/2016/5/11/chartex" xmlns:cx6="http://schemas.microsoft.com/office/drawing/2016/5/12/chartex" xmlns:cx7="http://schemas.microsoft.com/office/drawing/2016/5/13/chartex" xmlns:cx8="http://schemas.microsoft.com/office/drawing/2016/5/14/chartex" xmlns:mc="http://schemas.openxmlformats.org/markup-compatibility/2006" xmlns:aink="http://schemas.microsoft.com/office/drawing/2016/ink" xmlns:am3d="http://schemas.microsoft.com/office/drawing/2017/model3d" xmlns:o="urn:schemas-microsoft-com:office:office" xmlns:oel="http://schemas.microsoft.com/office/2019/extlst" xmlns:r="http://schemas.openxmlformats.org/officeDocument/2006/relationships" xmlns:m="http://schemas.openxmlformats.org/officeDocument/2006/math" xmlns:v="urn:schemas-microsoft-com:vml" xmlns:wp14="http://schemas.microsoft.com/office/word/2010/wordprocessingDrawing" xmlns:wp="http://schemas.openxmlformats.org/drawingml/2006/wordprocessingDrawing" xmlns:w10="urn:schemas-microsoft-com:office:word" xmlns:w="http://schemas.openxmlformats.org/wordprocessingml/2006/main" xmlns:w14="http://schemas.microsoft.com/office/word/2010/wordml" xmlns:w15="http://schemas.microsoft.com/office/word/2012/wordml" xmlns:w16cex="http://schemas.microsoft.com/office/word/2018/wordml/cex" xmlns:w16cid="http://schemas.microsoft.com/office/word/2016/wordml/cid" xmlns:w16="http://schemas.microsoft.com/office/word/2018/wordml" xmlns:w16sdtdh="http://schemas.microsoft.com/office/word/2020/wordml/sdtdatahash" xmlns:w16se="http://schemas.microsoft.com/office/word/2015/wordml/symex" xmlns:wpg="http://schemas.microsoft.com/office/word/2010/wordprocessingGroup" xmlns:wpi="http://schemas.microsoft.com/office/word/2010/wordprocessingInk" xmlns:wne="http://schemas.microsoft.com/office/word/2006/wordml" xmlns:wps="http://schemas.microsoft.com/office/word/2010/wordprocessingShape" mc:Ignorable="w14 w15 w16se w16cid w16 w16cex w16sdtdh wp14">
   <w:endnote w:type="separator" w:id="-1">
     <w:p>
       <w:pPr>
@@ -3811,7 +4211,7 @@
 </file>
 
 <file path=word/footnotes.xml><?xml version="1.0" encoding="utf-8"?>
-<w:footnotes xmlns:wpc="http://schemas.microsoft.com/office/word/2010/wordprocessingCanvas" xmlns:cx="http://schemas.microsoft.com/office/drawing/2014/chartex" xmlns:cx1="http://schemas.microsoft.com/office/drawing/2015/9/8/chartex" xmlns:cx2="http://schemas.microsoft.com/office/drawing/2015/10/21/chartex" xmlns:cx3="http://schemas.microsoft.com/office/drawing/2016/5/9/chartex" xmlns:cx4="http://schemas.microsoft.com/office/drawing/2016/5/10/chartex" xmlns:cx5="http://schemas.microsoft.com/office/drawing/2016/5/11/chartex" xmlns:cx6="http://schemas.microsoft.com/office/drawing/2016/5/12/chartex" xmlns:cx7="http://schemas.microsoft.com/office/drawing/2016/5/13/chartex" xmlns:cx8="http://schemas.microsoft.com/office/drawing/2016/5/14/chartex" xmlns:mc="http://schemas.openxmlformats.org/markup-compatibility/2006" xmlns:aink="http://schemas.microsoft.com/office/drawing/2016/ink" xmlns:am3d="http://schemas.microsoft.com/office/drawing/2017/model3d" xmlns:o="urn:schemas-microsoft-com:office:office" xmlns:oel="http://schemas.microsoft.com/office/2019/extlst" xmlns:r="http://schemas.openxmlformats.org/officeDocument/2006/relationships" xmlns:m="http://schemas.openxmlformats.org/officeDocument/2006/math" xmlns:v="urn:schemas-microsoft-com:vml" xmlns:wp14="http://schemas.microsoft.com/office/word/2010/wordprocessingDrawing" xmlns:wp="http://schemas.openxmlformats.org/drawingml/2006/wordprocessingDrawing" xmlns:w10="urn:schemas-microsoft-com:office:word" xmlns:w="http://schemas.openxmlformats.org/wordprocessingml/2006/main" xmlns:w14="http://schemas.microsoft.com/office/word/2010/wordml" xmlns:w15="http://schemas.microsoft.com/office/word/2012/wordml" xmlns:w16cex="http://schemas.microsoft.com/office/word/2018/wordml/cex" xmlns:w16cid="http://schemas.microsoft.com/office/word/2016/wordml/cid" xmlns:w16="http://schemas.microsoft.com/office/word/2018/wordml" xmlns:w16du="http://schemas.microsoft.com/office/word/2023/wordml/word16du" xmlns:w16sdtdh="http://schemas.microsoft.com/office/word/2020/wordml/sdtdatahash" xmlns:w16se="http://schemas.microsoft.com/office/word/2015/wordml/symex" xmlns:wpg="http://schemas.microsoft.com/office/word/2010/wordprocessingGroup" xmlns:wpi="http://schemas.microsoft.com/office/word/2010/wordprocessingInk" xmlns:wne="http://schemas.microsoft.com/office/word/2006/wordml" xmlns:wps="http://schemas.microsoft.com/office/word/2010/wordprocessingShape" mc:Ignorable="w14 w15 w16se w16cid w16 w16cex w16sdtdh w16du wp14">
+<w:footnotes xmlns:wpc="http://schemas.microsoft.com/office/word/2010/wordprocessingCanvas" xmlns:cx="http://schemas.microsoft.com/office/drawing/2014/chartex" xmlns:cx1="http://schemas.microsoft.com/office/drawing/2015/9/8/chartex" xmlns:cx2="http://schemas.microsoft.com/office/drawing/2015/10/21/chartex" xmlns:cx3="http://schemas.microsoft.com/office/drawing/2016/5/9/chartex" xmlns:cx4="http://schemas.microsoft.com/office/drawing/2016/5/10/chartex" xmlns:cx5="http://schemas.microsoft.com/office/drawing/2016/5/11/chartex" xmlns:cx6="http://schemas.microsoft.com/office/drawing/2016/5/12/chartex" xmlns:cx7="http://schemas.microsoft.com/office/drawing/2016/5/13/chartex" xmlns:cx8="http://schemas.microsoft.com/office/drawing/2016/5/14/chartex" xmlns:mc="http://schemas.openxmlformats.org/markup-compatibility/2006" xmlns:aink="http://schemas.microsoft.com/office/drawing/2016/ink" xmlns:am3d="http://schemas.microsoft.com/office/drawing/2017/model3d" xmlns:o="urn:schemas-microsoft-com:office:office" xmlns:oel="http://schemas.microsoft.com/office/2019/extlst" xmlns:r="http://schemas.openxmlformats.org/officeDocument/2006/relationships" xmlns:m="http://schemas.openxmlformats.org/officeDocument/2006/math" xmlns:v="urn:schemas-microsoft-com:vml" xmlns:wp14="http://schemas.microsoft.com/office/word/2010/wordprocessingDrawing" xmlns:wp="http://schemas.openxmlformats.org/drawingml/2006/wordprocessingDrawing" xmlns:w10="urn:schemas-microsoft-com:office:word" xmlns:w="http://schemas.openxmlformats.org/wordprocessingml/2006/main" xmlns:w14="http://schemas.microsoft.com/office/word/2010/wordml" xmlns:w15="http://schemas.microsoft.com/office/word/2012/wordml" xmlns:w16cex="http://schemas.microsoft.com/office/word/2018/wordml/cex" xmlns:w16cid="http://schemas.microsoft.com/office/word/2016/wordml/cid" xmlns:w16="http://schemas.microsoft.com/office/word/2018/wordml" xmlns:w16sdtdh="http://schemas.microsoft.com/office/word/2020/wordml/sdtdatahash" xmlns:w16se="http://schemas.microsoft.com/office/word/2015/wordml/symex" xmlns:wpg="http://schemas.microsoft.com/office/word/2010/wordprocessingGroup" xmlns:wpi="http://schemas.microsoft.com/office/word/2010/wordprocessingInk" xmlns:wne="http://schemas.microsoft.com/office/word/2006/wordml" xmlns:wps="http://schemas.microsoft.com/office/word/2010/wordprocessingShape" mc:Ignorable="w14 w15 w16se w16cid w16 w16cex w16sdtdh wp14">
   <w:footnote w:type="separator" w:id="-1">
     <w:p>
       <w:pPr>
@@ -3836,7 +4236,7 @@
 </file>
 
 <file path=word/header1.xml><?xml version="1.0" encoding="utf-8"?>
-<w:hdr xmlns:wpc="http://schemas.microsoft.com/office/word/2010/wordprocessingCanvas" xmlns:cx="http://schemas.microsoft.com/office/drawing/2014/chartex" xmlns:cx1="http://schemas.microsoft.com/office/drawing/2015/9/8/chartex" xmlns:cx2="http://schemas.microsoft.com/office/drawing/2015/10/21/chartex" xmlns:cx3="http://schemas.microsoft.com/office/drawing/2016/5/9/chartex" xmlns:cx4="http://schemas.microsoft.com/office/drawing/2016/5/10/chartex" xmlns:cx5="http://schemas.microsoft.com/office/drawing/2016/5/11/chartex" xmlns:cx6="http://schemas.microsoft.com/office/drawing/2016/5/12/chartex" xmlns:cx7="http://schemas.microsoft.com/office/drawing/2016/5/13/chartex" xmlns:cx8="http://schemas.microsoft.com/office/drawing/2016/5/14/chartex" xmlns:mc="http://schemas.openxmlformats.org/markup-compatibility/2006" xmlns:aink="http://schemas.microsoft.com/office/drawing/2016/ink" xmlns:am3d="http://schemas.microsoft.com/office/drawing/2017/model3d" xmlns:o="urn:schemas-microsoft-com:office:office" xmlns:oel="http://schemas.microsoft.com/office/2019/extlst" xmlns:r="http://schemas.openxmlformats.org/officeDocument/2006/relationships" xmlns:m="http://schemas.openxmlformats.org/officeDocument/2006/math" xmlns:v="urn:schemas-microsoft-com:vml" xmlns:wp14="http://schemas.microsoft.com/office/word/2010/wordprocessingDrawing" xmlns:wp="http://schemas.openxmlformats.org/drawingml/2006/wordprocessingDrawing" xmlns:w10="urn:schemas-microsoft-com:office:word" xmlns:w="http://schemas.openxmlformats.org/wordprocessingml/2006/main" xmlns:w14="http://schemas.microsoft.com/office/word/2010/wordml" xmlns:w15="http://schemas.microsoft.com/office/word/2012/wordml" xmlns:w16cex="http://schemas.microsoft.com/office/word/2018/wordml/cex" xmlns:w16cid="http://schemas.microsoft.com/office/word/2016/wordml/cid" xmlns:w16="http://schemas.microsoft.com/office/word/2018/wordml" xmlns:w16du="http://schemas.microsoft.com/office/word/2023/wordml/word16du" xmlns:w16sdtdh="http://schemas.microsoft.com/office/word/2020/wordml/sdtdatahash" xmlns:w16se="http://schemas.microsoft.com/office/word/2015/wordml/symex" xmlns:wpg="http://schemas.microsoft.com/office/word/2010/wordprocessingGroup" xmlns:wpi="http://schemas.microsoft.com/office/word/2010/wordprocessingInk" xmlns:wne="http://schemas.microsoft.com/office/word/2006/wordml" xmlns:wps="http://schemas.microsoft.com/office/word/2010/wordprocessingShape" mc:Ignorable="w14 w15 w16se w16cid w16 w16cex w16sdtdh w16du wp14">
+<w:hdr xmlns:wpc="http://schemas.microsoft.com/office/word/2010/wordprocessingCanvas" xmlns:cx="http://schemas.microsoft.com/office/drawing/2014/chartex" xmlns:cx1="http://schemas.microsoft.com/office/drawing/2015/9/8/chartex" xmlns:cx2="http://schemas.microsoft.com/office/drawing/2015/10/21/chartex" xmlns:cx3="http://schemas.microsoft.com/office/drawing/2016/5/9/chartex" xmlns:cx4="http://schemas.microsoft.com/office/drawing/2016/5/10/chartex" xmlns:cx5="http://schemas.microsoft.com/office/drawing/2016/5/11/chartex" xmlns:cx6="http://schemas.microsoft.com/office/drawing/2016/5/12/chartex" xmlns:cx7="http://schemas.microsoft.com/office/drawing/2016/5/13/chartex" xmlns:cx8="http://schemas.microsoft.com/office/drawing/2016/5/14/chartex" xmlns:mc="http://schemas.openxmlformats.org/markup-compatibility/2006" xmlns:aink="http://schemas.microsoft.com/office/drawing/2016/ink" xmlns:am3d="http://schemas.microsoft.com/office/drawing/2017/model3d" xmlns:o="urn:schemas-microsoft-com:office:office" xmlns:oel="http://schemas.microsoft.com/office/2019/extlst" xmlns:r="http://schemas.openxmlformats.org/officeDocument/2006/relationships" xmlns:m="http://schemas.openxmlformats.org/officeDocument/2006/math" xmlns:v="urn:schemas-microsoft-com:vml" xmlns:wp14="http://schemas.microsoft.com/office/word/2010/wordprocessingDrawing" xmlns:wp="http://schemas.openxmlformats.org/drawingml/2006/wordprocessingDrawing" xmlns:w10="urn:schemas-microsoft-com:office:word" xmlns:w="http://schemas.openxmlformats.org/wordprocessingml/2006/main" xmlns:w14="http://schemas.microsoft.com/office/word/2010/wordml" xmlns:w15="http://schemas.microsoft.com/office/word/2012/wordml" xmlns:w16cex="http://schemas.microsoft.com/office/word/2018/wordml/cex" xmlns:w16cid="http://schemas.microsoft.com/office/word/2016/wordml/cid" xmlns:w16="http://schemas.microsoft.com/office/word/2018/wordml" xmlns:w16sdtdh="http://schemas.microsoft.com/office/word/2020/wordml/sdtdatahash" xmlns:w16se="http://schemas.microsoft.com/office/word/2015/wordml/symex" xmlns:wpg="http://schemas.microsoft.com/office/word/2010/wordprocessingGroup" xmlns:wpi="http://schemas.microsoft.com/office/word/2010/wordprocessingInk" xmlns:wne="http://schemas.microsoft.com/office/word/2006/wordml" xmlns:wps="http://schemas.microsoft.com/office/word/2010/wordprocessingShape" mc:Ignorable="w14 w15 w16se w16cid w16 w16cex w16sdtdh wp14">
   <w:p>
     <w:pPr>
       <w:pStyle w:val="Cabealho"/>
@@ -3928,7 +4328,7 @@
 </file>
 
 <file path=word/styles.xml><?xml version="1.0" encoding="utf-8"?>
-<w:styles xmlns:mc="http://schemas.openxmlformats.org/markup-compatibility/2006" xmlns:r="http://schemas.openxmlformats.org/officeDocument/2006/relationships" xmlns:w="http://schemas.openxmlformats.org/wordprocessingml/2006/main" xmlns:w14="http://schemas.microsoft.com/office/word/2010/wordml" xmlns:w15="http://schemas.microsoft.com/office/word/2012/wordml" xmlns:w16cex="http://schemas.microsoft.com/office/word/2018/wordml/cex" xmlns:w16cid="http://schemas.microsoft.com/office/word/2016/wordml/cid" xmlns:w16="http://schemas.microsoft.com/office/word/2018/wordml" xmlns:w16du="http://schemas.microsoft.com/office/word/2023/wordml/word16du" xmlns:w16sdtdh="http://schemas.microsoft.com/office/word/2020/wordml/sdtdatahash" xmlns:w16se="http://schemas.microsoft.com/office/word/2015/wordml/symex" mc:Ignorable="w14 w15 w16se w16cid w16 w16cex w16sdtdh w16du">
+<w:styles xmlns:mc="http://schemas.openxmlformats.org/markup-compatibility/2006" xmlns:r="http://schemas.openxmlformats.org/officeDocument/2006/relationships" xmlns:w="http://schemas.openxmlformats.org/wordprocessingml/2006/main" xmlns:w14="http://schemas.microsoft.com/office/word/2010/wordml" xmlns:w15="http://schemas.microsoft.com/office/word/2012/wordml" xmlns:w16cex="http://schemas.microsoft.com/office/word/2018/wordml/cex" xmlns:w16cid="http://schemas.microsoft.com/office/word/2016/wordml/cid" xmlns:w16="http://schemas.microsoft.com/office/word/2018/wordml" xmlns:w16sdtdh="http://schemas.microsoft.com/office/word/2020/wordml/sdtdatahash" xmlns:w16se="http://schemas.microsoft.com/office/word/2015/wordml/symex" mc:Ignorable="w14 w15 w16se w16cid w16 w16cex w16sdtdh">
   <w:docDefaults>
     <w:rPrDefault>
       <w:rPr>

</xml_diff>

<commit_message>
Atualizando a ata: Daily 07/04
</commit_message>
<xml_diff>
--- a/Atas/Atas de Reunião.docx
+++ b/Atas/Atas de Reunião.docx
@@ -1,6 +1,6 @@
 
 <file path=word/document.xml><?xml version="1.0" encoding="utf-8"?>
-<w:document xmlns:wpc="http://schemas.microsoft.com/office/word/2010/wordprocessingCanvas" xmlns:cx="http://schemas.microsoft.com/office/drawing/2014/chartex" xmlns:cx1="http://schemas.microsoft.com/office/drawing/2015/9/8/chartex" xmlns:cx2="http://schemas.microsoft.com/office/drawing/2015/10/21/chartex" xmlns:cx3="http://schemas.microsoft.com/office/drawing/2016/5/9/chartex" xmlns:cx4="http://schemas.microsoft.com/office/drawing/2016/5/10/chartex" xmlns:cx5="http://schemas.microsoft.com/office/drawing/2016/5/11/chartex" xmlns:cx6="http://schemas.microsoft.com/office/drawing/2016/5/12/chartex" xmlns:cx7="http://schemas.microsoft.com/office/drawing/2016/5/13/chartex" xmlns:cx8="http://schemas.microsoft.com/office/drawing/2016/5/14/chartex" xmlns:mc="http://schemas.openxmlformats.org/markup-compatibility/2006" xmlns:aink="http://schemas.microsoft.com/office/drawing/2016/ink" xmlns:am3d="http://schemas.microsoft.com/office/drawing/2017/model3d" xmlns:o="urn:schemas-microsoft-com:office:office" xmlns:oel="http://schemas.microsoft.com/office/2019/extlst" xmlns:r="http://schemas.openxmlformats.org/officeDocument/2006/relationships" xmlns:m="http://schemas.openxmlformats.org/officeDocument/2006/math" xmlns:v="urn:schemas-microsoft-com:vml" xmlns:wp14="http://schemas.microsoft.com/office/word/2010/wordprocessingDrawing" xmlns:wp="http://schemas.openxmlformats.org/drawingml/2006/wordprocessingDrawing" xmlns:w10="urn:schemas-microsoft-com:office:word" xmlns:w="http://schemas.openxmlformats.org/wordprocessingml/2006/main" xmlns:w14="http://schemas.microsoft.com/office/word/2010/wordml" xmlns:w15="http://schemas.microsoft.com/office/word/2012/wordml" xmlns:w16cex="http://schemas.microsoft.com/office/word/2018/wordml/cex" xmlns:w16cid="http://schemas.microsoft.com/office/word/2016/wordml/cid" xmlns:w16="http://schemas.microsoft.com/office/word/2018/wordml" xmlns:w16sdtdh="http://schemas.microsoft.com/office/word/2020/wordml/sdtdatahash" xmlns:w16se="http://schemas.microsoft.com/office/word/2015/wordml/symex" xmlns:wpg="http://schemas.microsoft.com/office/word/2010/wordprocessingGroup" xmlns:wpi="http://schemas.microsoft.com/office/word/2010/wordprocessingInk" xmlns:wne="http://schemas.microsoft.com/office/word/2006/wordml" xmlns:wps="http://schemas.microsoft.com/office/word/2010/wordprocessingShape" mc:Ignorable="w14 w15 w16se w16cid w16 w16cex w16sdtdh wp14">
+<w:document xmlns:wpc="http://schemas.microsoft.com/office/word/2010/wordprocessingCanvas" xmlns:cx="http://schemas.microsoft.com/office/drawing/2014/chartex" xmlns:cx1="http://schemas.microsoft.com/office/drawing/2015/9/8/chartex" xmlns:cx2="http://schemas.microsoft.com/office/drawing/2015/10/21/chartex" xmlns:cx3="http://schemas.microsoft.com/office/drawing/2016/5/9/chartex" xmlns:cx4="http://schemas.microsoft.com/office/drawing/2016/5/10/chartex" xmlns:cx5="http://schemas.microsoft.com/office/drawing/2016/5/11/chartex" xmlns:cx6="http://schemas.microsoft.com/office/drawing/2016/5/12/chartex" xmlns:cx7="http://schemas.microsoft.com/office/drawing/2016/5/13/chartex" xmlns:cx8="http://schemas.microsoft.com/office/drawing/2016/5/14/chartex" xmlns:mc="http://schemas.openxmlformats.org/markup-compatibility/2006" xmlns:aink="http://schemas.microsoft.com/office/drawing/2016/ink" xmlns:am3d="http://schemas.microsoft.com/office/drawing/2017/model3d" xmlns:o="urn:schemas-microsoft-com:office:office" xmlns:oel="http://schemas.microsoft.com/office/2019/extlst" xmlns:r="http://schemas.openxmlformats.org/officeDocument/2006/relationships" xmlns:m="http://schemas.openxmlformats.org/officeDocument/2006/math" xmlns:v="urn:schemas-microsoft-com:vml" xmlns:wp14="http://schemas.microsoft.com/office/word/2010/wordprocessingDrawing" xmlns:wp="http://schemas.openxmlformats.org/drawingml/2006/wordprocessingDrawing" xmlns:w10="urn:schemas-microsoft-com:office:word" xmlns:w="http://schemas.openxmlformats.org/wordprocessingml/2006/main" xmlns:w14="http://schemas.microsoft.com/office/word/2010/wordml" xmlns:w15="http://schemas.microsoft.com/office/word/2012/wordml" xmlns:w16cex="http://schemas.microsoft.com/office/word/2018/wordml/cex" xmlns:w16cid="http://schemas.microsoft.com/office/word/2016/wordml/cid" xmlns:w16="http://schemas.microsoft.com/office/word/2018/wordml" xmlns:w16du="http://schemas.microsoft.com/office/word/2023/wordml/word16du" xmlns:w16sdtdh="http://schemas.microsoft.com/office/word/2020/wordml/sdtdatahash" xmlns:w16se="http://schemas.microsoft.com/office/word/2015/wordml/symex" xmlns:wpg="http://schemas.microsoft.com/office/word/2010/wordprocessingGroup" xmlns:wpi="http://schemas.microsoft.com/office/word/2010/wordprocessingInk" xmlns:wne="http://schemas.microsoft.com/office/word/2006/wordml" xmlns:wps="http://schemas.microsoft.com/office/word/2010/wordprocessingShape" mc:Ignorable="w14 w15 w16se w16cid w16 w16cex w16sdtdh w16du wp14">
   <w:body>
     <w:tbl>
       <w:tblPr>
@@ -372,18 +372,8 @@
                       <w:sz w:val="24"/>
                       <w:szCs w:val="24"/>
                     </w:rPr>
-                    <w:t xml:space="preserve">Pedro </w:t>
-                  </w:r>
-                  <w:proofErr w:type="spellStart"/>
-                  <w:r>
-                    <w:rPr>
-                      <w:rFonts w:asciiTheme="majorHAnsi" w:hAnsiTheme="majorHAnsi" w:cstheme="majorHAnsi"/>
-                      <w:sz w:val="24"/>
-                      <w:szCs w:val="24"/>
-                    </w:rPr>
-                    <w:t>Sarabando</w:t>
-                  </w:r>
-                  <w:proofErr w:type="spellEnd"/>
+                    <w:t>Pedro Sarabando</w:t>
+                  </w:r>
                 </w:p>
                 <w:p>
                   <w:pPr>
@@ -754,18 +744,8 @@
                       <w:sz w:val="24"/>
                       <w:szCs w:val="24"/>
                     </w:rPr>
-                    <w:t xml:space="preserve">Pedro </w:t>
-                  </w:r>
-                  <w:proofErr w:type="spellStart"/>
-                  <w:r>
-                    <w:rPr>
-                      <w:rFonts w:asciiTheme="majorHAnsi" w:hAnsiTheme="majorHAnsi" w:cstheme="majorHAnsi"/>
-                      <w:sz w:val="24"/>
-                      <w:szCs w:val="24"/>
-                    </w:rPr>
-                    <w:t>Sarabando</w:t>
-                  </w:r>
-                  <w:proofErr w:type="spellEnd"/>
+                    <w:t>Pedro Sarabando</w:t>
+                  </w:r>
                 </w:p>
                 <w:p>
                   <w:pPr>
@@ -1124,18 +1104,8 @@
                       <w:sz w:val="24"/>
                       <w:szCs w:val="24"/>
                     </w:rPr>
-                    <w:t xml:space="preserve">Pedro </w:t>
-                  </w:r>
-                  <w:proofErr w:type="spellStart"/>
-                  <w:r>
-                    <w:rPr>
-                      <w:rFonts w:asciiTheme="majorHAnsi" w:hAnsiTheme="majorHAnsi" w:cstheme="majorHAnsi"/>
-                      <w:sz w:val="24"/>
-                      <w:szCs w:val="24"/>
-                    </w:rPr>
-                    <w:t>Sarabando</w:t>
-                  </w:r>
-                  <w:proofErr w:type="spellEnd"/>
+                    <w:t>Pedro Sarabando</w:t>
+                  </w:r>
                 </w:p>
                 <w:p>
                   <w:pPr>
@@ -1475,18 +1445,8 @@
                       <w:sz w:val="24"/>
                       <w:szCs w:val="24"/>
                     </w:rPr>
-                    <w:t xml:space="preserve">Pedro </w:t>
-                  </w:r>
-                  <w:proofErr w:type="spellStart"/>
-                  <w:r>
-                    <w:rPr>
-                      <w:rFonts w:asciiTheme="majorHAnsi" w:hAnsiTheme="majorHAnsi" w:cstheme="majorHAnsi"/>
-                      <w:sz w:val="24"/>
-                      <w:szCs w:val="24"/>
-                    </w:rPr>
-                    <w:t>Sarabando</w:t>
-                  </w:r>
-                  <w:proofErr w:type="spellEnd"/>
+                    <w:t>Pedro Sarabando</w:t>
+                  </w:r>
                 </w:p>
                 <w:p>
                   <w:pPr>
@@ -1866,18 +1826,8 @@
                       <w:sz w:val="24"/>
                       <w:szCs w:val="24"/>
                     </w:rPr>
-                    <w:t xml:space="preserve">Pedro </w:t>
-                  </w:r>
-                  <w:proofErr w:type="spellStart"/>
-                  <w:r>
-                    <w:rPr>
-                      <w:rFonts w:asciiTheme="majorHAnsi" w:hAnsiTheme="majorHAnsi" w:cstheme="majorHAnsi"/>
-                      <w:sz w:val="24"/>
-                      <w:szCs w:val="24"/>
-                    </w:rPr>
-                    <w:t>Sarabando</w:t>
-                  </w:r>
-                  <w:proofErr w:type="spellEnd"/>
+                    <w:t>Pedro Sarabando</w:t>
+                  </w:r>
                 </w:p>
                 <w:p>
                   <w:pPr>
@@ -2047,13 +1997,23 @@
                     </w:rPr>
                     <w:t xml:space="preserve"> Foi feita a retro onde todos levantaram pontos positivos e negativos da primeira Sprint e principalmente pontos a </w:t>
                   </w:r>
-                  <w:r>
-                    <w:rPr>
-                      <w:rFonts w:asciiTheme="majorHAnsi" w:hAnsiTheme="majorHAnsi" w:cstheme="majorHAnsi"/>
-                      <w:sz w:val="24"/>
-                      <w:szCs w:val="24"/>
-                    </w:rPr>
-                    <w:t xml:space="preserve">melhorar . </w:t>
+                  <w:proofErr w:type="gramStart"/>
+                  <w:r>
+                    <w:rPr>
+                      <w:rFonts w:asciiTheme="majorHAnsi" w:hAnsiTheme="majorHAnsi" w:cstheme="majorHAnsi"/>
+                      <w:sz w:val="24"/>
+                      <w:szCs w:val="24"/>
+                    </w:rPr>
+                    <w:t>melhorar .</w:t>
+                  </w:r>
+                  <w:proofErr w:type="gramEnd"/>
+                  <w:r>
+                    <w:rPr>
+                      <w:rFonts w:asciiTheme="majorHAnsi" w:hAnsiTheme="majorHAnsi" w:cstheme="majorHAnsi"/>
+                      <w:sz w:val="24"/>
+                      <w:szCs w:val="24"/>
+                    </w:rPr>
+                    <w:t xml:space="preserve"> </w:t>
                   </w:r>
                 </w:p>
                 <w:p>
@@ -2193,18 +2153,8 @@
                       <w:sz w:val="24"/>
                       <w:szCs w:val="24"/>
                     </w:rPr>
-                    <w:t xml:space="preserve">Pedro </w:t>
-                  </w:r>
-                  <w:proofErr w:type="spellStart"/>
-                  <w:r>
-                    <w:rPr>
-                      <w:rFonts w:asciiTheme="majorHAnsi" w:hAnsiTheme="majorHAnsi" w:cstheme="majorHAnsi"/>
-                      <w:sz w:val="24"/>
-                      <w:szCs w:val="24"/>
-                    </w:rPr>
-                    <w:t>Sarabando</w:t>
-                  </w:r>
-                  <w:proofErr w:type="spellEnd"/>
+                    <w:t>Pedro Sarabando</w:t>
+                  </w:r>
                 </w:p>
                 <w:p>
                   <w:pPr>
@@ -2510,18 +2460,8 @@
                       <w:sz w:val="24"/>
                       <w:szCs w:val="24"/>
                     </w:rPr>
-                    <w:t xml:space="preserve">Pedro </w:t>
-                  </w:r>
-                  <w:proofErr w:type="spellStart"/>
-                  <w:r>
-                    <w:rPr>
-                      <w:rFonts w:asciiTheme="majorHAnsi" w:hAnsiTheme="majorHAnsi" w:cstheme="majorHAnsi"/>
-                      <w:sz w:val="24"/>
-                      <w:szCs w:val="24"/>
-                    </w:rPr>
-                    <w:t>Sarabando</w:t>
-                  </w:r>
-                  <w:proofErr w:type="spellEnd"/>
+                    <w:t>Pedro Sarabando</w:t>
+                  </w:r>
                 </w:p>
                 <w:p>
                   <w:pPr>
@@ -2848,18 +2788,8 @@
                       <w:sz w:val="24"/>
                       <w:szCs w:val="24"/>
                     </w:rPr>
-                    <w:t xml:space="preserve">Pedro </w:t>
-                  </w:r>
-                  <w:proofErr w:type="spellStart"/>
-                  <w:r>
-                    <w:rPr>
-                      <w:rFonts w:asciiTheme="majorHAnsi" w:hAnsiTheme="majorHAnsi" w:cstheme="majorHAnsi"/>
-                      <w:sz w:val="24"/>
-                      <w:szCs w:val="24"/>
-                    </w:rPr>
-                    <w:t>Sarabando</w:t>
-                  </w:r>
-                  <w:proofErr w:type="spellEnd"/>
+                    <w:t>Pedro Sarabando</w:t>
+                  </w:r>
                 </w:p>
                 <w:p>
                   <w:pPr>
@@ -3093,18 +3023,8 @@
                       <w:sz w:val="24"/>
                       <w:szCs w:val="24"/>
                     </w:rPr>
-                    <w:t xml:space="preserve">Pedro </w:t>
-                  </w:r>
-                  <w:proofErr w:type="spellStart"/>
-                  <w:r>
-                    <w:rPr>
-                      <w:rFonts w:asciiTheme="majorHAnsi" w:hAnsiTheme="majorHAnsi" w:cstheme="majorHAnsi"/>
-                      <w:sz w:val="24"/>
-                      <w:szCs w:val="24"/>
-                    </w:rPr>
-                    <w:t>Sarabando</w:t>
-                  </w:r>
-                  <w:proofErr w:type="spellEnd"/>
+                    <w:t>Pedro Sarabando</w:t>
+                  </w:r>
                 </w:p>
                 <w:p>
                   <w:pPr>
@@ -3355,18 +3275,8 @@
                       <w:sz w:val="24"/>
                       <w:szCs w:val="24"/>
                     </w:rPr>
-                    <w:t xml:space="preserve">Pedro </w:t>
-                  </w:r>
-                  <w:proofErr w:type="spellStart"/>
-                  <w:r>
-                    <w:rPr>
-                      <w:rFonts w:asciiTheme="majorHAnsi" w:hAnsiTheme="majorHAnsi" w:cstheme="majorHAnsi"/>
-                      <w:sz w:val="24"/>
-                      <w:szCs w:val="24"/>
-                    </w:rPr>
-                    <w:t>Sarabando</w:t>
-                  </w:r>
-                  <w:proofErr w:type="spellEnd"/>
+                    <w:t>Pedro Sarabando</w:t>
+                  </w:r>
                 </w:p>
                 <w:p>
                   <w:pPr>
@@ -3567,23 +3477,7 @@
                       <w:sz w:val="24"/>
                       <w:szCs w:val="24"/>
                     </w:rPr>
-                    <w:t>0</w:t>
-                  </w:r>
-                  <w:r>
-                    <w:rPr>
-                      <w:rFonts w:asciiTheme="majorHAnsi" w:hAnsiTheme="majorHAnsi" w:cstheme="majorHAnsi"/>
-                      <w:sz w:val="24"/>
-                      <w:szCs w:val="24"/>
-                    </w:rPr>
-                    <w:t>8</w:t>
-                  </w:r>
-                  <w:r>
-                    <w:rPr>
-                      <w:rFonts w:asciiTheme="majorHAnsi" w:hAnsiTheme="majorHAnsi" w:cstheme="majorHAnsi"/>
-                      <w:sz w:val="24"/>
-                      <w:szCs w:val="24"/>
-                    </w:rPr>
-                    <w:t>/04/2024</w:t>
+                    <w:t>08/04/2024</w:t>
                   </w:r>
                 </w:p>
               </w:tc>
@@ -3617,18 +3511,8 @@
                       <w:sz w:val="24"/>
                       <w:szCs w:val="24"/>
                     </w:rPr>
-                    <w:t xml:space="preserve">Pedro </w:t>
-                  </w:r>
-                  <w:proofErr w:type="spellStart"/>
-                  <w:r>
-                    <w:rPr>
-                      <w:rFonts w:asciiTheme="majorHAnsi" w:hAnsiTheme="majorHAnsi" w:cstheme="majorHAnsi"/>
-                      <w:sz w:val="24"/>
-                      <w:szCs w:val="24"/>
-                    </w:rPr>
-                    <w:t>Sarabando</w:t>
-                  </w:r>
-                  <w:proofErr w:type="spellEnd"/>
+                    <w:t>Pedro Sarabando</w:t>
+                  </w:r>
                 </w:p>
                 <w:p>
                   <w:pPr>
@@ -3836,6 +3720,14 @@
                       <w:szCs w:val="24"/>
                     </w:rPr>
                   </w:pPr>
+                  <w:r>
+                    <w:rPr>
+                      <w:rFonts w:asciiTheme="majorHAnsi" w:hAnsiTheme="majorHAnsi" w:cstheme="majorHAnsi"/>
+                      <w:sz w:val="24"/>
+                      <w:szCs w:val="24"/>
+                    </w:rPr>
+                    <w:t>07/04/2024</w:t>
+                  </w:r>
                 </w:p>
               </w:tc>
               <w:tc>
@@ -3852,6 +3744,50 @@
                       <w:szCs w:val="24"/>
                     </w:rPr>
                   </w:pPr>
+                  <w:r>
+                    <w:rPr>
+                      <w:rFonts w:asciiTheme="majorHAnsi" w:hAnsiTheme="majorHAnsi" w:cstheme="majorHAnsi"/>
+                      <w:sz w:val="24"/>
+                      <w:szCs w:val="24"/>
+                    </w:rPr>
+                    <w:t>Pedro Sarabando</w:t>
+                  </w:r>
+                  <w:r>
+                    <w:rPr>
+                      <w:rFonts w:asciiTheme="majorHAnsi" w:hAnsiTheme="majorHAnsi" w:cstheme="majorHAnsi"/>
+                      <w:sz w:val="24"/>
+                      <w:szCs w:val="24"/>
+                    </w:rPr>
+                    <w:br/>
+                    <w:t>Pedro Henrique</w:t>
+                  </w:r>
+                  <w:r>
+                    <w:rPr>
+                      <w:rFonts w:asciiTheme="majorHAnsi" w:hAnsiTheme="majorHAnsi" w:cstheme="majorHAnsi"/>
+                      <w:sz w:val="24"/>
+                      <w:szCs w:val="24"/>
+                    </w:rPr>
+                    <w:br/>
+                    <w:t>Yuri</w:t>
+                  </w:r>
+                  <w:r>
+                    <w:rPr>
+                      <w:rFonts w:asciiTheme="majorHAnsi" w:hAnsiTheme="majorHAnsi" w:cstheme="majorHAnsi"/>
+                      <w:sz w:val="24"/>
+                      <w:szCs w:val="24"/>
+                    </w:rPr>
+                    <w:br/>
+                    <w:t>Luiz Fernando</w:t>
+                  </w:r>
+                  <w:r>
+                    <w:rPr>
+                      <w:rFonts w:asciiTheme="majorHAnsi" w:hAnsiTheme="majorHAnsi" w:cstheme="majorHAnsi"/>
+                      <w:sz w:val="24"/>
+                      <w:szCs w:val="24"/>
+                    </w:rPr>
+                    <w:br/>
+                    <w:t>Nathalia Florencio</w:t>
+                  </w:r>
                 </w:p>
               </w:tc>
               <w:tc>
@@ -3859,7 +3795,14 @@
                   <w:tcW w:w="1806" w:type="dxa"/>
                   <w:shd w:val="clear" w:color="auto" w:fill="FFFFFF" w:themeFill="background1"/>
                 </w:tcPr>
-                <w:p/>
+                <w:p>
+                  <w:pPr>
+                    <w:jc w:val="center"/>
+                  </w:pPr>
+                  <w:r>
+                    <w:t>Gabriela Severino</w:t>
+                  </w:r>
+                </w:p>
               </w:tc>
               <w:tc>
                 <w:tcPr>
@@ -3874,6 +3817,32 @@
                       <w:szCs w:val="24"/>
                     </w:rPr>
                   </w:pPr>
+                  <w:r>
+                    <w:rPr>
+                      <w:rFonts w:asciiTheme="majorHAnsi" w:hAnsiTheme="majorHAnsi" w:cstheme="majorHAnsi"/>
+                      <w:sz w:val="24"/>
+                      <w:szCs w:val="24"/>
+                    </w:rPr>
+                    <w:t xml:space="preserve">Estava doente e não pode comparecer a </w:t>
+                  </w:r>
+                  <w:proofErr w:type="spellStart"/>
+                  <w:r>
+                    <w:rPr>
+                      <w:rFonts w:asciiTheme="majorHAnsi" w:hAnsiTheme="majorHAnsi" w:cstheme="majorHAnsi"/>
+                      <w:sz w:val="24"/>
+                      <w:szCs w:val="24"/>
+                    </w:rPr>
+                    <w:t>daily</w:t>
+                  </w:r>
+                  <w:proofErr w:type="spellEnd"/>
+                  <w:r>
+                    <w:rPr>
+                      <w:rFonts w:asciiTheme="majorHAnsi" w:hAnsiTheme="majorHAnsi" w:cstheme="majorHAnsi"/>
+                      <w:sz w:val="24"/>
+                      <w:szCs w:val="24"/>
+                    </w:rPr>
+                    <w:t>.</w:t>
+                  </w:r>
                 </w:p>
               </w:tc>
               <w:tc>
@@ -3881,7 +3850,19 @@
                   <w:tcW w:w="4061" w:type="dxa"/>
                   <w:shd w:val="clear" w:color="auto" w:fill="FFFFFF" w:themeFill="background1"/>
                 </w:tcPr>
-                <w:p/>
+                <w:p>
+                  <w:pPr>
+                    <w:jc w:val="center"/>
+                  </w:pPr>
+                  <w:r>
+                    <w:t xml:space="preserve">Foi mostrado oque cada membro fez na semana, e se alguém precisava de ajuda para completar a </w:t>
+                  </w:r>
+                  <w:proofErr w:type="spellStart"/>
+                  <w:r>
+                    <w:t>task</w:t>
+                  </w:r>
+                  <w:proofErr w:type="spellEnd"/>
+                </w:p>
               </w:tc>
             </w:tr>
             <w:tr>
@@ -4186,7 +4167,7 @@
 </file>
 
 <file path=word/endnotes.xml><?xml version="1.0" encoding="utf-8"?>
-<w:endnotes xmlns:wpc="http://schemas.microsoft.com/office/word/2010/wordprocessingCanvas" xmlns:cx="http://schemas.microsoft.com/office/drawing/2014/chartex" xmlns:cx1="http://schemas.microsoft.com/office/drawing/2015/9/8/chartex" xmlns:cx2="http://schemas.microsoft.com/office/drawing/2015/10/21/chartex" xmlns:cx3="http://schemas.microsoft.com/office/drawing/2016/5/9/chartex" xmlns:cx4="http://schemas.microsoft.com/office/drawing/2016/5/10/chartex" xmlns:cx5="http://schemas.microsoft.com/office/drawing/2016/5/11/chartex" xmlns:cx6="http://schemas.microsoft.com/office/drawing/2016/5/12/chartex" xmlns:cx7="http://schemas.microsoft.com/office/drawing/2016/5/13/chartex" xmlns:cx8="http://schemas.microsoft.com/office/drawing/2016/5/14/chartex" xmlns:mc="http://schemas.openxmlformats.org/markup-compatibility/2006" xmlns:aink="http://schemas.microsoft.com/office/drawing/2016/ink" xmlns:am3d="http://schemas.microsoft.com/office/drawing/2017/model3d" xmlns:o="urn:schemas-microsoft-com:office:office" xmlns:oel="http://schemas.microsoft.com/office/2019/extlst" xmlns:r="http://schemas.openxmlformats.org/officeDocument/2006/relationships" xmlns:m="http://schemas.openxmlformats.org/officeDocument/2006/math" xmlns:v="urn:schemas-microsoft-com:vml" xmlns:wp14="http://schemas.microsoft.com/office/word/2010/wordprocessingDrawing" xmlns:wp="http://schemas.openxmlformats.org/drawingml/2006/wordprocessingDrawing" xmlns:w10="urn:schemas-microsoft-com:office:word" xmlns:w="http://schemas.openxmlformats.org/wordprocessingml/2006/main" xmlns:w14="http://schemas.microsoft.com/office/word/2010/wordml" xmlns:w15="http://schemas.microsoft.com/office/word/2012/wordml" xmlns:w16cex="http://schemas.microsoft.com/office/word/2018/wordml/cex" xmlns:w16cid="http://schemas.microsoft.com/office/word/2016/wordml/cid" xmlns:w16="http://schemas.microsoft.com/office/word/2018/wordml" xmlns:w16sdtdh="http://schemas.microsoft.com/office/word/2020/wordml/sdtdatahash" xmlns:w16se="http://schemas.microsoft.com/office/word/2015/wordml/symex" xmlns:wpg="http://schemas.microsoft.com/office/word/2010/wordprocessingGroup" xmlns:wpi="http://schemas.microsoft.com/office/word/2010/wordprocessingInk" xmlns:wne="http://schemas.microsoft.com/office/word/2006/wordml" xmlns:wps="http://schemas.microsoft.com/office/word/2010/wordprocessingShape" mc:Ignorable="w14 w15 w16se w16cid w16 w16cex w16sdtdh wp14">
+<w:endnotes xmlns:wpc="http://schemas.microsoft.com/office/word/2010/wordprocessingCanvas" xmlns:cx="http://schemas.microsoft.com/office/drawing/2014/chartex" xmlns:cx1="http://schemas.microsoft.com/office/drawing/2015/9/8/chartex" xmlns:cx2="http://schemas.microsoft.com/office/drawing/2015/10/21/chartex" xmlns:cx3="http://schemas.microsoft.com/office/drawing/2016/5/9/chartex" xmlns:cx4="http://schemas.microsoft.com/office/drawing/2016/5/10/chartex" xmlns:cx5="http://schemas.microsoft.com/office/drawing/2016/5/11/chartex" xmlns:cx6="http://schemas.microsoft.com/office/drawing/2016/5/12/chartex" xmlns:cx7="http://schemas.microsoft.com/office/drawing/2016/5/13/chartex" xmlns:cx8="http://schemas.microsoft.com/office/drawing/2016/5/14/chartex" xmlns:mc="http://schemas.openxmlformats.org/markup-compatibility/2006" xmlns:aink="http://schemas.microsoft.com/office/drawing/2016/ink" xmlns:am3d="http://schemas.microsoft.com/office/drawing/2017/model3d" xmlns:o="urn:schemas-microsoft-com:office:office" xmlns:oel="http://schemas.microsoft.com/office/2019/extlst" xmlns:r="http://schemas.openxmlformats.org/officeDocument/2006/relationships" xmlns:m="http://schemas.openxmlformats.org/officeDocument/2006/math" xmlns:v="urn:schemas-microsoft-com:vml" xmlns:wp14="http://schemas.microsoft.com/office/word/2010/wordprocessingDrawing" xmlns:wp="http://schemas.openxmlformats.org/drawingml/2006/wordprocessingDrawing" xmlns:w10="urn:schemas-microsoft-com:office:word" xmlns:w="http://schemas.openxmlformats.org/wordprocessingml/2006/main" xmlns:w14="http://schemas.microsoft.com/office/word/2010/wordml" xmlns:w15="http://schemas.microsoft.com/office/word/2012/wordml" xmlns:w16cex="http://schemas.microsoft.com/office/word/2018/wordml/cex" xmlns:w16cid="http://schemas.microsoft.com/office/word/2016/wordml/cid" xmlns:w16="http://schemas.microsoft.com/office/word/2018/wordml" xmlns:w16du="http://schemas.microsoft.com/office/word/2023/wordml/word16du" xmlns:w16sdtdh="http://schemas.microsoft.com/office/word/2020/wordml/sdtdatahash" xmlns:w16se="http://schemas.microsoft.com/office/word/2015/wordml/symex" xmlns:wpg="http://schemas.microsoft.com/office/word/2010/wordprocessingGroup" xmlns:wpi="http://schemas.microsoft.com/office/word/2010/wordprocessingInk" xmlns:wne="http://schemas.microsoft.com/office/word/2006/wordml" xmlns:wps="http://schemas.microsoft.com/office/word/2010/wordprocessingShape" mc:Ignorable="w14 w15 w16se w16cid w16 w16cex w16sdtdh w16du wp14">
   <w:endnote w:type="separator" w:id="-1">
     <w:p>
       <w:pPr>
@@ -4211,7 +4192,7 @@
 </file>
 
 <file path=word/footnotes.xml><?xml version="1.0" encoding="utf-8"?>
-<w:footnotes xmlns:wpc="http://schemas.microsoft.com/office/word/2010/wordprocessingCanvas" xmlns:cx="http://schemas.microsoft.com/office/drawing/2014/chartex" xmlns:cx1="http://schemas.microsoft.com/office/drawing/2015/9/8/chartex" xmlns:cx2="http://schemas.microsoft.com/office/drawing/2015/10/21/chartex" xmlns:cx3="http://schemas.microsoft.com/office/drawing/2016/5/9/chartex" xmlns:cx4="http://schemas.microsoft.com/office/drawing/2016/5/10/chartex" xmlns:cx5="http://schemas.microsoft.com/office/drawing/2016/5/11/chartex" xmlns:cx6="http://schemas.microsoft.com/office/drawing/2016/5/12/chartex" xmlns:cx7="http://schemas.microsoft.com/office/drawing/2016/5/13/chartex" xmlns:cx8="http://schemas.microsoft.com/office/drawing/2016/5/14/chartex" xmlns:mc="http://schemas.openxmlformats.org/markup-compatibility/2006" xmlns:aink="http://schemas.microsoft.com/office/drawing/2016/ink" xmlns:am3d="http://schemas.microsoft.com/office/drawing/2017/model3d" xmlns:o="urn:schemas-microsoft-com:office:office" xmlns:oel="http://schemas.microsoft.com/office/2019/extlst" xmlns:r="http://schemas.openxmlformats.org/officeDocument/2006/relationships" xmlns:m="http://schemas.openxmlformats.org/officeDocument/2006/math" xmlns:v="urn:schemas-microsoft-com:vml" xmlns:wp14="http://schemas.microsoft.com/office/word/2010/wordprocessingDrawing" xmlns:wp="http://schemas.openxmlformats.org/drawingml/2006/wordprocessingDrawing" xmlns:w10="urn:schemas-microsoft-com:office:word" xmlns:w="http://schemas.openxmlformats.org/wordprocessingml/2006/main" xmlns:w14="http://schemas.microsoft.com/office/word/2010/wordml" xmlns:w15="http://schemas.microsoft.com/office/word/2012/wordml" xmlns:w16cex="http://schemas.microsoft.com/office/word/2018/wordml/cex" xmlns:w16cid="http://schemas.microsoft.com/office/word/2016/wordml/cid" xmlns:w16="http://schemas.microsoft.com/office/word/2018/wordml" xmlns:w16sdtdh="http://schemas.microsoft.com/office/word/2020/wordml/sdtdatahash" xmlns:w16se="http://schemas.microsoft.com/office/word/2015/wordml/symex" xmlns:wpg="http://schemas.microsoft.com/office/word/2010/wordprocessingGroup" xmlns:wpi="http://schemas.microsoft.com/office/word/2010/wordprocessingInk" xmlns:wne="http://schemas.microsoft.com/office/word/2006/wordml" xmlns:wps="http://schemas.microsoft.com/office/word/2010/wordprocessingShape" mc:Ignorable="w14 w15 w16se w16cid w16 w16cex w16sdtdh wp14">
+<w:footnotes xmlns:wpc="http://schemas.microsoft.com/office/word/2010/wordprocessingCanvas" xmlns:cx="http://schemas.microsoft.com/office/drawing/2014/chartex" xmlns:cx1="http://schemas.microsoft.com/office/drawing/2015/9/8/chartex" xmlns:cx2="http://schemas.microsoft.com/office/drawing/2015/10/21/chartex" xmlns:cx3="http://schemas.microsoft.com/office/drawing/2016/5/9/chartex" xmlns:cx4="http://schemas.microsoft.com/office/drawing/2016/5/10/chartex" xmlns:cx5="http://schemas.microsoft.com/office/drawing/2016/5/11/chartex" xmlns:cx6="http://schemas.microsoft.com/office/drawing/2016/5/12/chartex" xmlns:cx7="http://schemas.microsoft.com/office/drawing/2016/5/13/chartex" xmlns:cx8="http://schemas.microsoft.com/office/drawing/2016/5/14/chartex" xmlns:mc="http://schemas.openxmlformats.org/markup-compatibility/2006" xmlns:aink="http://schemas.microsoft.com/office/drawing/2016/ink" xmlns:am3d="http://schemas.microsoft.com/office/drawing/2017/model3d" xmlns:o="urn:schemas-microsoft-com:office:office" xmlns:oel="http://schemas.microsoft.com/office/2019/extlst" xmlns:r="http://schemas.openxmlformats.org/officeDocument/2006/relationships" xmlns:m="http://schemas.openxmlformats.org/officeDocument/2006/math" xmlns:v="urn:schemas-microsoft-com:vml" xmlns:wp14="http://schemas.microsoft.com/office/word/2010/wordprocessingDrawing" xmlns:wp="http://schemas.openxmlformats.org/drawingml/2006/wordprocessingDrawing" xmlns:w10="urn:schemas-microsoft-com:office:word" xmlns:w="http://schemas.openxmlformats.org/wordprocessingml/2006/main" xmlns:w14="http://schemas.microsoft.com/office/word/2010/wordml" xmlns:w15="http://schemas.microsoft.com/office/word/2012/wordml" xmlns:w16cex="http://schemas.microsoft.com/office/word/2018/wordml/cex" xmlns:w16cid="http://schemas.microsoft.com/office/word/2016/wordml/cid" xmlns:w16="http://schemas.microsoft.com/office/word/2018/wordml" xmlns:w16du="http://schemas.microsoft.com/office/word/2023/wordml/word16du" xmlns:w16sdtdh="http://schemas.microsoft.com/office/word/2020/wordml/sdtdatahash" xmlns:w16se="http://schemas.microsoft.com/office/word/2015/wordml/symex" xmlns:wpg="http://schemas.microsoft.com/office/word/2010/wordprocessingGroup" xmlns:wpi="http://schemas.microsoft.com/office/word/2010/wordprocessingInk" xmlns:wne="http://schemas.microsoft.com/office/word/2006/wordml" xmlns:wps="http://schemas.microsoft.com/office/word/2010/wordprocessingShape" mc:Ignorable="w14 w15 w16se w16cid w16 w16cex w16sdtdh w16du wp14">
   <w:footnote w:type="separator" w:id="-1">
     <w:p>
       <w:pPr>
@@ -4236,7 +4217,7 @@
 </file>
 
 <file path=word/header1.xml><?xml version="1.0" encoding="utf-8"?>
-<w:hdr xmlns:wpc="http://schemas.microsoft.com/office/word/2010/wordprocessingCanvas" xmlns:cx="http://schemas.microsoft.com/office/drawing/2014/chartex" xmlns:cx1="http://schemas.microsoft.com/office/drawing/2015/9/8/chartex" xmlns:cx2="http://schemas.microsoft.com/office/drawing/2015/10/21/chartex" xmlns:cx3="http://schemas.microsoft.com/office/drawing/2016/5/9/chartex" xmlns:cx4="http://schemas.microsoft.com/office/drawing/2016/5/10/chartex" xmlns:cx5="http://schemas.microsoft.com/office/drawing/2016/5/11/chartex" xmlns:cx6="http://schemas.microsoft.com/office/drawing/2016/5/12/chartex" xmlns:cx7="http://schemas.microsoft.com/office/drawing/2016/5/13/chartex" xmlns:cx8="http://schemas.microsoft.com/office/drawing/2016/5/14/chartex" xmlns:mc="http://schemas.openxmlformats.org/markup-compatibility/2006" xmlns:aink="http://schemas.microsoft.com/office/drawing/2016/ink" xmlns:am3d="http://schemas.microsoft.com/office/drawing/2017/model3d" xmlns:o="urn:schemas-microsoft-com:office:office" xmlns:oel="http://schemas.microsoft.com/office/2019/extlst" xmlns:r="http://schemas.openxmlformats.org/officeDocument/2006/relationships" xmlns:m="http://schemas.openxmlformats.org/officeDocument/2006/math" xmlns:v="urn:schemas-microsoft-com:vml" xmlns:wp14="http://schemas.microsoft.com/office/word/2010/wordprocessingDrawing" xmlns:wp="http://schemas.openxmlformats.org/drawingml/2006/wordprocessingDrawing" xmlns:w10="urn:schemas-microsoft-com:office:word" xmlns:w="http://schemas.openxmlformats.org/wordprocessingml/2006/main" xmlns:w14="http://schemas.microsoft.com/office/word/2010/wordml" xmlns:w15="http://schemas.microsoft.com/office/word/2012/wordml" xmlns:w16cex="http://schemas.microsoft.com/office/word/2018/wordml/cex" xmlns:w16cid="http://schemas.microsoft.com/office/word/2016/wordml/cid" xmlns:w16="http://schemas.microsoft.com/office/word/2018/wordml" xmlns:w16sdtdh="http://schemas.microsoft.com/office/word/2020/wordml/sdtdatahash" xmlns:w16se="http://schemas.microsoft.com/office/word/2015/wordml/symex" xmlns:wpg="http://schemas.microsoft.com/office/word/2010/wordprocessingGroup" xmlns:wpi="http://schemas.microsoft.com/office/word/2010/wordprocessingInk" xmlns:wne="http://schemas.microsoft.com/office/word/2006/wordml" xmlns:wps="http://schemas.microsoft.com/office/word/2010/wordprocessingShape" mc:Ignorable="w14 w15 w16se w16cid w16 w16cex w16sdtdh wp14">
+<w:hdr xmlns:wpc="http://schemas.microsoft.com/office/word/2010/wordprocessingCanvas" xmlns:cx="http://schemas.microsoft.com/office/drawing/2014/chartex" xmlns:cx1="http://schemas.microsoft.com/office/drawing/2015/9/8/chartex" xmlns:cx2="http://schemas.microsoft.com/office/drawing/2015/10/21/chartex" xmlns:cx3="http://schemas.microsoft.com/office/drawing/2016/5/9/chartex" xmlns:cx4="http://schemas.microsoft.com/office/drawing/2016/5/10/chartex" xmlns:cx5="http://schemas.microsoft.com/office/drawing/2016/5/11/chartex" xmlns:cx6="http://schemas.microsoft.com/office/drawing/2016/5/12/chartex" xmlns:cx7="http://schemas.microsoft.com/office/drawing/2016/5/13/chartex" xmlns:cx8="http://schemas.microsoft.com/office/drawing/2016/5/14/chartex" xmlns:mc="http://schemas.openxmlformats.org/markup-compatibility/2006" xmlns:aink="http://schemas.microsoft.com/office/drawing/2016/ink" xmlns:am3d="http://schemas.microsoft.com/office/drawing/2017/model3d" xmlns:o="urn:schemas-microsoft-com:office:office" xmlns:oel="http://schemas.microsoft.com/office/2019/extlst" xmlns:r="http://schemas.openxmlformats.org/officeDocument/2006/relationships" xmlns:m="http://schemas.openxmlformats.org/officeDocument/2006/math" xmlns:v="urn:schemas-microsoft-com:vml" xmlns:wp14="http://schemas.microsoft.com/office/word/2010/wordprocessingDrawing" xmlns:wp="http://schemas.openxmlformats.org/drawingml/2006/wordprocessingDrawing" xmlns:w10="urn:schemas-microsoft-com:office:word" xmlns:w="http://schemas.openxmlformats.org/wordprocessingml/2006/main" xmlns:w14="http://schemas.microsoft.com/office/word/2010/wordml" xmlns:w15="http://schemas.microsoft.com/office/word/2012/wordml" xmlns:w16cex="http://schemas.microsoft.com/office/word/2018/wordml/cex" xmlns:w16cid="http://schemas.microsoft.com/office/word/2016/wordml/cid" xmlns:w16="http://schemas.microsoft.com/office/word/2018/wordml" xmlns:w16du="http://schemas.microsoft.com/office/word/2023/wordml/word16du" xmlns:w16sdtdh="http://schemas.microsoft.com/office/word/2020/wordml/sdtdatahash" xmlns:w16se="http://schemas.microsoft.com/office/word/2015/wordml/symex" xmlns:wpg="http://schemas.microsoft.com/office/word/2010/wordprocessingGroup" xmlns:wpi="http://schemas.microsoft.com/office/word/2010/wordprocessingInk" xmlns:wne="http://schemas.microsoft.com/office/word/2006/wordml" xmlns:wps="http://schemas.microsoft.com/office/word/2010/wordprocessingShape" mc:Ignorable="w14 w15 w16se w16cid w16 w16cex w16sdtdh w16du wp14">
   <w:p>
     <w:pPr>
       <w:pStyle w:val="Cabealho"/>
@@ -4328,7 +4309,7 @@
 </file>
 
 <file path=word/styles.xml><?xml version="1.0" encoding="utf-8"?>
-<w:styles xmlns:mc="http://schemas.openxmlformats.org/markup-compatibility/2006" xmlns:r="http://schemas.openxmlformats.org/officeDocument/2006/relationships" xmlns:w="http://schemas.openxmlformats.org/wordprocessingml/2006/main" xmlns:w14="http://schemas.microsoft.com/office/word/2010/wordml" xmlns:w15="http://schemas.microsoft.com/office/word/2012/wordml" xmlns:w16cex="http://schemas.microsoft.com/office/word/2018/wordml/cex" xmlns:w16cid="http://schemas.microsoft.com/office/word/2016/wordml/cid" xmlns:w16="http://schemas.microsoft.com/office/word/2018/wordml" xmlns:w16sdtdh="http://schemas.microsoft.com/office/word/2020/wordml/sdtdatahash" xmlns:w16se="http://schemas.microsoft.com/office/word/2015/wordml/symex" mc:Ignorable="w14 w15 w16se w16cid w16 w16cex w16sdtdh">
+<w:styles xmlns:mc="http://schemas.openxmlformats.org/markup-compatibility/2006" xmlns:r="http://schemas.openxmlformats.org/officeDocument/2006/relationships" xmlns:w="http://schemas.openxmlformats.org/wordprocessingml/2006/main" xmlns:w14="http://schemas.microsoft.com/office/word/2010/wordml" xmlns:w15="http://schemas.microsoft.com/office/word/2012/wordml" xmlns:w16cex="http://schemas.microsoft.com/office/word/2018/wordml/cex" xmlns:w16cid="http://schemas.microsoft.com/office/word/2016/wordml/cid" xmlns:w16="http://schemas.microsoft.com/office/word/2018/wordml" xmlns:w16du="http://schemas.microsoft.com/office/word/2023/wordml/word16du" xmlns:w16sdtdh="http://schemas.microsoft.com/office/word/2020/wordml/sdtdatahash" xmlns:w16se="http://schemas.microsoft.com/office/word/2015/wordml/symex" mc:Ignorable="w14 w15 w16se w16cid w16 w16cex w16sdtdh w16du">
   <w:docDefaults>
     <w:rPrDefault>
       <w:rPr>

</xml_diff>

<commit_message>
atualização em motivo de falta
</commit_message>
<xml_diff>
--- a/Atas/Atas de Reunião.docx
+++ b/Atas/Atas de Reunião.docx
@@ -1,6 +1,6 @@
 
 <file path=word/document.xml><?xml version="1.0" encoding="utf-8"?>
-<w:document xmlns:wpc="http://schemas.microsoft.com/office/word/2010/wordprocessingCanvas" xmlns:cx="http://schemas.microsoft.com/office/drawing/2014/chartex" xmlns:cx1="http://schemas.microsoft.com/office/drawing/2015/9/8/chartex" xmlns:cx2="http://schemas.microsoft.com/office/drawing/2015/10/21/chartex" xmlns:cx3="http://schemas.microsoft.com/office/drawing/2016/5/9/chartex" xmlns:cx4="http://schemas.microsoft.com/office/drawing/2016/5/10/chartex" xmlns:cx5="http://schemas.microsoft.com/office/drawing/2016/5/11/chartex" xmlns:cx6="http://schemas.microsoft.com/office/drawing/2016/5/12/chartex" xmlns:cx7="http://schemas.microsoft.com/office/drawing/2016/5/13/chartex" xmlns:cx8="http://schemas.microsoft.com/office/drawing/2016/5/14/chartex" xmlns:mc="http://schemas.openxmlformats.org/markup-compatibility/2006" xmlns:aink="http://schemas.microsoft.com/office/drawing/2016/ink" xmlns:am3d="http://schemas.microsoft.com/office/drawing/2017/model3d" xmlns:o="urn:schemas-microsoft-com:office:office" xmlns:oel="http://schemas.microsoft.com/office/2019/extlst" xmlns:r="http://schemas.openxmlformats.org/officeDocument/2006/relationships" xmlns:m="http://schemas.openxmlformats.org/officeDocument/2006/math" xmlns:v="urn:schemas-microsoft-com:vml" xmlns:wp14="http://schemas.microsoft.com/office/word/2010/wordprocessingDrawing" xmlns:wp="http://schemas.openxmlformats.org/drawingml/2006/wordprocessingDrawing" xmlns:w10="urn:schemas-microsoft-com:office:word" xmlns:w="http://schemas.openxmlformats.org/wordprocessingml/2006/main" xmlns:w14="http://schemas.microsoft.com/office/word/2010/wordml" xmlns:w15="http://schemas.microsoft.com/office/word/2012/wordml" xmlns:w16cex="http://schemas.microsoft.com/office/word/2018/wordml/cex" xmlns:w16cid="http://schemas.microsoft.com/office/word/2016/wordml/cid" xmlns:w16="http://schemas.microsoft.com/office/word/2018/wordml" xmlns:w16du="http://schemas.microsoft.com/office/word/2023/wordml/word16du" xmlns:w16sdtdh="http://schemas.microsoft.com/office/word/2020/wordml/sdtdatahash" xmlns:w16se="http://schemas.microsoft.com/office/word/2015/wordml/symex" xmlns:wpg="http://schemas.microsoft.com/office/word/2010/wordprocessingGroup" xmlns:wpi="http://schemas.microsoft.com/office/word/2010/wordprocessingInk" xmlns:wne="http://schemas.microsoft.com/office/word/2006/wordml" xmlns:wps="http://schemas.microsoft.com/office/word/2010/wordprocessingShape" mc:Ignorable="w14 w15 w16se w16cid w16 w16cex w16sdtdh w16du wp14">
+<w:document xmlns:wpc="http://schemas.microsoft.com/office/word/2010/wordprocessingCanvas" xmlns:cx="http://schemas.microsoft.com/office/drawing/2014/chartex" xmlns:cx1="http://schemas.microsoft.com/office/drawing/2015/9/8/chartex" xmlns:cx2="http://schemas.microsoft.com/office/drawing/2015/10/21/chartex" xmlns:cx3="http://schemas.microsoft.com/office/drawing/2016/5/9/chartex" xmlns:cx4="http://schemas.microsoft.com/office/drawing/2016/5/10/chartex" xmlns:cx5="http://schemas.microsoft.com/office/drawing/2016/5/11/chartex" xmlns:cx6="http://schemas.microsoft.com/office/drawing/2016/5/12/chartex" xmlns:cx7="http://schemas.microsoft.com/office/drawing/2016/5/13/chartex" xmlns:cx8="http://schemas.microsoft.com/office/drawing/2016/5/14/chartex" xmlns:mc="http://schemas.openxmlformats.org/markup-compatibility/2006" xmlns:aink="http://schemas.microsoft.com/office/drawing/2016/ink" xmlns:am3d="http://schemas.microsoft.com/office/drawing/2017/model3d" xmlns:o="urn:schemas-microsoft-com:office:office" xmlns:oel="http://schemas.microsoft.com/office/2019/extlst" xmlns:r="http://schemas.openxmlformats.org/officeDocument/2006/relationships" xmlns:m="http://schemas.openxmlformats.org/officeDocument/2006/math" xmlns:v="urn:schemas-microsoft-com:vml" xmlns:wp14="http://schemas.microsoft.com/office/word/2010/wordprocessingDrawing" xmlns:wp="http://schemas.openxmlformats.org/drawingml/2006/wordprocessingDrawing" xmlns:w10="urn:schemas-microsoft-com:office:word" xmlns:w="http://schemas.openxmlformats.org/wordprocessingml/2006/main" xmlns:w14="http://schemas.microsoft.com/office/word/2010/wordml" xmlns:w15="http://schemas.microsoft.com/office/word/2012/wordml" xmlns:w16cex="http://schemas.microsoft.com/office/word/2018/wordml/cex" xmlns:w16cid="http://schemas.microsoft.com/office/word/2016/wordml/cid" xmlns:w16="http://schemas.microsoft.com/office/word/2018/wordml" xmlns:w16sdtdh="http://schemas.microsoft.com/office/word/2020/wordml/sdtdatahash" xmlns:w16se="http://schemas.microsoft.com/office/word/2015/wordml/symex" xmlns:wpg="http://schemas.microsoft.com/office/word/2010/wordprocessingGroup" xmlns:wpi="http://schemas.microsoft.com/office/word/2010/wordprocessingInk" xmlns:wne="http://schemas.microsoft.com/office/word/2006/wordml" xmlns:wps="http://schemas.microsoft.com/office/word/2010/wordprocessingShape" mc:Ignorable="w14 w15 w16se w16cid w16 w16cex w16sdtdh wp14">
   <w:body>
     <w:tbl>
       <w:tblPr>
@@ -950,25 +950,7 @@
                       <w:sz w:val="24"/>
                       <w:szCs w:val="24"/>
                     </w:rPr>
-                    <w:t xml:space="preserve">Foi discutido em reunião ideias para as telas do CRUD, divisão de tarefas, protótipo, documentação e </w:t>
-                  </w:r>
-                  <w:proofErr w:type="spellStart"/>
-                  <w:r>
-                    <w:rPr>
-                      <w:rFonts w:asciiTheme="majorHAnsi" w:hAnsiTheme="majorHAnsi" w:cstheme="majorHAnsi"/>
-                      <w:sz w:val="24"/>
-                      <w:szCs w:val="24"/>
-                    </w:rPr>
-                    <w:t>storyboard</w:t>
-                  </w:r>
-                  <w:proofErr w:type="spellEnd"/>
-                  <w:r>
-                    <w:rPr>
-                      <w:rFonts w:asciiTheme="majorHAnsi" w:hAnsiTheme="majorHAnsi" w:cstheme="majorHAnsi"/>
-                      <w:sz w:val="24"/>
-                      <w:szCs w:val="24"/>
-                    </w:rPr>
-                    <w:t>.</w:t>
+                    <w:t>Foi discutido em reunião ideias para as telas do CRUD, divisão de tarefas, protótipo, documentação e storyboard.</w:t>
                   </w:r>
                 </w:p>
               </w:tc>
@@ -1997,23 +1979,13 @@
                     </w:rPr>
                     <w:t xml:space="preserve"> Foi feita a retro onde todos levantaram pontos positivos e negativos da primeira Sprint e principalmente pontos a </w:t>
                   </w:r>
-                  <w:proofErr w:type="gramStart"/>
-                  <w:r>
-                    <w:rPr>
-                      <w:rFonts w:asciiTheme="majorHAnsi" w:hAnsiTheme="majorHAnsi" w:cstheme="majorHAnsi"/>
-                      <w:sz w:val="24"/>
-                      <w:szCs w:val="24"/>
-                    </w:rPr>
-                    <w:t>melhorar .</w:t>
-                  </w:r>
-                  <w:proofErr w:type="gramEnd"/>
-                  <w:r>
-                    <w:rPr>
-                      <w:rFonts w:asciiTheme="majorHAnsi" w:hAnsiTheme="majorHAnsi" w:cstheme="majorHAnsi"/>
-                      <w:sz w:val="24"/>
-                      <w:szCs w:val="24"/>
-                    </w:rPr>
-                    <w:t xml:space="preserve"> </w:t>
+                  <w:r>
+                    <w:rPr>
+                      <w:rFonts w:asciiTheme="majorHAnsi" w:hAnsiTheme="majorHAnsi" w:cstheme="majorHAnsi"/>
+                      <w:sz w:val="24"/>
+                      <w:szCs w:val="24"/>
+                    </w:rPr>
+                    <w:t xml:space="preserve">melhorar . </w:t>
                   </w:r>
                 </w:p>
                 <w:p>
@@ -2321,25 +2293,7 @@
                       <w:sz w:val="24"/>
                       <w:szCs w:val="24"/>
                     </w:rPr>
-                    <w:t xml:space="preserve">Divisão de </w:t>
-                  </w:r>
-                  <w:proofErr w:type="spellStart"/>
-                  <w:r>
-                    <w:rPr>
-                      <w:rFonts w:asciiTheme="majorHAnsi" w:hAnsiTheme="majorHAnsi" w:cstheme="majorHAnsi"/>
-                      <w:sz w:val="24"/>
-                      <w:szCs w:val="24"/>
-                    </w:rPr>
-                    <w:t>tasks</w:t>
-                  </w:r>
-                  <w:proofErr w:type="spellEnd"/>
-                  <w:r>
-                    <w:rPr>
-                      <w:rFonts w:asciiTheme="majorHAnsi" w:hAnsiTheme="majorHAnsi" w:cstheme="majorHAnsi"/>
-                      <w:sz w:val="24"/>
-                      <w:szCs w:val="24"/>
-                    </w:rPr>
-                    <w:t xml:space="preserve"> e tempo estimado para entrega</w:t>
+                    <w:t>Divisão de tasks e tempo estimado para entrega</w:t>
                   </w:r>
                 </w:p>
                 <w:p/>
@@ -2597,34 +2551,7 @@
                       <w:sz w:val="24"/>
                       <w:szCs w:val="24"/>
                     </w:rPr>
-                    <w:t xml:space="preserve">Não </w:t>
-                  </w:r>
-                  <w:proofErr w:type="spellStart"/>
-                  <w:r>
-                    <w:rPr>
-                      <w:rFonts w:asciiTheme="majorHAnsi" w:hAnsiTheme="majorHAnsi" w:cstheme="majorHAnsi"/>
-                      <w:sz w:val="24"/>
-                      <w:szCs w:val="24"/>
-                    </w:rPr>
-                    <w:t>chegarama</w:t>
-                  </w:r>
-                  <w:proofErr w:type="spellEnd"/>
-                  <w:r>
-                    <w:rPr>
-                      <w:rFonts w:asciiTheme="majorHAnsi" w:hAnsiTheme="majorHAnsi" w:cstheme="majorHAnsi"/>
-                      <w:sz w:val="24"/>
-                      <w:szCs w:val="24"/>
-                    </w:rPr>
-                    <w:t xml:space="preserve"> tempo da </w:t>
-                  </w:r>
-                  <w:proofErr w:type="spellStart"/>
-                  <w:r>
-                    <w:rPr>
-                      <w:rFonts w:asciiTheme="majorHAnsi" w:hAnsiTheme="majorHAnsi" w:cstheme="majorHAnsi"/>
-                      <w:sz w:val="24"/>
-                      <w:szCs w:val="24"/>
-                    </w:rPr>
-                    <w:t>da</w:t>
+                    <w:t>Não chegarama tempo da da</w:t>
                   </w:r>
                   <w:r>
                     <w:rPr>
@@ -2634,7 +2561,6 @@
                     </w:rPr>
                     <w:t>ily</w:t>
                   </w:r>
-                  <w:proofErr w:type="spellEnd"/>
                 </w:p>
               </w:tc>
               <w:tc>
@@ -2897,18 +2823,8 @@
                       <w:sz w:val="24"/>
                       <w:szCs w:val="24"/>
                     </w:rPr>
-                    <w:t xml:space="preserve">Não chegou a tempo da </w:t>
-                  </w:r>
-                  <w:proofErr w:type="spellStart"/>
-                  <w:r>
-                    <w:rPr>
-                      <w:rFonts w:asciiTheme="majorHAnsi" w:hAnsiTheme="majorHAnsi" w:cstheme="majorHAnsi"/>
-                      <w:sz w:val="24"/>
-                      <w:szCs w:val="24"/>
-                    </w:rPr>
-                    <w:t>daily</w:t>
-                  </w:r>
-                  <w:proofErr w:type="spellEnd"/>
+                    <w:t>Não chegou a tempo da daily</w:t>
+                  </w:r>
                 </w:p>
               </w:tc>
               <w:tc>
@@ -2919,13 +2835,8 @@
                 <w:p/>
                 <w:p>
                   <w:r>
-                    <w:t xml:space="preserve">Alinhamos prazos e tarefas que podíamos já começar a realizar na semana, alinhamos e já iniciamos a idealização do DER, mudamos também os horários das </w:t>
-                  </w:r>
-                  <w:proofErr w:type="spellStart"/>
-                  <w:r>
-                    <w:t>dailys</w:t>
-                  </w:r>
-                  <w:proofErr w:type="spellEnd"/>
+                    <w:t>Alinhamos prazos e tarefas que podíamos já começar a realizar na semana, alinhamos e já iniciamos a idealização do DER, mudamos também os horários das dailys</w:t>
+                  </w:r>
                 </w:p>
               </w:tc>
             </w:tr>
@@ -3154,18 +3065,8 @@
                       <w:sz w:val="24"/>
                       <w:szCs w:val="24"/>
                     </w:rPr>
-                    <w:t xml:space="preserve">Não chegou a tempo da </w:t>
-                  </w:r>
-                  <w:proofErr w:type="spellStart"/>
-                  <w:r>
-                    <w:rPr>
-                      <w:rFonts w:asciiTheme="majorHAnsi" w:hAnsiTheme="majorHAnsi" w:cstheme="majorHAnsi"/>
-                      <w:sz w:val="24"/>
-                      <w:szCs w:val="24"/>
-                    </w:rPr>
-                    <w:t>daily</w:t>
-                  </w:r>
-                  <w:proofErr w:type="spellEnd"/>
+                    <w:t>Não chegou a tempo da daily</w:t>
+                  </w:r>
                 </w:p>
               </w:tc>
               <w:tc>
@@ -3406,18 +3307,8 @@
                       <w:sz w:val="24"/>
                       <w:szCs w:val="24"/>
                     </w:rPr>
-                    <w:t xml:space="preserve">Não chegou a tempo da </w:t>
-                  </w:r>
-                  <w:proofErr w:type="spellStart"/>
-                  <w:r>
-                    <w:rPr>
-                      <w:rFonts w:asciiTheme="majorHAnsi" w:hAnsiTheme="majorHAnsi" w:cstheme="majorHAnsi"/>
-                      <w:sz w:val="24"/>
-                      <w:szCs w:val="24"/>
-                    </w:rPr>
-                    <w:t>daily</w:t>
-                  </w:r>
-                  <w:proofErr w:type="spellEnd"/>
+                    <w:t>Não chegou a tempo da daily</w:t>
+                  </w:r>
                 </w:p>
               </w:tc>
               <w:tc>
@@ -3655,34 +3546,32 @@
                       <w:szCs w:val="24"/>
                     </w:rPr>
                   </w:pPr>
-                </w:p>
-                <w:p>
-                  <w:pPr>
-                    <w:jc w:val="center"/>
-                    <w:rPr>
-                      <w:rFonts w:asciiTheme="majorHAnsi" w:hAnsiTheme="majorHAnsi" w:cstheme="majorHAnsi"/>
-                      <w:sz w:val="24"/>
-                      <w:szCs w:val="24"/>
-                    </w:rPr>
-                  </w:pPr>
-                  <w:r>
-                    <w:rPr>
-                      <w:rFonts w:asciiTheme="majorHAnsi" w:hAnsiTheme="majorHAnsi" w:cstheme="majorHAnsi"/>
-                      <w:sz w:val="24"/>
-                      <w:szCs w:val="24"/>
-                    </w:rPr>
-                    <w:t xml:space="preserve">Não chegou a tempo da </w:t>
-                  </w:r>
-                  <w:proofErr w:type="spellStart"/>
-                  <w:r>
-                    <w:rPr>
-                      <w:rFonts w:asciiTheme="majorHAnsi" w:hAnsiTheme="majorHAnsi" w:cstheme="majorHAnsi"/>
-                      <w:sz w:val="24"/>
-                      <w:szCs w:val="24"/>
-                    </w:rPr>
-                    <w:t>daily</w:t>
-                  </w:r>
-                  <w:proofErr w:type="spellEnd"/>
+                  <w:r>
+                    <w:rPr>
+                      <w:rFonts w:asciiTheme="majorHAnsi" w:hAnsiTheme="majorHAnsi" w:cstheme="majorHAnsi"/>
+                      <w:sz w:val="24"/>
+                      <w:szCs w:val="24"/>
+                    </w:rPr>
+                    <w:t>Nathalia estava doente, de atestado</w:t>
+                  </w:r>
+                </w:p>
+                <w:p>
+                  <w:pPr>
+                    <w:jc w:val="center"/>
+                    <w:rPr>
+                      <w:rFonts w:asciiTheme="majorHAnsi" w:hAnsiTheme="majorHAnsi" w:cstheme="majorHAnsi"/>
+                      <w:sz w:val="24"/>
+                      <w:szCs w:val="24"/>
+                    </w:rPr>
+                  </w:pPr>
+                  <w:r>
+                    <w:rPr>
+                      <w:rFonts w:asciiTheme="majorHAnsi" w:hAnsiTheme="majorHAnsi" w:cstheme="majorHAnsi"/>
+                      <w:sz w:val="24"/>
+                      <w:szCs w:val="24"/>
+                    </w:rPr>
+                    <w:t>Não chegou a tempo da daily</w:t>
+                  </w:r>
                 </w:p>
               </w:tc>
               <w:tc>
@@ -3823,25 +3712,7 @@
                       <w:sz w:val="24"/>
                       <w:szCs w:val="24"/>
                     </w:rPr>
-                    <w:t xml:space="preserve">Estava doente e não pode comparecer a </w:t>
-                  </w:r>
-                  <w:proofErr w:type="spellStart"/>
-                  <w:r>
-                    <w:rPr>
-                      <w:rFonts w:asciiTheme="majorHAnsi" w:hAnsiTheme="majorHAnsi" w:cstheme="majorHAnsi"/>
-                      <w:sz w:val="24"/>
-                      <w:szCs w:val="24"/>
-                    </w:rPr>
-                    <w:t>daily</w:t>
-                  </w:r>
-                  <w:proofErr w:type="spellEnd"/>
-                  <w:r>
-                    <w:rPr>
-                      <w:rFonts w:asciiTheme="majorHAnsi" w:hAnsiTheme="majorHAnsi" w:cstheme="majorHAnsi"/>
-                      <w:sz w:val="24"/>
-                      <w:szCs w:val="24"/>
-                    </w:rPr>
-                    <w:t>.</w:t>
+                    <w:t>Estava doente e não pode comparecer a daily.</w:t>
                   </w:r>
                 </w:p>
               </w:tc>
@@ -3855,13 +3726,8 @@
                     <w:jc w:val="center"/>
                   </w:pPr>
                   <w:r>
-                    <w:t xml:space="preserve">Foi mostrado oque cada membro fez na semana, e se alguém precisava de ajuda para completar a </w:t>
-                  </w:r>
-                  <w:proofErr w:type="spellStart"/>
-                  <w:r>
-                    <w:t>task</w:t>
-                  </w:r>
-                  <w:proofErr w:type="spellEnd"/>
+                    <w:t>Foi mostrado oque cada membro fez na semana, e se alguém precisava de ajuda para completar a task</w:t>
+                  </w:r>
                 </w:p>
               </w:tc>
             </w:tr>
@@ -4167,7 +4033,7 @@
 </file>
 
 <file path=word/endnotes.xml><?xml version="1.0" encoding="utf-8"?>
-<w:endnotes xmlns:wpc="http://schemas.microsoft.com/office/word/2010/wordprocessingCanvas" xmlns:cx="http://schemas.microsoft.com/office/drawing/2014/chartex" xmlns:cx1="http://schemas.microsoft.com/office/drawing/2015/9/8/chartex" xmlns:cx2="http://schemas.microsoft.com/office/drawing/2015/10/21/chartex" xmlns:cx3="http://schemas.microsoft.com/office/drawing/2016/5/9/chartex" xmlns:cx4="http://schemas.microsoft.com/office/drawing/2016/5/10/chartex" xmlns:cx5="http://schemas.microsoft.com/office/drawing/2016/5/11/chartex" xmlns:cx6="http://schemas.microsoft.com/office/drawing/2016/5/12/chartex" xmlns:cx7="http://schemas.microsoft.com/office/drawing/2016/5/13/chartex" xmlns:cx8="http://schemas.microsoft.com/office/drawing/2016/5/14/chartex" xmlns:mc="http://schemas.openxmlformats.org/markup-compatibility/2006" xmlns:aink="http://schemas.microsoft.com/office/drawing/2016/ink" xmlns:am3d="http://schemas.microsoft.com/office/drawing/2017/model3d" xmlns:o="urn:schemas-microsoft-com:office:office" xmlns:oel="http://schemas.microsoft.com/office/2019/extlst" xmlns:r="http://schemas.openxmlformats.org/officeDocument/2006/relationships" xmlns:m="http://schemas.openxmlformats.org/officeDocument/2006/math" xmlns:v="urn:schemas-microsoft-com:vml" xmlns:wp14="http://schemas.microsoft.com/office/word/2010/wordprocessingDrawing" xmlns:wp="http://schemas.openxmlformats.org/drawingml/2006/wordprocessingDrawing" xmlns:w10="urn:schemas-microsoft-com:office:word" xmlns:w="http://schemas.openxmlformats.org/wordprocessingml/2006/main" xmlns:w14="http://schemas.microsoft.com/office/word/2010/wordml" xmlns:w15="http://schemas.microsoft.com/office/word/2012/wordml" xmlns:w16cex="http://schemas.microsoft.com/office/word/2018/wordml/cex" xmlns:w16cid="http://schemas.microsoft.com/office/word/2016/wordml/cid" xmlns:w16="http://schemas.microsoft.com/office/word/2018/wordml" xmlns:w16du="http://schemas.microsoft.com/office/word/2023/wordml/word16du" xmlns:w16sdtdh="http://schemas.microsoft.com/office/word/2020/wordml/sdtdatahash" xmlns:w16se="http://schemas.microsoft.com/office/word/2015/wordml/symex" xmlns:wpg="http://schemas.microsoft.com/office/word/2010/wordprocessingGroup" xmlns:wpi="http://schemas.microsoft.com/office/word/2010/wordprocessingInk" xmlns:wne="http://schemas.microsoft.com/office/word/2006/wordml" xmlns:wps="http://schemas.microsoft.com/office/word/2010/wordprocessingShape" mc:Ignorable="w14 w15 w16se w16cid w16 w16cex w16sdtdh w16du wp14">
+<w:endnotes xmlns:wpc="http://schemas.microsoft.com/office/word/2010/wordprocessingCanvas" xmlns:cx="http://schemas.microsoft.com/office/drawing/2014/chartex" xmlns:cx1="http://schemas.microsoft.com/office/drawing/2015/9/8/chartex" xmlns:cx2="http://schemas.microsoft.com/office/drawing/2015/10/21/chartex" xmlns:cx3="http://schemas.microsoft.com/office/drawing/2016/5/9/chartex" xmlns:cx4="http://schemas.microsoft.com/office/drawing/2016/5/10/chartex" xmlns:cx5="http://schemas.microsoft.com/office/drawing/2016/5/11/chartex" xmlns:cx6="http://schemas.microsoft.com/office/drawing/2016/5/12/chartex" xmlns:cx7="http://schemas.microsoft.com/office/drawing/2016/5/13/chartex" xmlns:cx8="http://schemas.microsoft.com/office/drawing/2016/5/14/chartex" xmlns:mc="http://schemas.openxmlformats.org/markup-compatibility/2006" xmlns:aink="http://schemas.microsoft.com/office/drawing/2016/ink" xmlns:am3d="http://schemas.microsoft.com/office/drawing/2017/model3d" xmlns:o="urn:schemas-microsoft-com:office:office" xmlns:oel="http://schemas.microsoft.com/office/2019/extlst" xmlns:r="http://schemas.openxmlformats.org/officeDocument/2006/relationships" xmlns:m="http://schemas.openxmlformats.org/officeDocument/2006/math" xmlns:v="urn:schemas-microsoft-com:vml" xmlns:wp14="http://schemas.microsoft.com/office/word/2010/wordprocessingDrawing" xmlns:wp="http://schemas.openxmlformats.org/drawingml/2006/wordprocessingDrawing" xmlns:w10="urn:schemas-microsoft-com:office:word" xmlns:w="http://schemas.openxmlformats.org/wordprocessingml/2006/main" xmlns:w14="http://schemas.microsoft.com/office/word/2010/wordml" xmlns:w15="http://schemas.microsoft.com/office/word/2012/wordml" xmlns:w16cex="http://schemas.microsoft.com/office/word/2018/wordml/cex" xmlns:w16cid="http://schemas.microsoft.com/office/word/2016/wordml/cid" xmlns:w16="http://schemas.microsoft.com/office/word/2018/wordml" xmlns:w16sdtdh="http://schemas.microsoft.com/office/word/2020/wordml/sdtdatahash" xmlns:w16se="http://schemas.microsoft.com/office/word/2015/wordml/symex" xmlns:wpg="http://schemas.microsoft.com/office/word/2010/wordprocessingGroup" xmlns:wpi="http://schemas.microsoft.com/office/word/2010/wordprocessingInk" xmlns:wne="http://schemas.microsoft.com/office/word/2006/wordml" xmlns:wps="http://schemas.microsoft.com/office/word/2010/wordprocessingShape" mc:Ignorable="w14 w15 w16se w16cid w16 w16cex w16sdtdh wp14">
   <w:endnote w:type="separator" w:id="-1">
     <w:p>
       <w:pPr>
@@ -4192,7 +4058,7 @@
 </file>
 
 <file path=word/footnotes.xml><?xml version="1.0" encoding="utf-8"?>
-<w:footnotes xmlns:wpc="http://schemas.microsoft.com/office/word/2010/wordprocessingCanvas" xmlns:cx="http://schemas.microsoft.com/office/drawing/2014/chartex" xmlns:cx1="http://schemas.microsoft.com/office/drawing/2015/9/8/chartex" xmlns:cx2="http://schemas.microsoft.com/office/drawing/2015/10/21/chartex" xmlns:cx3="http://schemas.microsoft.com/office/drawing/2016/5/9/chartex" xmlns:cx4="http://schemas.microsoft.com/office/drawing/2016/5/10/chartex" xmlns:cx5="http://schemas.microsoft.com/office/drawing/2016/5/11/chartex" xmlns:cx6="http://schemas.microsoft.com/office/drawing/2016/5/12/chartex" xmlns:cx7="http://schemas.microsoft.com/office/drawing/2016/5/13/chartex" xmlns:cx8="http://schemas.microsoft.com/office/drawing/2016/5/14/chartex" xmlns:mc="http://schemas.openxmlformats.org/markup-compatibility/2006" xmlns:aink="http://schemas.microsoft.com/office/drawing/2016/ink" xmlns:am3d="http://schemas.microsoft.com/office/drawing/2017/model3d" xmlns:o="urn:schemas-microsoft-com:office:office" xmlns:oel="http://schemas.microsoft.com/office/2019/extlst" xmlns:r="http://schemas.openxmlformats.org/officeDocument/2006/relationships" xmlns:m="http://schemas.openxmlformats.org/officeDocument/2006/math" xmlns:v="urn:schemas-microsoft-com:vml" xmlns:wp14="http://schemas.microsoft.com/office/word/2010/wordprocessingDrawing" xmlns:wp="http://schemas.openxmlformats.org/drawingml/2006/wordprocessingDrawing" xmlns:w10="urn:schemas-microsoft-com:office:word" xmlns:w="http://schemas.openxmlformats.org/wordprocessingml/2006/main" xmlns:w14="http://schemas.microsoft.com/office/word/2010/wordml" xmlns:w15="http://schemas.microsoft.com/office/word/2012/wordml" xmlns:w16cex="http://schemas.microsoft.com/office/word/2018/wordml/cex" xmlns:w16cid="http://schemas.microsoft.com/office/word/2016/wordml/cid" xmlns:w16="http://schemas.microsoft.com/office/word/2018/wordml" xmlns:w16du="http://schemas.microsoft.com/office/word/2023/wordml/word16du" xmlns:w16sdtdh="http://schemas.microsoft.com/office/word/2020/wordml/sdtdatahash" xmlns:w16se="http://schemas.microsoft.com/office/word/2015/wordml/symex" xmlns:wpg="http://schemas.microsoft.com/office/word/2010/wordprocessingGroup" xmlns:wpi="http://schemas.microsoft.com/office/word/2010/wordprocessingInk" xmlns:wne="http://schemas.microsoft.com/office/word/2006/wordml" xmlns:wps="http://schemas.microsoft.com/office/word/2010/wordprocessingShape" mc:Ignorable="w14 w15 w16se w16cid w16 w16cex w16sdtdh w16du wp14">
+<w:footnotes xmlns:wpc="http://schemas.microsoft.com/office/word/2010/wordprocessingCanvas" xmlns:cx="http://schemas.microsoft.com/office/drawing/2014/chartex" xmlns:cx1="http://schemas.microsoft.com/office/drawing/2015/9/8/chartex" xmlns:cx2="http://schemas.microsoft.com/office/drawing/2015/10/21/chartex" xmlns:cx3="http://schemas.microsoft.com/office/drawing/2016/5/9/chartex" xmlns:cx4="http://schemas.microsoft.com/office/drawing/2016/5/10/chartex" xmlns:cx5="http://schemas.microsoft.com/office/drawing/2016/5/11/chartex" xmlns:cx6="http://schemas.microsoft.com/office/drawing/2016/5/12/chartex" xmlns:cx7="http://schemas.microsoft.com/office/drawing/2016/5/13/chartex" xmlns:cx8="http://schemas.microsoft.com/office/drawing/2016/5/14/chartex" xmlns:mc="http://schemas.openxmlformats.org/markup-compatibility/2006" xmlns:aink="http://schemas.microsoft.com/office/drawing/2016/ink" xmlns:am3d="http://schemas.microsoft.com/office/drawing/2017/model3d" xmlns:o="urn:schemas-microsoft-com:office:office" xmlns:oel="http://schemas.microsoft.com/office/2019/extlst" xmlns:r="http://schemas.openxmlformats.org/officeDocument/2006/relationships" xmlns:m="http://schemas.openxmlformats.org/officeDocument/2006/math" xmlns:v="urn:schemas-microsoft-com:vml" xmlns:wp14="http://schemas.microsoft.com/office/word/2010/wordprocessingDrawing" xmlns:wp="http://schemas.openxmlformats.org/drawingml/2006/wordprocessingDrawing" xmlns:w10="urn:schemas-microsoft-com:office:word" xmlns:w="http://schemas.openxmlformats.org/wordprocessingml/2006/main" xmlns:w14="http://schemas.microsoft.com/office/word/2010/wordml" xmlns:w15="http://schemas.microsoft.com/office/word/2012/wordml" xmlns:w16cex="http://schemas.microsoft.com/office/word/2018/wordml/cex" xmlns:w16cid="http://schemas.microsoft.com/office/word/2016/wordml/cid" xmlns:w16="http://schemas.microsoft.com/office/word/2018/wordml" xmlns:w16sdtdh="http://schemas.microsoft.com/office/word/2020/wordml/sdtdatahash" xmlns:w16se="http://schemas.microsoft.com/office/word/2015/wordml/symex" xmlns:wpg="http://schemas.microsoft.com/office/word/2010/wordprocessingGroup" xmlns:wpi="http://schemas.microsoft.com/office/word/2010/wordprocessingInk" xmlns:wne="http://schemas.microsoft.com/office/word/2006/wordml" xmlns:wps="http://schemas.microsoft.com/office/word/2010/wordprocessingShape" mc:Ignorable="w14 w15 w16se w16cid w16 w16cex w16sdtdh wp14">
   <w:footnote w:type="separator" w:id="-1">
     <w:p>
       <w:pPr>
@@ -4217,7 +4083,7 @@
 </file>
 
 <file path=word/header1.xml><?xml version="1.0" encoding="utf-8"?>
-<w:hdr xmlns:wpc="http://schemas.microsoft.com/office/word/2010/wordprocessingCanvas" xmlns:cx="http://schemas.microsoft.com/office/drawing/2014/chartex" xmlns:cx1="http://schemas.microsoft.com/office/drawing/2015/9/8/chartex" xmlns:cx2="http://schemas.microsoft.com/office/drawing/2015/10/21/chartex" xmlns:cx3="http://schemas.microsoft.com/office/drawing/2016/5/9/chartex" xmlns:cx4="http://schemas.microsoft.com/office/drawing/2016/5/10/chartex" xmlns:cx5="http://schemas.microsoft.com/office/drawing/2016/5/11/chartex" xmlns:cx6="http://schemas.microsoft.com/office/drawing/2016/5/12/chartex" xmlns:cx7="http://schemas.microsoft.com/office/drawing/2016/5/13/chartex" xmlns:cx8="http://schemas.microsoft.com/office/drawing/2016/5/14/chartex" xmlns:mc="http://schemas.openxmlformats.org/markup-compatibility/2006" xmlns:aink="http://schemas.microsoft.com/office/drawing/2016/ink" xmlns:am3d="http://schemas.microsoft.com/office/drawing/2017/model3d" xmlns:o="urn:schemas-microsoft-com:office:office" xmlns:oel="http://schemas.microsoft.com/office/2019/extlst" xmlns:r="http://schemas.openxmlformats.org/officeDocument/2006/relationships" xmlns:m="http://schemas.openxmlformats.org/officeDocument/2006/math" xmlns:v="urn:schemas-microsoft-com:vml" xmlns:wp14="http://schemas.microsoft.com/office/word/2010/wordprocessingDrawing" xmlns:wp="http://schemas.openxmlformats.org/drawingml/2006/wordprocessingDrawing" xmlns:w10="urn:schemas-microsoft-com:office:word" xmlns:w="http://schemas.openxmlformats.org/wordprocessingml/2006/main" xmlns:w14="http://schemas.microsoft.com/office/word/2010/wordml" xmlns:w15="http://schemas.microsoft.com/office/word/2012/wordml" xmlns:w16cex="http://schemas.microsoft.com/office/word/2018/wordml/cex" xmlns:w16cid="http://schemas.microsoft.com/office/word/2016/wordml/cid" xmlns:w16="http://schemas.microsoft.com/office/word/2018/wordml" xmlns:w16du="http://schemas.microsoft.com/office/word/2023/wordml/word16du" xmlns:w16sdtdh="http://schemas.microsoft.com/office/word/2020/wordml/sdtdatahash" xmlns:w16se="http://schemas.microsoft.com/office/word/2015/wordml/symex" xmlns:wpg="http://schemas.microsoft.com/office/word/2010/wordprocessingGroup" xmlns:wpi="http://schemas.microsoft.com/office/word/2010/wordprocessingInk" xmlns:wne="http://schemas.microsoft.com/office/word/2006/wordml" xmlns:wps="http://schemas.microsoft.com/office/word/2010/wordprocessingShape" mc:Ignorable="w14 w15 w16se w16cid w16 w16cex w16sdtdh w16du wp14">
+<w:hdr xmlns:wpc="http://schemas.microsoft.com/office/word/2010/wordprocessingCanvas" xmlns:cx="http://schemas.microsoft.com/office/drawing/2014/chartex" xmlns:cx1="http://schemas.microsoft.com/office/drawing/2015/9/8/chartex" xmlns:cx2="http://schemas.microsoft.com/office/drawing/2015/10/21/chartex" xmlns:cx3="http://schemas.microsoft.com/office/drawing/2016/5/9/chartex" xmlns:cx4="http://schemas.microsoft.com/office/drawing/2016/5/10/chartex" xmlns:cx5="http://schemas.microsoft.com/office/drawing/2016/5/11/chartex" xmlns:cx6="http://schemas.microsoft.com/office/drawing/2016/5/12/chartex" xmlns:cx7="http://schemas.microsoft.com/office/drawing/2016/5/13/chartex" xmlns:cx8="http://schemas.microsoft.com/office/drawing/2016/5/14/chartex" xmlns:mc="http://schemas.openxmlformats.org/markup-compatibility/2006" xmlns:aink="http://schemas.microsoft.com/office/drawing/2016/ink" xmlns:am3d="http://schemas.microsoft.com/office/drawing/2017/model3d" xmlns:o="urn:schemas-microsoft-com:office:office" xmlns:oel="http://schemas.microsoft.com/office/2019/extlst" xmlns:r="http://schemas.openxmlformats.org/officeDocument/2006/relationships" xmlns:m="http://schemas.openxmlformats.org/officeDocument/2006/math" xmlns:v="urn:schemas-microsoft-com:vml" xmlns:wp14="http://schemas.microsoft.com/office/word/2010/wordprocessingDrawing" xmlns:wp="http://schemas.openxmlformats.org/drawingml/2006/wordprocessingDrawing" xmlns:w10="urn:schemas-microsoft-com:office:word" xmlns:w="http://schemas.openxmlformats.org/wordprocessingml/2006/main" xmlns:w14="http://schemas.microsoft.com/office/word/2010/wordml" xmlns:w15="http://schemas.microsoft.com/office/word/2012/wordml" xmlns:w16cex="http://schemas.microsoft.com/office/word/2018/wordml/cex" xmlns:w16cid="http://schemas.microsoft.com/office/word/2016/wordml/cid" xmlns:w16="http://schemas.microsoft.com/office/word/2018/wordml" xmlns:w16sdtdh="http://schemas.microsoft.com/office/word/2020/wordml/sdtdatahash" xmlns:w16se="http://schemas.microsoft.com/office/word/2015/wordml/symex" xmlns:wpg="http://schemas.microsoft.com/office/word/2010/wordprocessingGroup" xmlns:wpi="http://schemas.microsoft.com/office/word/2010/wordprocessingInk" xmlns:wne="http://schemas.microsoft.com/office/word/2006/wordml" xmlns:wps="http://schemas.microsoft.com/office/word/2010/wordprocessingShape" mc:Ignorable="w14 w15 w16se w16cid w16 w16cex w16sdtdh wp14">
   <w:p>
     <w:pPr>
       <w:pStyle w:val="Cabealho"/>
@@ -4309,7 +4175,7 @@
 </file>
 
 <file path=word/styles.xml><?xml version="1.0" encoding="utf-8"?>
-<w:styles xmlns:mc="http://schemas.openxmlformats.org/markup-compatibility/2006" xmlns:r="http://schemas.openxmlformats.org/officeDocument/2006/relationships" xmlns:w="http://schemas.openxmlformats.org/wordprocessingml/2006/main" xmlns:w14="http://schemas.microsoft.com/office/word/2010/wordml" xmlns:w15="http://schemas.microsoft.com/office/word/2012/wordml" xmlns:w16cex="http://schemas.microsoft.com/office/word/2018/wordml/cex" xmlns:w16cid="http://schemas.microsoft.com/office/word/2016/wordml/cid" xmlns:w16="http://schemas.microsoft.com/office/word/2018/wordml" xmlns:w16du="http://schemas.microsoft.com/office/word/2023/wordml/word16du" xmlns:w16sdtdh="http://schemas.microsoft.com/office/word/2020/wordml/sdtdatahash" xmlns:w16se="http://schemas.microsoft.com/office/word/2015/wordml/symex" mc:Ignorable="w14 w15 w16se w16cid w16 w16cex w16sdtdh w16du">
+<w:styles xmlns:mc="http://schemas.openxmlformats.org/markup-compatibility/2006" xmlns:r="http://schemas.openxmlformats.org/officeDocument/2006/relationships" xmlns:w="http://schemas.openxmlformats.org/wordprocessingml/2006/main" xmlns:w14="http://schemas.microsoft.com/office/word/2010/wordml" xmlns:w15="http://schemas.microsoft.com/office/word/2012/wordml" xmlns:w16cex="http://schemas.microsoft.com/office/word/2018/wordml/cex" xmlns:w16cid="http://schemas.microsoft.com/office/word/2016/wordml/cid" xmlns:w16="http://schemas.microsoft.com/office/word/2018/wordml" xmlns:w16sdtdh="http://schemas.microsoft.com/office/word/2020/wordml/sdtdatahash" xmlns:w16se="http://schemas.microsoft.com/office/word/2015/wordml/symex" mc:Ignorable="w14 w15 w16se w16cid w16 w16cex w16sdtdh">
   <w:docDefaults>
     <w:rPrDefault>
       <w:rPr>

</xml_diff>

<commit_message>
Atualização Ata de Reuniões
</commit_message>
<xml_diff>
--- a/Atas/Atas de Reunião.docx
+++ b/Atas/Atas de Reunião.docx
@@ -2047,23 +2047,13 @@
                     </w:rPr>
                     <w:t xml:space="preserve"> Foi feita a retro onde todos levantaram pontos positivos e negativos da primeira Sprint e principalmente pontos a </w:t>
                   </w:r>
-                  <w:proofErr w:type="gramStart"/>
-                  <w:r>
-                    <w:rPr>
-                      <w:rFonts w:asciiTheme="majorHAnsi" w:hAnsiTheme="majorHAnsi" w:cstheme="majorHAnsi"/>
-                      <w:sz w:val="24"/>
-                      <w:szCs w:val="24"/>
-                    </w:rPr>
-                    <w:t>melhorar .</w:t>
-                  </w:r>
-                  <w:proofErr w:type="gramEnd"/>
-                  <w:r>
-                    <w:rPr>
-                      <w:rFonts w:asciiTheme="majorHAnsi" w:hAnsiTheme="majorHAnsi" w:cstheme="majorHAnsi"/>
-                      <w:sz w:val="24"/>
-                      <w:szCs w:val="24"/>
-                    </w:rPr>
-                    <w:t xml:space="preserve"> </w:t>
+                  <w:r>
+                    <w:rPr>
+                      <w:rFonts w:asciiTheme="majorHAnsi" w:hAnsiTheme="majorHAnsi" w:cstheme="majorHAnsi"/>
+                      <w:sz w:val="24"/>
+                      <w:szCs w:val="24"/>
+                    </w:rPr>
+                    <w:t xml:space="preserve">melhorar . </w:t>
                   </w:r>
                 </w:p>
                 <w:p>
@@ -4166,6 +4156,30 @@
                       <w:szCs w:val="24"/>
                     </w:rPr>
                   </w:pPr>
+                  <w:r>
+                    <w:rPr>
+                      <w:rFonts w:asciiTheme="majorHAnsi" w:hAnsiTheme="majorHAnsi" w:cstheme="majorHAnsi"/>
+                      <w:sz w:val="24"/>
+                      <w:szCs w:val="24"/>
+                    </w:rPr>
+                    <w:t>1</w:t>
+                  </w:r>
+                  <w:r>
+                    <w:rPr>
+                      <w:rFonts w:asciiTheme="majorHAnsi" w:hAnsiTheme="majorHAnsi" w:cstheme="majorHAnsi"/>
+                      <w:sz w:val="24"/>
+                      <w:szCs w:val="24"/>
+                    </w:rPr>
+                    <w:t>3</w:t>
+                  </w:r>
+                  <w:r>
+                    <w:rPr>
+                      <w:rFonts w:asciiTheme="majorHAnsi" w:hAnsiTheme="majorHAnsi" w:cstheme="majorHAnsi"/>
+                      <w:sz w:val="24"/>
+                      <w:szCs w:val="24"/>
+                    </w:rPr>
+                    <w:t>/04/2024</w:t>
+                  </w:r>
                 </w:p>
               </w:tc>
               <w:tc>
@@ -4182,6 +4196,77 @@
                       <w:szCs w:val="24"/>
                     </w:rPr>
                   </w:pPr>
+                  <w:r>
+                    <w:rPr>
+                      <w:rFonts w:asciiTheme="majorHAnsi" w:hAnsiTheme="majorHAnsi" w:cstheme="majorHAnsi"/>
+                      <w:sz w:val="24"/>
+                      <w:szCs w:val="24"/>
+                    </w:rPr>
+                    <w:t xml:space="preserve">Pedro </w:t>
+                  </w:r>
+                  <w:proofErr w:type="spellStart"/>
+                  <w:r>
+                    <w:rPr>
+                      <w:rFonts w:asciiTheme="majorHAnsi" w:hAnsiTheme="majorHAnsi" w:cstheme="majorHAnsi"/>
+                      <w:sz w:val="24"/>
+                      <w:szCs w:val="24"/>
+                    </w:rPr>
+                    <w:t>Sarabando</w:t>
+                  </w:r>
+                  <w:proofErr w:type="spellEnd"/>
+                  <w:r>
+                    <w:rPr>
+                      <w:rFonts w:asciiTheme="majorHAnsi" w:hAnsiTheme="majorHAnsi" w:cstheme="majorHAnsi"/>
+                      <w:sz w:val="24"/>
+                      <w:szCs w:val="24"/>
+                    </w:rPr>
+                    <w:br/>
+                    <w:t>Pedro Henrique</w:t>
+                  </w:r>
+                  <w:r>
+                    <w:rPr>
+                      <w:rFonts w:asciiTheme="majorHAnsi" w:hAnsiTheme="majorHAnsi" w:cstheme="majorHAnsi"/>
+                      <w:sz w:val="24"/>
+                      <w:szCs w:val="24"/>
+                    </w:rPr>
+                    <w:br/>
+                    <w:t>Luiz Fernando</w:t>
+                  </w:r>
+                  <w:r>
+                    <w:rPr>
+                      <w:rFonts w:asciiTheme="majorHAnsi" w:hAnsiTheme="majorHAnsi" w:cstheme="majorHAnsi"/>
+                      <w:sz w:val="24"/>
+                      <w:szCs w:val="24"/>
+                    </w:rPr>
+                    <w:br/>
+                    <w:t>Nathalia Florencio</w:t>
+                  </w:r>
+                </w:p>
+                <w:p>
+                  <w:pPr>
+                    <w:jc w:val="center"/>
+                  </w:pPr>
+                  <w:r>
+                    <w:t>Gabriela Severino</w:t>
+                  </w:r>
+                </w:p>
+                <w:p>
+                  <w:pPr>
+                    <w:jc w:val="center"/>
+                    <w:rPr>
+                      <w:rFonts w:asciiTheme="majorHAnsi" w:hAnsiTheme="majorHAnsi" w:cstheme="majorHAnsi"/>
+                      <w:sz w:val="24"/>
+                      <w:szCs w:val="24"/>
+                    </w:rPr>
+                  </w:pPr>
+                  <w:r>
+                    <w:rPr>
+                      <w:rFonts w:asciiTheme="majorHAnsi" w:hAnsiTheme="majorHAnsi" w:cstheme="majorHAnsi"/>
+                      <w:sz w:val="24"/>
+                      <w:szCs w:val="24"/>
+                    </w:rPr>
+                    <w:t>Yuri</w:t>
+                  </w:r>
                 </w:p>
               </w:tc>
               <w:tc>
@@ -4189,7 +4274,21 @@
                   <w:tcW w:w="1806" w:type="dxa"/>
                   <w:shd w:val="clear" w:color="auto" w:fill="FFFFFF" w:themeFill="background1"/>
                 </w:tcPr>
+                <w:p>
+                  <w:r>
+                    <w:t xml:space="preserve">  </w:t>
+                  </w:r>
+                </w:p>
                 <w:p/>
+                <w:p/>
+                <w:p>
+                  <w:pPr>
+                    <w:jc w:val="center"/>
+                  </w:pPr>
+                  <w:r>
+                    <w:t>--</w:t>
+                  </w:r>
+                </w:p>
               </w:tc>
               <w:tc>
                 <w:tcPr>
@@ -4198,12 +4297,78 @@
                 </w:tcPr>
                 <w:p>
                   <w:pPr>
-                    <w:rPr>
-                      <w:rFonts w:asciiTheme="majorHAnsi" w:hAnsiTheme="majorHAnsi" w:cstheme="majorHAnsi"/>
-                      <w:sz w:val="24"/>
-                      <w:szCs w:val="24"/>
-                    </w:rPr>
-                  </w:pPr>
+                    <w:jc w:val="center"/>
+                    <w:rPr>
+                      <w:rFonts w:asciiTheme="majorHAnsi" w:hAnsiTheme="majorHAnsi" w:cstheme="majorHAnsi"/>
+                      <w:sz w:val="24"/>
+                      <w:szCs w:val="24"/>
+                    </w:rPr>
+                  </w:pPr>
+                </w:p>
+                <w:p>
+                  <w:pPr>
+                    <w:jc w:val="center"/>
+                    <w:rPr>
+                      <w:rFonts w:asciiTheme="majorHAnsi" w:hAnsiTheme="majorHAnsi" w:cstheme="majorHAnsi"/>
+                      <w:sz w:val="24"/>
+                      <w:szCs w:val="24"/>
+                    </w:rPr>
+                  </w:pPr>
+                </w:p>
+                <w:p>
+                  <w:pPr>
+                    <w:jc w:val="center"/>
+                    <w:rPr>
+                      <w:rFonts w:asciiTheme="majorHAnsi" w:hAnsiTheme="majorHAnsi" w:cstheme="majorHAnsi"/>
+                      <w:sz w:val="24"/>
+                      <w:szCs w:val="24"/>
+                    </w:rPr>
+                  </w:pPr>
+                </w:p>
+                <w:p>
+                  <w:pPr>
+                    <w:jc w:val="center"/>
+                    <w:rPr>
+                      <w:rFonts w:asciiTheme="majorHAnsi" w:hAnsiTheme="majorHAnsi" w:cstheme="majorHAnsi"/>
+                      <w:sz w:val="24"/>
+                      <w:szCs w:val="24"/>
+                    </w:rPr>
+                  </w:pPr>
+                  <w:r>
+                    <w:rPr>
+                      <w:rFonts w:asciiTheme="majorHAnsi" w:hAnsiTheme="majorHAnsi" w:cstheme="majorHAnsi"/>
+                      <w:sz w:val="24"/>
+                      <w:szCs w:val="24"/>
+                    </w:rPr>
+                    <w:t>--</w:t>
+                  </w:r>
+                </w:p>
+                <w:p>
+                  <w:pPr>
+                    <w:jc w:val="center"/>
+                    <w:rPr>
+                      <w:rFonts w:asciiTheme="majorHAnsi" w:hAnsiTheme="majorHAnsi" w:cstheme="majorHAnsi"/>
+                      <w:sz w:val="24"/>
+                      <w:szCs w:val="24"/>
+                    </w:rPr>
+                  </w:pPr>
+                </w:p>
+                <w:p>
+                  <w:pPr>
+                    <w:rPr>
+                      <w:rFonts w:asciiTheme="majorHAnsi" w:hAnsiTheme="majorHAnsi" w:cstheme="majorHAnsi"/>
+                      <w:sz w:val="24"/>
+                      <w:szCs w:val="24"/>
+                    </w:rPr>
+                  </w:pPr>
+                  <w:r>
+                    <w:rPr>
+                      <w:rFonts w:asciiTheme="majorHAnsi" w:hAnsiTheme="majorHAnsi" w:cstheme="majorHAnsi"/>
+                      <w:sz w:val="24"/>
+                      <w:szCs w:val="24"/>
+                    </w:rPr>
+                    <w:t xml:space="preserve"> </w:t>
+                  </w:r>
                 </w:p>
               </w:tc>
               <w:tc>
@@ -4211,7 +4376,25 @@
                   <w:tcW w:w="4061" w:type="dxa"/>
                   <w:shd w:val="clear" w:color="auto" w:fill="FFFFFF" w:themeFill="background1"/>
                 </w:tcPr>
-                <w:p/>
+                <w:p>
+                  <w:r>
+                    <w:t xml:space="preserve">Foi apresentado todos os </w:t>
+                  </w:r>
+                  <w:proofErr w:type="spellStart"/>
+                  <w:r>
+                    <w:t>DER’s</w:t>
+                  </w:r>
+                  <w:proofErr w:type="spellEnd"/>
+                  <w:r>
+                    <w:t xml:space="preserve"> individuais e com base em todos analisamos a regra de </w:t>
+                  </w:r>
+                  <w:r>
+                    <w:t>negócio</w:t>
+                  </w:r>
+                  <w:r>
+                    <w:t xml:space="preserve"> e desenvolvemos um DER mais estruturado e robusto alinhado a nossa regra de negócio. </w:t>
+                  </w:r>
+                </w:p>
               </w:tc>
             </w:tr>
             <w:tr>

</xml_diff>

<commit_message>
Ata do dia 16/05 e Plano de ação
</commit_message>
<xml_diff>
--- a/Atas/Atas de Reunião.docx
+++ b/Atas/Atas de Reunião.docx
@@ -1997,23 +1997,13 @@
                     </w:rPr>
                     <w:t xml:space="preserve"> Foi feita a retro onde todos levantaram pontos positivos e negativos da primeira Sprint e principalmente pontos a </w:t>
                   </w:r>
-                  <w:proofErr w:type="gramStart"/>
-                  <w:r>
-                    <w:rPr>
-                      <w:rFonts w:asciiTheme="majorHAnsi" w:hAnsiTheme="majorHAnsi" w:cstheme="majorHAnsi"/>
-                      <w:sz w:val="24"/>
-                      <w:szCs w:val="24"/>
-                    </w:rPr>
-                    <w:t>melhorar .</w:t>
-                  </w:r>
-                  <w:proofErr w:type="gramEnd"/>
-                  <w:r>
-                    <w:rPr>
-                      <w:rFonts w:asciiTheme="majorHAnsi" w:hAnsiTheme="majorHAnsi" w:cstheme="majorHAnsi"/>
-                      <w:sz w:val="24"/>
-                      <w:szCs w:val="24"/>
-                    </w:rPr>
-                    <w:t xml:space="preserve"> </w:t>
+                  <w:r>
+                    <w:rPr>
+                      <w:rFonts w:asciiTheme="majorHAnsi" w:hAnsiTheme="majorHAnsi" w:cstheme="majorHAnsi"/>
+                      <w:sz w:val="24"/>
+                      <w:szCs w:val="24"/>
+                    </w:rPr>
+                    <w:t xml:space="preserve">melhorar . </w:t>
                   </w:r>
                 </w:p>
                 <w:p>
@@ -4774,27 +4764,106 @@
                     <w:t>Gabriela Severino</w:t>
                   </w:r>
                 </w:p>
-                <w:p>
-                  <w:pPr>
-                    <w:jc w:val="center"/>
-                    <w:rPr>
-                      <w:rFonts w:asciiTheme="majorHAnsi" w:hAnsiTheme="majorHAnsi" w:cstheme="majorHAnsi"/>
-                      <w:sz w:val="24"/>
-                      <w:szCs w:val="24"/>
-                    </w:rPr>
-                  </w:pPr>
-                  <w:r>
-                    <w:rPr>
-                      <w:rFonts w:asciiTheme="majorHAnsi" w:hAnsiTheme="majorHAnsi" w:cstheme="majorHAnsi"/>
-                      <w:sz w:val="24"/>
-                      <w:szCs w:val="24"/>
-                    </w:rPr>
+              </w:tc>
+              <w:tc>
+                <w:tcPr>
+                  <w:tcW w:w="1806" w:type="dxa"/>
+                  <w:shd w:val="clear" w:color="auto" w:fill="FFFFFF" w:themeFill="background1"/>
+                </w:tcPr>
+                <w:p>
+                  <w:pPr>
+                    <w:jc w:val="center"/>
+                  </w:pPr>
+                  <w:r>
                     <w:t>Yuri</w:t>
                   </w:r>
                 </w:p>
               </w:tc>
               <w:tc>
                 <w:tcPr>
+                  <w:tcW w:w="1876" w:type="dxa"/>
+                  <w:shd w:val="clear" w:color="auto" w:fill="FFFFFF" w:themeFill="background1"/>
+                </w:tcPr>
+                <w:p>
+                  <w:pPr>
+                    <w:jc w:val="center"/>
+                    <w:rPr>
+                      <w:rFonts w:asciiTheme="majorHAnsi" w:hAnsiTheme="majorHAnsi" w:cstheme="majorHAnsi"/>
+                      <w:sz w:val="24"/>
+                      <w:szCs w:val="24"/>
+                    </w:rPr>
+                  </w:pPr>
+                  <w:r>
+                    <w:rPr>
+                      <w:rFonts w:asciiTheme="majorHAnsi" w:hAnsiTheme="majorHAnsi" w:cstheme="majorHAnsi"/>
+                      <w:sz w:val="24"/>
+                      <w:szCs w:val="24"/>
+                    </w:rPr>
+                    <w:t>Não compareceu a aula, não justificando o motivo da ausência</w:t>
+                  </w:r>
+                </w:p>
+              </w:tc>
+              <w:tc>
+                <w:tcPr>
+                  <w:tcW w:w="4061" w:type="dxa"/>
+                  <w:shd w:val="clear" w:color="auto" w:fill="FFFFFF" w:themeFill="background1"/>
+                </w:tcPr>
+                <w:p>
+                  <w:r>
+                    <w:t xml:space="preserve">Foi conversado sobre algumas </w:t>
+                  </w:r>
+                  <w:proofErr w:type="spellStart"/>
+                  <w:r>
+                    <w:t>tasks</w:t>
+                  </w:r>
+                  <w:proofErr w:type="spellEnd"/>
+                  <w:r>
+                    <w:t xml:space="preserve"> em desenvolvimento </w:t>
+                  </w:r>
+                  <w:r>
+                    <w:t>e questões de prazo das tarefas</w:t>
+                  </w:r>
+                </w:p>
+              </w:tc>
+            </w:tr>
+            <w:tr>
+              <w:trPr>
+                <w:trHeight w:val="1797"/>
+              </w:trPr>
+              <w:tc>
+                <w:tcPr>
+                  <w:tcW w:w="1545" w:type="dxa"/>
+                  <w:shd w:val="clear" w:color="auto" w:fill="FFFFFF" w:themeFill="background1"/>
+                </w:tcPr>
+                <w:p>
+                  <w:pPr>
+                    <w:jc w:val="center"/>
+                    <w:rPr>
+                      <w:rFonts w:asciiTheme="majorHAnsi" w:hAnsiTheme="majorHAnsi" w:cstheme="majorHAnsi"/>
+                      <w:sz w:val="24"/>
+                      <w:szCs w:val="24"/>
+                    </w:rPr>
+                  </w:pPr>
+                </w:p>
+              </w:tc>
+              <w:tc>
+                <w:tcPr>
+                  <w:tcW w:w="2337" w:type="dxa"/>
+                  <w:shd w:val="clear" w:color="auto" w:fill="FFFFFF" w:themeFill="background1"/>
+                </w:tcPr>
+                <w:p>
+                  <w:pPr>
+                    <w:jc w:val="center"/>
+                    <w:rPr>
+                      <w:rFonts w:asciiTheme="majorHAnsi" w:hAnsiTheme="majorHAnsi" w:cstheme="majorHAnsi"/>
+                      <w:sz w:val="24"/>
+                      <w:szCs w:val="24"/>
+                    </w:rPr>
+                  </w:pPr>
+                </w:p>
+              </w:tc>
+              <w:tc>
+                <w:tcPr>
                   <w:tcW w:w="1806" w:type="dxa"/>
                   <w:shd w:val="clear" w:color="auto" w:fill="FFFFFF" w:themeFill="background1"/>
                 </w:tcPr>
@@ -4825,11 +4894,7 @@
                   <w:tcW w:w="4061" w:type="dxa"/>
                   <w:shd w:val="clear" w:color="auto" w:fill="FFFFFF" w:themeFill="background1"/>
                 </w:tcPr>
-                <w:p>
-                  <w:pPr>
-                    <w:jc w:val="center"/>
-                  </w:pPr>
-                </w:p>
+                <w:p/>
               </w:tc>
             </w:tr>
           </w:tbl>

</xml_diff>

<commit_message>
Ata 23/05 e Atualização do plano de ação
</commit_message>
<xml_diff>
--- a/Atas/Atas de Reunião.docx
+++ b/Atas/Atas de Reunião.docx
@@ -950,25 +950,7 @@
                       <w:sz w:val="24"/>
                       <w:szCs w:val="24"/>
                     </w:rPr>
-                    <w:t xml:space="preserve">Foi discutido em reunião ideias para as telas do CRUD, divisão de tarefas, protótipo, documentação e </w:t>
-                  </w:r>
-                  <w:proofErr w:type="spellStart"/>
-                  <w:r>
-                    <w:rPr>
-                      <w:rFonts w:asciiTheme="majorHAnsi" w:hAnsiTheme="majorHAnsi" w:cstheme="majorHAnsi"/>
-                      <w:sz w:val="24"/>
-                      <w:szCs w:val="24"/>
-                    </w:rPr>
-                    <w:t>storyboard</w:t>
-                  </w:r>
-                  <w:proofErr w:type="spellEnd"/>
-                  <w:r>
-                    <w:rPr>
-                      <w:rFonts w:asciiTheme="majorHAnsi" w:hAnsiTheme="majorHAnsi" w:cstheme="majorHAnsi"/>
-                      <w:sz w:val="24"/>
-                      <w:szCs w:val="24"/>
-                    </w:rPr>
-                    <w:t>.</w:t>
+                    <w:t>Foi discutido em reunião ideias para as telas do CRUD, divisão de tarefas, protótipo, documentação e storyboard.</w:t>
                   </w:r>
                 </w:p>
               </w:tc>
@@ -1997,23 +1979,13 @@
                     </w:rPr>
                     <w:t xml:space="preserve"> Foi feita a retro onde todos levantaram pontos positivos e negativos da primeira Sprint e principalmente pontos a </w:t>
                   </w:r>
-                  <w:proofErr w:type="gramStart"/>
-                  <w:r>
-                    <w:rPr>
-                      <w:rFonts w:asciiTheme="majorHAnsi" w:hAnsiTheme="majorHAnsi" w:cstheme="majorHAnsi"/>
-                      <w:sz w:val="24"/>
-                      <w:szCs w:val="24"/>
-                    </w:rPr>
-                    <w:t>melhorar .</w:t>
-                  </w:r>
-                  <w:proofErr w:type="gramEnd"/>
-                  <w:r>
-                    <w:rPr>
-                      <w:rFonts w:asciiTheme="majorHAnsi" w:hAnsiTheme="majorHAnsi" w:cstheme="majorHAnsi"/>
-                      <w:sz w:val="24"/>
-                      <w:szCs w:val="24"/>
-                    </w:rPr>
-                    <w:t xml:space="preserve"> </w:t>
+                  <w:r>
+                    <w:rPr>
+                      <w:rFonts w:asciiTheme="majorHAnsi" w:hAnsiTheme="majorHAnsi" w:cstheme="majorHAnsi"/>
+                      <w:sz w:val="24"/>
+                      <w:szCs w:val="24"/>
+                    </w:rPr>
+                    <w:t xml:space="preserve">melhorar . </w:t>
                   </w:r>
                 </w:p>
                 <w:p>
@@ -2321,25 +2293,7 @@
                       <w:sz w:val="24"/>
                       <w:szCs w:val="24"/>
                     </w:rPr>
-                    <w:t xml:space="preserve">Divisão de </w:t>
-                  </w:r>
-                  <w:proofErr w:type="spellStart"/>
-                  <w:r>
-                    <w:rPr>
-                      <w:rFonts w:asciiTheme="majorHAnsi" w:hAnsiTheme="majorHAnsi" w:cstheme="majorHAnsi"/>
-                      <w:sz w:val="24"/>
-                      <w:szCs w:val="24"/>
-                    </w:rPr>
-                    <w:t>tasks</w:t>
-                  </w:r>
-                  <w:proofErr w:type="spellEnd"/>
-                  <w:r>
-                    <w:rPr>
-                      <w:rFonts w:asciiTheme="majorHAnsi" w:hAnsiTheme="majorHAnsi" w:cstheme="majorHAnsi"/>
-                      <w:sz w:val="24"/>
-                      <w:szCs w:val="24"/>
-                    </w:rPr>
-                    <w:t xml:space="preserve"> e tempo estimado para entrega</w:t>
+                    <w:t>Divisão de tasks e tempo estimado para entrega</w:t>
                   </w:r>
                 </w:p>
                 <w:p/>
@@ -2613,16 +2567,7 @@
                       <w:sz w:val="24"/>
                       <w:szCs w:val="24"/>
                     </w:rPr>
-                    <w:t xml:space="preserve">tempo da </w:t>
-                  </w:r>
-                  <w:proofErr w:type="spellStart"/>
-                  <w:r>
-                    <w:rPr>
-                      <w:rFonts w:asciiTheme="majorHAnsi" w:hAnsiTheme="majorHAnsi" w:cstheme="majorHAnsi"/>
-                      <w:sz w:val="24"/>
-                      <w:szCs w:val="24"/>
-                    </w:rPr>
-                    <w:t>da</w:t>
+                    <w:t>tempo da da</w:t>
                   </w:r>
                   <w:r>
                     <w:rPr>
@@ -2632,7 +2577,6 @@
                     </w:rPr>
                     <w:t>ily</w:t>
                   </w:r>
-                  <w:proofErr w:type="spellEnd"/>
                 </w:p>
               </w:tc>
               <w:tc>
@@ -2895,18 +2839,8 @@
                       <w:sz w:val="24"/>
                       <w:szCs w:val="24"/>
                     </w:rPr>
-                    <w:t xml:space="preserve">Não chegou a tempo da </w:t>
-                  </w:r>
-                  <w:proofErr w:type="spellStart"/>
-                  <w:r>
-                    <w:rPr>
-                      <w:rFonts w:asciiTheme="majorHAnsi" w:hAnsiTheme="majorHAnsi" w:cstheme="majorHAnsi"/>
-                      <w:sz w:val="24"/>
-                      <w:szCs w:val="24"/>
-                    </w:rPr>
-                    <w:t>daily</w:t>
-                  </w:r>
-                  <w:proofErr w:type="spellEnd"/>
+                    <w:t>Não chegou a tempo da daily</w:t>
+                  </w:r>
                 </w:p>
               </w:tc>
               <w:tc>
@@ -2917,13 +2851,8 @@
                 <w:p/>
                 <w:p>
                   <w:r>
-                    <w:t xml:space="preserve">Alinhamos prazos e tarefas que podíamos já começar a realizar na semana, alinhamos e já iniciamos a idealização do DER, mudamos também os horários das </w:t>
-                  </w:r>
-                  <w:proofErr w:type="spellStart"/>
-                  <w:r>
-                    <w:t>dailys</w:t>
-                  </w:r>
-                  <w:proofErr w:type="spellEnd"/>
+                    <w:t>Alinhamos prazos e tarefas que podíamos já começar a realizar na semana, alinhamos e já iniciamos a idealização do DER, mudamos também os horários das dailys</w:t>
+                  </w:r>
                 </w:p>
               </w:tc>
             </w:tr>
@@ -3152,18 +3081,8 @@
                       <w:sz w:val="24"/>
                       <w:szCs w:val="24"/>
                     </w:rPr>
-                    <w:t xml:space="preserve">Não chegou a tempo da </w:t>
-                  </w:r>
-                  <w:proofErr w:type="spellStart"/>
-                  <w:r>
-                    <w:rPr>
-                      <w:rFonts w:asciiTheme="majorHAnsi" w:hAnsiTheme="majorHAnsi" w:cstheme="majorHAnsi"/>
-                      <w:sz w:val="24"/>
-                      <w:szCs w:val="24"/>
-                    </w:rPr>
-                    <w:t>daily</w:t>
-                  </w:r>
-                  <w:proofErr w:type="spellEnd"/>
+                    <w:t>Não chegou a tempo da daily</w:t>
+                  </w:r>
                 </w:p>
               </w:tc>
               <w:tc>
@@ -3404,18 +3323,8 @@
                       <w:sz w:val="24"/>
                       <w:szCs w:val="24"/>
                     </w:rPr>
-                    <w:t xml:space="preserve">Não chegou a tempo da </w:t>
-                  </w:r>
-                  <w:proofErr w:type="spellStart"/>
-                  <w:r>
-                    <w:rPr>
-                      <w:rFonts w:asciiTheme="majorHAnsi" w:hAnsiTheme="majorHAnsi" w:cstheme="majorHAnsi"/>
-                      <w:sz w:val="24"/>
-                      <w:szCs w:val="24"/>
-                    </w:rPr>
-                    <w:t>daily</w:t>
-                  </w:r>
-                  <w:proofErr w:type="spellEnd"/>
+                    <w:t>Não chegou a tempo da daily</w:t>
+                  </w:r>
                 </w:p>
               </w:tc>
               <w:tc>
@@ -3677,18 +3586,8 @@
                       <w:sz w:val="24"/>
                       <w:szCs w:val="24"/>
                     </w:rPr>
-                    <w:t xml:space="preserve">Não chegou a tempo da </w:t>
-                  </w:r>
-                  <w:proofErr w:type="spellStart"/>
-                  <w:r>
-                    <w:rPr>
-                      <w:rFonts w:asciiTheme="majorHAnsi" w:hAnsiTheme="majorHAnsi" w:cstheme="majorHAnsi"/>
-                      <w:sz w:val="24"/>
-                      <w:szCs w:val="24"/>
-                    </w:rPr>
-                    <w:t>daily</w:t>
-                  </w:r>
-                  <w:proofErr w:type="spellEnd"/>
+                    <w:t>Não chegou a tempo da daily</w:t>
+                  </w:r>
                 </w:p>
               </w:tc>
               <w:tc>
@@ -3829,25 +3728,7 @@
                       <w:sz w:val="24"/>
                       <w:szCs w:val="24"/>
                     </w:rPr>
-                    <w:t xml:space="preserve">Estava doente e não pode comparecer a </w:t>
-                  </w:r>
-                  <w:proofErr w:type="spellStart"/>
-                  <w:r>
-                    <w:rPr>
-                      <w:rFonts w:asciiTheme="majorHAnsi" w:hAnsiTheme="majorHAnsi" w:cstheme="majorHAnsi"/>
-                      <w:sz w:val="24"/>
-                      <w:szCs w:val="24"/>
-                    </w:rPr>
-                    <w:t>daily</w:t>
-                  </w:r>
-                  <w:proofErr w:type="spellEnd"/>
-                  <w:r>
-                    <w:rPr>
-                      <w:rFonts w:asciiTheme="majorHAnsi" w:hAnsiTheme="majorHAnsi" w:cstheme="majorHAnsi"/>
-                      <w:sz w:val="24"/>
-                      <w:szCs w:val="24"/>
-                    </w:rPr>
-                    <w:t>.</w:t>
+                    <w:t>Estava doente e não pode comparecer a daily.</w:t>
                   </w:r>
                 </w:p>
               </w:tc>
@@ -3861,21 +3742,8 @@
                     <w:jc w:val="center"/>
                   </w:pPr>
                   <w:r>
-                    <w:t xml:space="preserve">Foi mostrado </w:t>
-                  </w:r>
-                  <w:proofErr w:type="spellStart"/>
-                  <w:r>
-                    <w:t>oque</w:t>
-                  </w:r>
-                  <w:proofErr w:type="spellEnd"/>
-                  <w:r>
-                    <w:t xml:space="preserve"> cada membro fez na semana, e se alguém precisava de ajuda para completar a </w:t>
-                  </w:r>
-                  <w:proofErr w:type="spellStart"/>
-                  <w:r>
-                    <w:t>task</w:t>
-                  </w:r>
-                  <w:proofErr w:type="spellEnd"/>
+                    <w:t>Foi mostrado oque cada membro fez na semana, e se alguém precisava de ajuda para completar a task</w:t>
+                  </w:r>
                 </w:p>
               </w:tc>
             </w:tr>
@@ -4233,15 +4101,7 @@
                 </w:tcPr>
                 <w:p>
                   <w:r>
-                    <w:t xml:space="preserve">Foi apresentado todos os </w:t>
-                  </w:r>
-                  <w:proofErr w:type="spellStart"/>
-                  <w:r>
-                    <w:t>DER’s</w:t>
-                  </w:r>
-                  <w:proofErr w:type="spellEnd"/>
-                  <w:r>
-                    <w:t xml:space="preserve"> individuais e com base em todos analisamos a regra de </w:t>
+                    <w:t xml:space="preserve">Foi apresentado todos os DER’s individuais e com base em todos analisamos a regra de </w:t>
                   </w:r>
                   <w:r>
                     <w:t>negócio</w:t>
@@ -4933,25 +4793,7 @@
                       <w:sz w:val="20"/>
                       <w:szCs w:val="20"/>
                     </w:rPr>
-                    <w:t xml:space="preserve">Foi conversado sobre algumas </w:t>
-                  </w:r>
-                  <w:proofErr w:type="spellStart"/>
-                  <w:r>
-                    <w:rPr>
-                      <w:rFonts w:ascii="Arial" w:hAnsi="Arial" w:cs="Arial"/>
-                      <w:sz w:val="20"/>
-                      <w:szCs w:val="20"/>
-                    </w:rPr>
-                    <w:t>tasks</w:t>
-                  </w:r>
-                  <w:proofErr w:type="spellEnd"/>
-                  <w:r>
-                    <w:rPr>
-                      <w:rFonts w:ascii="Arial" w:hAnsi="Arial" w:cs="Arial"/>
-                      <w:sz w:val="20"/>
-                      <w:szCs w:val="20"/>
-                    </w:rPr>
-                    <w:t xml:space="preserve"> em desenvolvimento </w:t>
+                    <w:t xml:space="preserve">Foi conversado sobre algumas tasks em desenvolvimento </w:t>
                   </w:r>
                   <w:r>
                     <w:rPr>
@@ -5384,18 +5226,321 @@
                       <w:sz w:val="20"/>
                       <w:szCs w:val="20"/>
                     </w:rPr>
-                    <w:t xml:space="preserve">mudamos alguns detalhes nas </w:t>
-                  </w:r>
-                  <w:proofErr w:type="spellStart"/>
-                  <w:r>
-                    <w:rPr>
-                      <w:rFonts w:ascii="Arial" w:hAnsi="Arial" w:cs="Arial"/>
-                      <w:sz w:val="20"/>
-                      <w:szCs w:val="20"/>
-                    </w:rPr>
-                    <w:t>tasks</w:t>
-                  </w:r>
-                  <w:proofErr w:type="spellEnd"/>
+                    <w:t>mudamos alguns detalhes nas tasks</w:t>
+                  </w:r>
+                </w:p>
+              </w:tc>
+            </w:tr>
+            <w:tr>
+              <w:trPr>
+                <w:trHeight w:val="1797"/>
+              </w:trPr>
+              <w:tc>
+                <w:tcPr>
+                  <w:tcW w:w="1545" w:type="dxa"/>
+                  <w:shd w:val="clear" w:color="auto" w:fill="FFFFFF" w:themeFill="background1"/>
+                </w:tcPr>
+                <w:p>
+                  <w:pPr>
+                    <w:jc w:val="center"/>
+                    <w:rPr>
+                      <w:rFonts w:ascii="Arial" w:hAnsi="Arial" w:cs="Arial"/>
+                      <w:sz w:val="20"/>
+                      <w:szCs w:val="20"/>
+                    </w:rPr>
+                  </w:pPr>
+                  <w:r>
+                    <w:rPr>
+                      <w:rFonts w:ascii="Arial" w:hAnsi="Arial" w:cs="Arial"/>
+                      <w:sz w:val="20"/>
+                      <w:szCs w:val="20"/>
+                    </w:rPr>
+                    <w:t>23/05/2024</w:t>
+                  </w:r>
+                </w:p>
+                <w:p>
+                  <w:pPr>
+                    <w:tabs>
+                      <w:tab w:val="left" w:pos="1164"/>
+                    </w:tabs>
+                    <w:jc w:val="center"/>
+                    <w:rPr>
+                      <w:rFonts w:ascii="Arial" w:hAnsi="Arial" w:cs="Arial"/>
+                      <w:sz w:val="20"/>
+                      <w:szCs w:val="20"/>
+                    </w:rPr>
+                  </w:pPr>
+                  <w:r>
+                    <w:rPr>
+                      <w:rFonts w:ascii="Arial" w:hAnsi="Arial" w:cs="Arial"/>
+                      <w:sz w:val="20"/>
+                      <w:szCs w:val="20"/>
+                    </w:rPr>
+                    <w:t>Quinta-feira</w:t>
+                  </w:r>
+                </w:p>
+                <w:p>
+                  <w:pPr>
+                    <w:jc w:val="center"/>
+                    <w:rPr>
+                      <w:rFonts w:ascii="Arial" w:hAnsi="Arial" w:cs="Arial"/>
+                      <w:sz w:val="20"/>
+                      <w:szCs w:val="20"/>
+                    </w:rPr>
+                  </w:pPr>
+                </w:p>
+                <w:p>
+                  <w:pPr>
+                    <w:jc w:val="center"/>
+                    <w:rPr>
+                      <w:rFonts w:ascii="Arial" w:hAnsi="Arial" w:cs="Arial"/>
+                      <w:sz w:val="20"/>
+                      <w:szCs w:val="20"/>
+                    </w:rPr>
+                  </w:pPr>
+                </w:p>
+              </w:tc>
+              <w:tc>
+                <w:tcPr>
+                  <w:tcW w:w="2337" w:type="dxa"/>
+                  <w:shd w:val="clear" w:color="auto" w:fill="FFFFFF" w:themeFill="background1"/>
+                </w:tcPr>
+                <w:p>
+                  <w:pPr>
+                    <w:jc w:val="center"/>
+                    <w:rPr>
+                      <w:rFonts w:ascii="Arial" w:hAnsi="Arial" w:cs="Arial"/>
+                      <w:sz w:val="20"/>
+                      <w:szCs w:val="20"/>
+                    </w:rPr>
+                  </w:pPr>
+                  <w:r>
+                    <w:rPr>
+                      <w:rFonts w:ascii="Arial" w:hAnsi="Arial" w:cs="Arial"/>
+                      <w:sz w:val="20"/>
+                      <w:szCs w:val="20"/>
+                    </w:rPr>
+                    <w:t>Luiz Fernandes</w:t>
+                  </w:r>
+                </w:p>
+                <w:p>
+                  <w:pPr>
+                    <w:jc w:val="center"/>
+                    <w:rPr>
+                      <w:rFonts w:ascii="Arial" w:hAnsi="Arial" w:cs="Arial"/>
+                      <w:sz w:val="20"/>
+                      <w:szCs w:val="20"/>
+                    </w:rPr>
+                  </w:pPr>
+                  <w:r>
+                    <w:rPr>
+                      <w:rFonts w:ascii="Arial" w:hAnsi="Arial" w:cs="Arial"/>
+                      <w:sz w:val="20"/>
+                      <w:szCs w:val="20"/>
+                    </w:rPr>
+                    <w:t>Pedro Henrique</w:t>
+                  </w:r>
+                  <w:r>
+                    <w:rPr>
+                      <w:rFonts w:ascii="Arial" w:hAnsi="Arial" w:cs="Arial"/>
+                      <w:sz w:val="20"/>
+                      <w:szCs w:val="20"/>
+                    </w:rPr>
+                    <w:br/>
+                    <w:t>Pedro Sarabando</w:t>
+                  </w:r>
+                </w:p>
+                <w:p>
+                  <w:pPr>
+                    <w:jc w:val="center"/>
+                    <w:rPr>
+                      <w:rFonts w:ascii="Arial" w:hAnsi="Arial" w:cs="Arial"/>
+                      <w:sz w:val="20"/>
+                      <w:szCs w:val="20"/>
+                    </w:rPr>
+                  </w:pPr>
+                  <w:r>
+                    <w:rPr>
+                      <w:rFonts w:ascii="Arial" w:hAnsi="Arial" w:cs="Arial"/>
+                      <w:sz w:val="20"/>
+                      <w:szCs w:val="20"/>
+                    </w:rPr>
+                    <w:t>Yuri</w:t>
+                  </w:r>
+                </w:p>
+              </w:tc>
+              <w:tc>
+                <w:tcPr>
+                  <w:tcW w:w="1806" w:type="dxa"/>
+                  <w:shd w:val="clear" w:color="auto" w:fill="FFFFFF" w:themeFill="background1"/>
+                </w:tcPr>
+                <w:p>
+                  <w:pPr>
+                    <w:jc w:val="center"/>
+                    <w:rPr>
+                      <w:rFonts w:ascii="Arial" w:hAnsi="Arial" w:cs="Arial"/>
+                      <w:sz w:val="20"/>
+                      <w:szCs w:val="20"/>
+                    </w:rPr>
+                  </w:pPr>
+                  <w:r>
+                    <w:rPr>
+                      <w:rFonts w:ascii="Arial" w:hAnsi="Arial" w:cs="Arial"/>
+                      <w:sz w:val="20"/>
+                      <w:szCs w:val="20"/>
+                    </w:rPr>
+                    <w:t>Gabriela</w:t>
+                  </w:r>
+                  <w:r>
+                    <w:rPr>
+                      <w:rFonts w:ascii="Arial" w:hAnsi="Arial" w:cs="Arial"/>
+                      <w:sz w:val="20"/>
+                      <w:szCs w:val="20"/>
+                    </w:rPr>
+                    <w:br/>
+                    <w:t>Nathalia</w:t>
+                  </w:r>
+                </w:p>
+              </w:tc>
+              <w:tc>
+                <w:tcPr>
+                  <w:tcW w:w="1876" w:type="dxa"/>
+                  <w:shd w:val="clear" w:color="auto" w:fill="FFFFFF" w:themeFill="background1"/>
+                </w:tcPr>
+                <w:p>
+                  <w:pPr>
+                    <w:jc w:val="center"/>
+                    <w:rPr>
+                      <w:rFonts w:ascii="Arial" w:hAnsi="Arial" w:cs="Arial"/>
+                      <w:sz w:val="20"/>
+                      <w:szCs w:val="20"/>
+                    </w:rPr>
+                  </w:pPr>
+                  <w:r>
+                    <w:rPr>
+                      <w:rFonts w:ascii="Arial" w:hAnsi="Arial" w:cs="Arial"/>
+                      <w:sz w:val="20"/>
+                      <w:szCs w:val="20"/>
+                    </w:rPr>
+                    <w:t>Gabriela não informou o motivo, Nathalia continua doente</w:t>
+                  </w:r>
+                </w:p>
+              </w:tc>
+              <w:tc>
+                <w:tcPr>
+                  <w:tcW w:w="4061" w:type="dxa"/>
+                  <w:shd w:val="clear" w:color="auto" w:fill="FFFFFF" w:themeFill="background1"/>
+                </w:tcPr>
+                <w:p>
+                  <w:pPr>
+                    <w:jc w:val="center"/>
+                    <w:rPr>
+                      <w:rFonts w:ascii="Arial" w:hAnsi="Arial" w:cs="Arial"/>
+                      <w:sz w:val="20"/>
+                      <w:szCs w:val="20"/>
+                    </w:rPr>
+                  </w:pPr>
+                  <w:r>
+                    <w:rPr>
+                      <w:rFonts w:ascii="Arial" w:hAnsi="Arial" w:cs="Arial"/>
+                      <w:sz w:val="20"/>
+                      <w:szCs w:val="20"/>
+                    </w:rPr>
+                    <w:t>Apontamos o que cada um está desenvolvendo, requisitos concluídos como Banco e diagrama de classes, configuração do SQL Server</w:t>
+                  </w:r>
+                  <w:r>
+                    <w:rPr>
+                      <w:rFonts w:ascii="Arial" w:hAnsi="Arial" w:cs="Arial"/>
+                      <w:sz w:val="20"/>
+                      <w:szCs w:val="20"/>
+                    </w:rPr>
+                    <w:t>, desenvolvimento de CRUDS e conclusão do script de instalação. Até então sem impeditivos</w:t>
+                  </w:r>
+                </w:p>
+              </w:tc>
+            </w:tr>
+            <w:tr>
+              <w:trPr>
+                <w:trHeight w:val="1797"/>
+              </w:trPr>
+              <w:tc>
+                <w:tcPr>
+                  <w:tcW w:w="1545" w:type="dxa"/>
+                  <w:shd w:val="clear" w:color="auto" w:fill="FFFFFF" w:themeFill="background1"/>
+                </w:tcPr>
+                <w:p>
+                  <w:pPr>
+                    <w:jc w:val="center"/>
+                    <w:rPr>
+                      <w:rFonts w:ascii="Arial" w:hAnsi="Arial" w:cs="Arial"/>
+                      <w:sz w:val="20"/>
+                      <w:szCs w:val="20"/>
+                    </w:rPr>
+                  </w:pPr>
+                </w:p>
+              </w:tc>
+              <w:tc>
+                <w:tcPr>
+                  <w:tcW w:w="2337" w:type="dxa"/>
+                  <w:shd w:val="clear" w:color="auto" w:fill="FFFFFF" w:themeFill="background1"/>
+                </w:tcPr>
+                <w:p>
+                  <w:pPr>
+                    <w:jc w:val="center"/>
+                    <w:rPr>
+                      <w:rFonts w:ascii="Arial" w:hAnsi="Arial" w:cs="Arial"/>
+                      <w:sz w:val="20"/>
+                      <w:szCs w:val="20"/>
+                    </w:rPr>
+                  </w:pPr>
+                </w:p>
+              </w:tc>
+              <w:tc>
+                <w:tcPr>
+                  <w:tcW w:w="1806" w:type="dxa"/>
+                  <w:shd w:val="clear" w:color="auto" w:fill="FFFFFF" w:themeFill="background1"/>
+                </w:tcPr>
+                <w:p>
+                  <w:pPr>
+                    <w:jc w:val="center"/>
+                    <w:rPr>
+                      <w:rFonts w:ascii="Arial" w:hAnsi="Arial" w:cs="Arial"/>
+                      <w:sz w:val="20"/>
+                      <w:szCs w:val="20"/>
+                    </w:rPr>
+                  </w:pPr>
+                </w:p>
+              </w:tc>
+              <w:tc>
+                <w:tcPr>
+                  <w:tcW w:w="1876" w:type="dxa"/>
+                  <w:shd w:val="clear" w:color="auto" w:fill="FFFFFF" w:themeFill="background1"/>
+                </w:tcPr>
+                <w:p>
+                  <w:pPr>
+                    <w:jc w:val="center"/>
+                    <w:rPr>
+                      <w:rFonts w:ascii="Arial" w:hAnsi="Arial" w:cs="Arial"/>
+                      <w:sz w:val="20"/>
+                      <w:szCs w:val="20"/>
+                    </w:rPr>
+                  </w:pPr>
+                </w:p>
+              </w:tc>
+              <w:tc>
+                <w:tcPr>
+                  <w:tcW w:w="4061" w:type="dxa"/>
+                  <w:shd w:val="clear" w:color="auto" w:fill="FFFFFF" w:themeFill="background1"/>
+                </w:tcPr>
+                <w:p>
+                  <w:pPr>
+                    <w:jc w:val="center"/>
+                    <w:rPr>
+                      <w:rFonts w:ascii="Arial" w:hAnsi="Arial" w:cs="Arial"/>
+                      <w:sz w:val="20"/>
+                      <w:szCs w:val="20"/>
+                    </w:rPr>
+                  </w:pPr>
                 </w:p>
               </w:tc>
             </w:tr>

</xml_diff>

<commit_message>
Diagrama de Solução - Versão Final
</commit_message>
<xml_diff>
--- a/Atas/Atas de Reunião.docx
+++ b/Atas/Atas de Reunião.docx
@@ -372,8 +372,18 @@
                       <w:sz w:val="24"/>
                       <w:szCs w:val="24"/>
                     </w:rPr>
-                    <w:t>Pedro Sarabando</w:t>
-                  </w:r>
+                    <w:t xml:space="preserve">Pedro </w:t>
+                  </w:r>
+                  <w:proofErr w:type="spellStart"/>
+                  <w:r>
+                    <w:rPr>
+                      <w:rFonts w:asciiTheme="majorHAnsi" w:hAnsiTheme="majorHAnsi" w:cstheme="majorHAnsi"/>
+                      <w:sz w:val="24"/>
+                      <w:szCs w:val="24"/>
+                    </w:rPr>
+                    <w:t>Sarabando</w:t>
+                  </w:r>
+                  <w:proofErr w:type="spellEnd"/>
                 </w:p>
                 <w:p>
                   <w:pPr>
@@ -744,8 +754,18 @@
                       <w:sz w:val="24"/>
                       <w:szCs w:val="24"/>
                     </w:rPr>
-                    <w:t>Pedro Sarabando</w:t>
-                  </w:r>
+                    <w:t xml:space="preserve">Pedro </w:t>
+                  </w:r>
+                  <w:proofErr w:type="spellStart"/>
+                  <w:r>
+                    <w:rPr>
+                      <w:rFonts w:asciiTheme="majorHAnsi" w:hAnsiTheme="majorHAnsi" w:cstheme="majorHAnsi"/>
+                      <w:sz w:val="24"/>
+                      <w:szCs w:val="24"/>
+                    </w:rPr>
+                    <w:t>Sarabando</w:t>
+                  </w:r>
+                  <w:proofErr w:type="spellEnd"/>
                 </w:p>
                 <w:p>
                   <w:pPr>
@@ -950,7 +970,25 @@
                       <w:sz w:val="24"/>
                       <w:szCs w:val="24"/>
                     </w:rPr>
-                    <w:t>Foi discutido em reunião ideias para as telas do CRUD, divisão de tarefas, protótipo, documentação e storyboard.</w:t>
+                    <w:t xml:space="preserve">Foi discutido em reunião ideias para as telas do CRUD, divisão de tarefas, protótipo, documentação e </w:t>
+                  </w:r>
+                  <w:proofErr w:type="spellStart"/>
+                  <w:r>
+                    <w:rPr>
+                      <w:rFonts w:asciiTheme="majorHAnsi" w:hAnsiTheme="majorHAnsi" w:cstheme="majorHAnsi"/>
+                      <w:sz w:val="24"/>
+                      <w:szCs w:val="24"/>
+                    </w:rPr>
+                    <w:t>storyboard</w:t>
+                  </w:r>
+                  <w:proofErr w:type="spellEnd"/>
+                  <w:r>
+                    <w:rPr>
+                      <w:rFonts w:asciiTheme="majorHAnsi" w:hAnsiTheme="majorHAnsi" w:cstheme="majorHAnsi"/>
+                      <w:sz w:val="24"/>
+                      <w:szCs w:val="24"/>
+                    </w:rPr>
+                    <w:t>.</w:t>
                   </w:r>
                 </w:p>
               </w:tc>
@@ -1086,8 +1124,18 @@
                       <w:sz w:val="24"/>
                       <w:szCs w:val="24"/>
                     </w:rPr>
-                    <w:t>Pedro Sarabando</w:t>
-                  </w:r>
+                    <w:t xml:space="preserve">Pedro </w:t>
+                  </w:r>
+                  <w:proofErr w:type="spellStart"/>
+                  <w:r>
+                    <w:rPr>
+                      <w:rFonts w:asciiTheme="majorHAnsi" w:hAnsiTheme="majorHAnsi" w:cstheme="majorHAnsi"/>
+                      <w:sz w:val="24"/>
+                      <w:szCs w:val="24"/>
+                    </w:rPr>
+                    <w:t>Sarabando</w:t>
+                  </w:r>
+                  <w:proofErr w:type="spellEnd"/>
                 </w:p>
                 <w:p>
                   <w:pPr>
@@ -1427,8 +1475,18 @@
                       <w:sz w:val="24"/>
                       <w:szCs w:val="24"/>
                     </w:rPr>
-                    <w:t>Pedro Sarabando</w:t>
-                  </w:r>
+                    <w:t xml:space="preserve">Pedro </w:t>
+                  </w:r>
+                  <w:proofErr w:type="spellStart"/>
+                  <w:r>
+                    <w:rPr>
+                      <w:rFonts w:asciiTheme="majorHAnsi" w:hAnsiTheme="majorHAnsi" w:cstheme="majorHAnsi"/>
+                      <w:sz w:val="24"/>
+                      <w:szCs w:val="24"/>
+                    </w:rPr>
+                    <w:t>Sarabando</w:t>
+                  </w:r>
+                  <w:proofErr w:type="spellEnd"/>
                 </w:p>
                 <w:p>
                   <w:pPr>
@@ -1808,8 +1866,18 @@
                       <w:sz w:val="24"/>
                       <w:szCs w:val="24"/>
                     </w:rPr>
-                    <w:t>Pedro Sarabando</w:t>
-                  </w:r>
+                    <w:t xml:space="preserve">Pedro </w:t>
+                  </w:r>
+                  <w:proofErr w:type="spellStart"/>
+                  <w:r>
+                    <w:rPr>
+                      <w:rFonts w:asciiTheme="majorHAnsi" w:hAnsiTheme="majorHAnsi" w:cstheme="majorHAnsi"/>
+                      <w:sz w:val="24"/>
+                      <w:szCs w:val="24"/>
+                    </w:rPr>
+                    <w:t>Sarabando</w:t>
+                  </w:r>
+                  <w:proofErr w:type="spellEnd"/>
                 </w:p>
                 <w:p>
                   <w:pPr>
@@ -1979,13 +2047,23 @@
                     </w:rPr>
                     <w:t xml:space="preserve"> Foi feita a retro onde todos levantaram pontos positivos e negativos da primeira Sprint e principalmente pontos a </w:t>
                   </w:r>
-                  <w:r>
-                    <w:rPr>
-                      <w:rFonts w:asciiTheme="majorHAnsi" w:hAnsiTheme="majorHAnsi" w:cstheme="majorHAnsi"/>
-                      <w:sz w:val="24"/>
-                      <w:szCs w:val="24"/>
-                    </w:rPr>
-                    <w:t xml:space="preserve">melhorar . </w:t>
+                  <w:proofErr w:type="gramStart"/>
+                  <w:r>
+                    <w:rPr>
+                      <w:rFonts w:asciiTheme="majorHAnsi" w:hAnsiTheme="majorHAnsi" w:cstheme="majorHAnsi"/>
+                      <w:sz w:val="24"/>
+                      <w:szCs w:val="24"/>
+                    </w:rPr>
+                    <w:t>melhorar .</w:t>
+                  </w:r>
+                  <w:proofErr w:type="gramEnd"/>
+                  <w:r>
+                    <w:rPr>
+                      <w:rFonts w:asciiTheme="majorHAnsi" w:hAnsiTheme="majorHAnsi" w:cstheme="majorHAnsi"/>
+                      <w:sz w:val="24"/>
+                      <w:szCs w:val="24"/>
+                    </w:rPr>
+                    <w:t xml:space="preserve"> </w:t>
                   </w:r>
                 </w:p>
                 <w:p>
@@ -2125,8 +2203,18 @@
                       <w:sz w:val="24"/>
                       <w:szCs w:val="24"/>
                     </w:rPr>
-                    <w:t>Pedro Sarabando</w:t>
-                  </w:r>
+                    <w:t xml:space="preserve">Pedro </w:t>
+                  </w:r>
+                  <w:proofErr w:type="spellStart"/>
+                  <w:r>
+                    <w:rPr>
+                      <w:rFonts w:asciiTheme="majorHAnsi" w:hAnsiTheme="majorHAnsi" w:cstheme="majorHAnsi"/>
+                      <w:sz w:val="24"/>
+                      <w:szCs w:val="24"/>
+                    </w:rPr>
+                    <w:t>Sarabando</w:t>
+                  </w:r>
+                  <w:proofErr w:type="spellEnd"/>
                 </w:p>
                 <w:p>
                   <w:pPr>
@@ -2293,7 +2381,25 @@
                       <w:sz w:val="24"/>
                       <w:szCs w:val="24"/>
                     </w:rPr>
-                    <w:t>Divisão de tasks e tempo estimado para entrega</w:t>
+                    <w:t xml:space="preserve">Divisão de </w:t>
+                  </w:r>
+                  <w:proofErr w:type="spellStart"/>
+                  <w:r>
+                    <w:rPr>
+                      <w:rFonts w:asciiTheme="majorHAnsi" w:hAnsiTheme="majorHAnsi" w:cstheme="majorHAnsi"/>
+                      <w:sz w:val="24"/>
+                      <w:szCs w:val="24"/>
+                    </w:rPr>
+                    <w:t>tasks</w:t>
+                  </w:r>
+                  <w:proofErr w:type="spellEnd"/>
+                  <w:r>
+                    <w:rPr>
+                      <w:rFonts w:asciiTheme="majorHAnsi" w:hAnsiTheme="majorHAnsi" w:cstheme="majorHAnsi"/>
+                      <w:sz w:val="24"/>
+                      <w:szCs w:val="24"/>
+                    </w:rPr>
+                    <w:t xml:space="preserve"> e tempo estimado para entrega</w:t>
                   </w:r>
                 </w:p>
                 <w:p/>
@@ -2414,8 +2520,18 @@
                       <w:sz w:val="24"/>
                       <w:szCs w:val="24"/>
                     </w:rPr>
-                    <w:t>Pedro Sarabando</w:t>
-                  </w:r>
+                    <w:t xml:space="preserve">Pedro </w:t>
+                  </w:r>
+                  <w:proofErr w:type="spellStart"/>
+                  <w:r>
+                    <w:rPr>
+                      <w:rFonts w:asciiTheme="majorHAnsi" w:hAnsiTheme="majorHAnsi" w:cstheme="majorHAnsi"/>
+                      <w:sz w:val="24"/>
+                      <w:szCs w:val="24"/>
+                    </w:rPr>
+                    <w:t>Sarabando</w:t>
+                  </w:r>
+                  <w:proofErr w:type="spellEnd"/>
                 </w:p>
                 <w:p>
                   <w:pPr>
@@ -2567,7 +2683,16 @@
                       <w:sz w:val="24"/>
                       <w:szCs w:val="24"/>
                     </w:rPr>
-                    <w:t>tempo da da</w:t>
+                    <w:t xml:space="preserve">tempo da </w:t>
+                  </w:r>
+                  <w:proofErr w:type="spellStart"/>
+                  <w:r>
+                    <w:rPr>
+                      <w:rFonts w:asciiTheme="majorHAnsi" w:hAnsiTheme="majorHAnsi" w:cstheme="majorHAnsi"/>
+                      <w:sz w:val="24"/>
+                      <w:szCs w:val="24"/>
+                    </w:rPr>
+                    <w:t>da</w:t>
                   </w:r>
                   <w:r>
                     <w:rPr>
@@ -2577,6 +2702,7 @@
                     </w:rPr>
                     <w:t>ily</w:t>
                   </w:r>
+                  <w:proofErr w:type="spellEnd"/>
                 </w:p>
               </w:tc>
               <w:tc>
@@ -2730,8 +2856,18 @@
                       <w:sz w:val="24"/>
                       <w:szCs w:val="24"/>
                     </w:rPr>
-                    <w:t>Pedro Sarabando</w:t>
-                  </w:r>
+                    <w:t xml:space="preserve">Pedro </w:t>
+                  </w:r>
+                  <w:proofErr w:type="spellStart"/>
+                  <w:r>
+                    <w:rPr>
+                      <w:rFonts w:asciiTheme="majorHAnsi" w:hAnsiTheme="majorHAnsi" w:cstheme="majorHAnsi"/>
+                      <w:sz w:val="24"/>
+                      <w:szCs w:val="24"/>
+                    </w:rPr>
+                    <w:t>Sarabando</w:t>
+                  </w:r>
+                  <w:proofErr w:type="spellEnd"/>
                 </w:p>
                 <w:p>
                   <w:pPr>
@@ -2839,8 +2975,18 @@
                       <w:sz w:val="24"/>
                       <w:szCs w:val="24"/>
                     </w:rPr>
-                    <w:t>Não chegou a tempo da daily</w:t>
-                  </w:r>
+                    <w:t xml:space="preserve">Não chegou a tempo da </w:t>
+                  </w:r>
+                  <w:proofErr w:type="spellStart"/>
+                  <w:r>
+                    <w:rPr>
+                      <w:rFonts w:asciiTheme="majorHAnsi" w:hAnsiTheme="majorHAnsi" w:cstheme="majorHAnsi"/>
+                      <w:sz w:val="24"/>
+                      <w:szCs w:val="24"/>
+                    </w:rPr>
+                    <w:t>daily</w:t>
+                  </w:r>
+                  <w:proofErr w:type="spellEnd"/>
                 </w:p>
               </w:tc>
               <w:tc>
@@ -2851,8 +2997,13 @@
                 <w:p/>
                 <w:p>
                   <w:r>
-                    <w:t>Alinhamos prazos e tarefas que podíamos já começar a realizar na semana, alinhamos e já iniciamos a idealização do DER, mudamos também os horários das dailys</w:t>
-                  </w:r>
+                    <w:t xml:space="preserve">Alinhamos prazos e tarefas que podíamos já começar a realizar na semana, alinhamos e já iniciamos a idealização do DER, mudamos também os horários das </w:t>
+                  </w:r>
+                  <w:proofErr w:type="spellStart"/>
+                  <w:r>
+                    <w:t>dailys</w:t>
+                  </w:r>
+                  <w:proofErr w:type="spellEnd"/>
                 </w:p>
               </w:tc>
             </w:tr>
@@ -2950,8 +3101,18 @@
                       <w:sz w:val="24"/>
                       <w:szCs w:val="24"/>
                     </w:rPr>
-                    <w:t>Pedro Sarabando</w:t>
-                  </w:r>
+                    <w:t xml:space="preserve">Pedro </w:t>
+                  </w:r>
+                  <w:proofErr w:type="spellStart"/>
+                  <w:r>
+                    <w:rPr>
+                      <w:rFonts w:asciiTheme="majorHAnsi" w:hAnsiTheme="majorHAnsi" w:cstheme="majorHAnsi"/>
+                      <w:sz w:val="24"/>
+                      <w:szCs w:val="24"/>
+                    </w:rPr>
+                    <w:t>Sarabando</w:t>
+                  </w:r>
+                  <w:proofErr w:type="spellEnd"/>
                 </w:p>
                 <w:p>
                   <w:pPr>
@@ -3081,8 +3242,18 @@
                       <w:sz w:val="24"/>
                       <w:szCs w:val="24"/>
                     </w:rPr>
-                    <w:t>Não chegou a tempo da daily</w:t>
-                  </w:r>
+                    <w:t xml:space="preserve">Não chegou a tempo da </w:t>
+                  </w:r>
+                  <w:proofErr w:type="spellStart"/>
+                  <w:r>
+                    <w:rPr>
+                      <w:rFonts w:asciiTheme="majorHAnsi" w:hAnsiTheme="majorHAnsi" w:cstheme="majorHAnsi"/>
+                      <w:sz w:val="24"/>
+                      <w:szCs w:val="24"/>
+                    </w:rPr>
+                    <w:t>daily</w:t>
+                  </w:r>
+                  <w:proofErr w:type="spellEnd"/>
                 </w:p>
               </w:tc>
               <w:tc>
@@ -3192,8 +3363,18 @@
                       <w:sz w:val="24"/>
                       <w:szCs w:val="24"/>
                     </w:rPr>
-                    <w:t>Pedro Sarabando</w:t>
-                  </w:r>
+                    <w:t xml:space="preserve">Pedro </w:t>
+                  </w:r>
+                  <w:proofErr w:type="spellStart"/>
+                  <w:r>
+                    <w:rPr>
+                      <w:rFonts w:asciiTheme="majorHAnsi" w:hAnsiTheme="majorHAnsi" w:cstheme="majorHAnsi"/>
+                      <w:sz w:val="24"/>
+                      <w:szCs w:val="24"/>
+                    </w:rPr>
+                    <w:t>Sarabando</w:t>
+                  </w:r>
+                  <w:proofErr w:type="spellEnd"/>
                 </w:p>
                 <w:p>
                   <w:pPr>
@@ -3323,8 +3504,18 @@
                       <w:sz w:val="24"/>
                       <w:szCs w:val="24"/>
                     </w:rPr>
-                    <w:t>Não chegou a tempo da daily</w:t>
-                  </w:r>
+                    <w:t xml:space="preserve">Não chegou a tempo da </w:t>
+                  </w:r>
+                  <w:proofErr w:type="spellStart"/>
+                  <w:r>
+                    <w:rPr>
+                      <w:rFonts w:asciiTheme="majorHAnsi" w:hAnsiTheme="majorHAnsi" w:cstheme="majorHAnsi"/>
+                      <w:sz w:val="24"/>
+                      <w:szCs w:val="24"/>
+                    </w:rPr>
+                    <w:t>daily</w:t>
+                  </w:r>
+                  <w:proofErr w:type="spellEnd"/>
                 </w:p>
               </w:tc>
               <w:tc>
@@ -3418,8 +3609,18 @@
                       <w:sz w:val="24"/>
                       <w:szCs w:val="24"/>
                     </w:rPr>
-                    <w:t>Pedro Sarabando</w:t>
-                  </w:r>
+                    <w:t xml:space="preserve">Pedro </w:t>
+                  </w:r>
+                  <w:proofErr w:type="spellStart"/>
+                  <w:r>
+                    <w:rPr>
+                      <w:rFonts w:asciiTheme="majorHAnsi" w:hAnsiTheme="majorHAnsi" w:cstheme="majorHAnsi"/>
+                      <w:sz w:val="24"/>
+                      <w:szCs w:val="24"/>
+                    </w:rPr>
+                    <w:t>Sarabando</w:t>
+                  </w:r>
+                  <w:proofErr w:type="spellEnd"/>
                 </w:p>
                 <w:p>
                   <w:pPr>
@@ -3586,8 +3787,18 @@
                       <w:sz w:val="24"/>
                       <w:szCs w:val="24"/>
                     </w:rPr>
-                    <w:t>Não chegou a tempo da daily</w:t>
-                  </w:r>
+                    <w:t xml:space="preserve">Não chegou a tempo da </w:t>
+                  </w:r>
+                  <w:proofErr w:type="spellStart"/>
+                  <w:r>
+                    <w:rPr>
+                      <w:rFonts w:asciiTheme="majorHAnsi" w:hAnsiTheme="majorHAnsi" w:cstheme="majorHAnsi"/>
+                      <w:sz w:val="24"/>
+                      <w:szCs w:val="24"/>
+                    </w:rPr>
+                    <w:t>daily</w:t>
+                  </w:r>
+                  <w:proofErr w:type="spellEnd"/>
                 </w:p>
               </w:tc>
               <w:tc>
@@ -3655,8 +3866,18 @@
                       <w:sz w:val="24"/>
                       <w:szCs w:val="24"/>
                     </w:rPr>
-                    <w:t>Pedro Sarabando</w:t>
-                  </w:r>
+                    <w:t xml:space="preserve">Pedro </w:t>
+                  </w:r>
+                  <w:proofErr w:type="spellStart"/>
+                  <w:r>
+                    <w:rPr>
+                      <w:rFonts w:asciiTheme="majorHAnsi" w:hAnsiTheme="majorHAnsi" w:cstheme="majorHAnsi"/>
+                      <w:sz w:val="24"/>
+                      <w:szCs w:val="24"/>
+                    </w:rPr>
+                    <w:t>Sarabando</w:t>
+                  </w:r>
+                  <w:proofErr w:type="spellEnd"/>
                   <w:r>
                     <w:rPr>
                       <w:rFonts w:asciiTheme="majorHAnsi" w:hAnsiTheme="majorHAnsi" w:cstheme="majorHAnsi"/>
@@ -3728,7 +3949,25 @@
                       <w:sz w:val="24"/>
                       <w:szCs w:val="24"/>
                     </w:rPr>
-                    <w:t>Estava doente e não pode comparecer a daily.</w:t>
+                    <w:t xml:space="preserve">Estava doente e não pode comparecer a </w:t>
+                  </w:r>
+                  <w:proofErr w:type="spellStart"/>
+                  <w:r>
+                    <w:rPr>
+                      <w:rFonts w:asciiTheme="majorHAnsi" w:hAnsiTheme="majorHAnsi" w:cstheme="majorHAnsi"/>
+                      <w:sz w:val="24"/>
+                      <w:szCs w:val="24"/>
+                    </w:rPr>
+                    <w:t>daily</w:t>
+                  </w:r>
+                  <w:proofErr w:type="spellEnd"/>
+                  <w:r>
+                    <w:rPr>
+                      <w:rFonts w:asciiTheme="majorHAnsi" w:hAnsiTheme="majorHAnsi" w:cstheme="majorHAnsi"/>
+                      <w:sz w:val="24"/>
+                      <w:szCs w:val="24"/>
+                    </w:rPr>
+                    <w:t>.</w:t>
                   </w:r>
                 </w:p>
               </w:tc>
@@ -3742,8 +3981,21 @@
                     <w:jc w:val="center"/>
                   </w:pPr>
                   <w:r>
-                    <w:t>Foi mostrado oque cada membro fez na semana, e se alguém precisava de ajuda para completar a task</w:t>
-                  </w:r>
+                    <w:t xml:space="preserve">Foi mostrado </w:t>
+                  </w:r>
+                  <w:proofErr w:type="spellStart"/>
+                  <w:r>
+                    <w:t>oque</w:t>
+                  </w:r>
+                  <w:proofErr w:type="spellEnd"/>
+                  <w:r>
+                    <w:t xml:space="preserve"> cada membro fez na semana, e se alguém precisava de ajuda para completar a </w:t>
+                  </w:r>
+                  <w:proofErr w:type="spellStart"/>
+                  <w:r>
+                    <w:t>task</w:t>
+                  </w:r>
+                  <w:proofErr w:type="spellEnd"/>
                 </w:p>
               </w:tc>
             </w:tr>
@@ -3796,8 +4048,18 @@
                       <w:sz w:val="24"/>
                       <w:szCs w:val="24"/>
                     </w:rPr>
-                    <w:t>Pedro Sarabando</w:t>
-                  </w:r>
+                    <w:t xml:space="preserve">Pedro </w:t>
+                  </w:r>
+                  <w:proofErr w:type="spellStart"/>
+                  <w:r>
+                    <w:rPr>
+                      <w:rFonts w:asciiTheme="majorHAnsi" w:hAnsiTheme="majorHAnsi" w:cstheme="majorHAnsi"/>
+                      <w:sz w:val="24"/>
+                      <w:szCs w:val="24"/>
+                    </w:rPr>
+                    <w:t>Sarabando</w:t>
+                  </w:r>
+                  <w:proofErr w:type="spellEnd"/>
                   <w:r>
                     <w:rPr>
                       <w:rFonts w:asciiTheme="majorHAnsi" w:hAnsiTheme="majorHAnsi" w:cstheme="majorHAnsi"/>
@@ -3934,8 +4196,18 @@
                       <w:sz w:val="24"/>
                       <w:szCs w:val="24"/>
                     </w:rPr>
-                    <w:t>Pedro Sarabando</w:t>
-                  </w:r>
+                    <w:t xml:space="preserve">Pedro </w:t>
+                  </w:r>
+                  <w:proofErr w:type="spellStart"/>
+                  <w:r>
+                    <w:rPr>
+                      <w:rFonts w:asciiTheme="majorHAnsi" w:hAnsiTheme="majorHAnsi" w:cstheme="majorHAnsi"/>
+                      <w:sz w:val="24"/>
+                      <w:szCs w:val="24"/>
+                    </w:rPr>
+                    <w:t>Sarabando</w:t>
+                  </w:r>
+                  <w:proofErr w:type="spellEnd"/>
                   <w:r>
                     <w:rPr>
                       <w:rFonts w:asciiTheme="majorHAnsi" w:hAnsiTheme="majorHAnsi" w:cstheme="majorHAnsi"/>
@@ -4101,7 +4373,15 @@
                 </w:tcPr>
                 <w:p>
                   <w:r>
-                    <w:t xml:space="preserve">Foi apresentado todos os DER’s individuais e com base em todos analisamos a regra de </w:t>
+                    <w:t xml:space="preserve">Foi apresentado todos os </w:t>
+                  </w:r>
+                  <w:proofErr w:type="spellStart"/>
+                  <w:r>
+                    <w:t>DER’s</w:t>
+                  </w:r>
+                  <w:proofErr w:type="spellEnd"/>
+                  <w:r>
+                    <w:t xml:space="preserve"> individuais e com base em todos analisamos a regra de </w:t>
                   </w:r>
                   <w:r>
                     <w:t>negócio</w:t>
@@ -4257,8 +4537,18 @@
                       <w:sz w:val="20"/>
                       <w:szCs w:val="20"/>
                     </w:rPr>
-                    <w:t>Pedro Sarabando</w:t>
-                  </w:r>
+                    <w:t xml:space="preserve">Pedro </w:t>
+                  </w:r>
+                  <w:proofErr w:type="spellStart"/>
+                  <w:r>
+                    <w:rPr>
+                      <w:rFonts w:ascii="Arial" w:hAnsi="Arial" w:cs="Arial"/>
+                      <w:sz w:val="20"/>
+                      <w:szCs w:val="20"/>
+                    </w:rPr>
+                    <w:t>Sarabando</w:t>
+                  </w:r>
+                  <w:proofErr w:type="spellEnd"/>
                   <w:r>
                     <w:rPr>
                       <w:rFonts w:ascii="Arial" w:hAnsi="Arial" w:cs="Arial"/>
@@ -4479,8 +4769,18 @@
                       <w:sz w:val="20"/>
                       <w:szCs w:val="20"/>
                     </w:rPr>
-                    <w:t>Pedro Sarabando</w:t>
-                  </w:r>
+                    <w:t xml:space="preserve">Pedro </w:t>
+                  </w:r>
+                  <w:proofErr w:type="spellStart"/>
+                  <w:r>
+                    <w:rPr>
+                      <w:rFonts w:ascii="Arial" w:hAnsi="Arial" w:cs="Arial"/>
+                      <w:sz w:val="20"/>
+                      <w:szCs w:val="20"/>
+                    </w:rPr>
+                    <w:t>Sarabando</w:t>
+                  </w:r>
+                  <w:proofErr w:type="spellEnd"/>
                   <w:r>
                     <w:rPr>
                       <w:rFonts w:ascii="Arial" w:hAnsi="Arial" w:cs="Arial"/>
@@ -4676,8 +4976,18 @@
                       <w:sz w:val="20"/>
                       <w:szCs w:val="20"/>
                     </w:rPr>
-                    <w:t>Pedro Sarabando</w:t>
-                  </w:r>
+                    <w:t xml:space="preserve">Pedro </w:t>
+                  </w:r>
+                  <w:proofErr w:type="spellStart"/>
+                  <w:r>
+                    <w:rPr>
+                      <w:rFonts w:ascii="Arial" w:hAnsi="Arial" w:cs="Arial"/>
+                      <w:sz w:val="20"/>
+                      <w:szCs w:val="20"/>
+                    </w:rPr>
+                    <w:t>Sarabando</w:t>
+                  </w:r>
+                  <w:proofErr w:type="spellEnd"/>
                   <w:r>
                     <w:rPr>
                       <w:rFonts w:ascii="Arial" w:hAnsi="Arial" w:cs="Arial"/>
@@ -4793,7 +5103,25 @@
                       <w:sz w:val="20"/>
                       <w:szCs w:val="20"/>
                     </w:rPr>
-                    <w:t xml:space="preserve">Foi conversado sobre algumas tasks em desenvolvimento </w:t>
+                    <w:t xml:space="preserve">Foi conversado sobre algumas </w:t>
+                  </w:r>
+                  <w:proofErr w:type="spellStart"/>
+                  <w:r>
+                    <w:rPr>
+                      <w:rFonts w:ascii="Arial" w:hAnsi="Arial" w:cs="Arial"/>
+                      <w:sz w:val="20"/>
+                      <w:szCs w:val="20"/>
+                    </w:rPr>
+                    <w:t>tasks</w:t>
+                  </w:r>
+                  <w:proofErr w:type="spellEnd"/>
+                  <w:r>
+                    <w:rPr>
+                      <w:rFonts w:ascii="Arial" w:hAnsi="Arial" w:cs="Arial"/>
+                      <w:sz w:val="20"/>
+                      <w:szCs w:val="20"/>
+                    </w:rPr>
+                    <w:t xml:space="preserve"> em desenvolvimento </w:t>
                   </w:r>
                   <w:r>
                     <w:rPr>
@@ -4882,8 +5210,18 @@
                       <w:sz w:val="20"/>
                       <w:szCs w:val="20"/>
                     </w:rPr>
-                    <w:t>Pedro Sarabando</w:t>
-                  </w:r>
+                    <w:t xml:space="preserve">Pedro </w:t>
+                  </w:r>
+                  <w:proofErr w:type="spellStart"/>
+                  <w:r>
+                    <w:rPr>
+                      <w:rFonts w:ascii="Arial" w:hAnsi="Arial" w:cs="Arial"/>
+                      <w:sz w:val="20"/>
+                      <w:szCs w:val="20"/>
+                    </w:rPr>
+                    <w:t>Sarabando</w:t>
+                  </w:r>
+                  <w:proofErr w:type="spellEnd"/>
                   <w:r>
                     <w:rPr>
                       <w:rFonts w:ascii="Arial" w:hAnsi="Arial" w:cs="Arial"/>
@@ -5121,8 +5459,18 @@
                       <w:szCs w:val="20"/>
                     </w:rPr>
                     <w:br/>
-                    <w:t>Pedro Sarabando</w:t>
-                  </w:r>
+                    <w:t xml:space="preserve">Pedro </w:t>
+                  </w:r>
+                  <w:proofErr w:type="spellStart"/>
+                  <w:r>
+                    <w:rPr>
+                      <w:rFonts w:ascii="Arial" w:hAnsi="Arial" w:cs="Arial"/>
+                      <w:sz w:val="20"/>
+                      <w:szCs w:val="20"/>
+                    </w:rPr>
+                    <w:t>Sarabando</w:t>
+                  </w:r>
+                  <w:proofErr w:type="spellEnd"/>
                 </w:p>
               </w:tc>
               <w:tc>
@@ -5226,8 +5574,18 @@
                       <w:sz w:val="20"/>
                       <w:szCs w:val="20"/>
                     </w:rPr>
-                    <w:t>mudamos alguns detalhes nas tasks</w:t>
-                  </w:r>
+                    <w:t xml:space="preserve">mudamos alguns detalhes nas </w:t>
+                  </w:r>
+                  <w:proofErr w:type="spellStart"/>
+                  <w:r>
+                    <w:rPr>
+                      <w:rFonts w:ascii="Arial" w:hAnsi="Arial" w:cs="Arial"/>
+                      <w:sz w:val="20"/>
+                      <w:szCs w:val="20"/>
+                    </w:rPr>
+                    <w:t>tasks</w:t>
+                  </w:r>
+                  <w:proofErr w:type="spellEnd"/>
                 </w:p>
               </w:tc>
             </w:tr>
@@ -5347,8 +5705,18 @@
                       <w:szCs w:val="20"/>
                     </w:rPr>
                     <w:br/>
-                    <w:t>Pedro Sarabando</w:t>
-                  </w:r>
+                    <w:t xml:space="preserve">Pedro </w:t>
+                  </w:r>
+                  <w:proofErr w:type="spellStart"/>
+                  <w:r>
+                    <w:rPr>
+                      <w:rFonts w:ascii="Arial" w:hAnsi="Arial" w:cs="Arial"/>
+                      <w:sz w:val="20"/>
+                      <w:szCs w:val="20"/>
+                    </w:rPr>
+                    <w:t>Sarabando</w:t>
+                  </w:r>
+                  <w:proofErr w:type="spellEnd"/>
                 </w:p>
                 <w:p>
                   <w:pPr>
@@ -5477,6 +5845,14 @@
                       <w:szCs w:val="20"/>
                     </w:rPr>
                   </w:pPr>
+                  <w:r>
+                    <w:rPr>
+                      <w:rFonts w:ascii="Arial" w:hAnsi="Arial" w:cs="Arial"/>
+                      <w:sz w:val="20"/>
+                      <w:szCs w:val="20"/>
+                    </w:rPr>
+                    <w:t>26/05/2024</w:t>
+                  </w:r>
                 </w:p>
               </w:tc>
               <w:tc>
@@ -5493,6 +5869,32 @@
                       <w:szCs w:val="20"/>
                     </w:rPr>
                   </w:pPr>
+                  <w:r>
+                    <w:rPr>
+                      <w:rFonts w:ascii="Arial" w:hAnsi="Arial" w:cs="Arial"/>
+                      <w:sz w:val="20"/>
+                      <w:szCs w:val="20"/>
+                    </w:rPr>
+                    <w:t>Gabriela</w:t>
+                  </w:r>
+                </w:p>
+                <w:p>
+                  <w:pPr>
+                    <w:jc w:val="center"/>
+                    <w:rPr>
+                      <w:rFonts w:ascii="Arial" w:hAnsi="Arial" w:cs="Arial"/>
+                      <w:sz w:val="20"/>
+                      <w:szCs w:val="20"/>
+                    </w:rPr>
+                  </w:pPr>
+                  <w:r>
+                    <w:rPr>
+                      <w:rFonts w:ascii="Arial" w:hAnsi="Arial" w:cs="Arial"/>
+                      <w:sz w:val="20"/>
+                      <w:szCs w:val="20"/>
+                    </w:rPr>
+                    <w:t>Nathalia</w:t>
+                  </w:r>
                 </w:p>
               </w:tc>
               <w:tc>
@@ -5509,6 +5911,69 @@
                       <w:szCs w:val="20"/>
                     </w:rPr>
                   </w:pPr>
+                  <w:r>
+                    <w:rPr>
+                      <w:rFonts w:ascii="Arial" w:hAnsi="Arial" w:cs="Arial"/>
+                      <w:sz w:val="20"/>
+                      <w:szCs w:val="20"/>
+                    </w:rPr>
+                    <w:t>Luiz Fernandes</w:t>
+                  </w:r>
+                </w:p>
+                <w:p>
+                  <w:pPr>
+                    <w:jc w:val="center"/>
+                    <w:rPr>
+                      <w:rFonts w:ascii="Arial" w:hAnsi="Arial" w:cs="Arial"/>
+                      <w:sz w:val="20"/>
+                      <w:szCs w:val="20"/>
+                    </w:rPr>
+                  </w:pPr>
+                  <w:r>
+                    <w:rPr>
+                      <w:rFonts w:ascii="Arial" w:hAnsi="Arial" w:cs="Arial"/>
+                      <w:sz w:val="20"/>
+                      <w:szCs w:val="20"/>
+                    </w:rPr>
+                    <w:t>Pedro Henrique</w:t>
+                  </w:r>
+                  <w:r>
+                    <w:rPr>
+                      <w:rFonts w:ascii="Arial" w:hAnsi="Arial" w:cs="Arial"/>
+                      <w:sz w:val="20"/>
+                      <w:szCs w:val="20"/>
+                    </w:rPr>
+                    <w:br/>
+                    <w:t xml:space="preserve">Pedro </w:t>
+                  </w:r>
+                  <w:proofErr w:type="spellStart"/>
+                  <w:r>
+                    <w:rPr>
+                      <w:rFonts w:ascii="Arial" w:hAnsi="Arial" w:cs="Arial"/>
+                      <w:sz w:val="20"/>
+                      <w:szCs w:val="20"/>
+                    </w:rPr>
+                    <w:t>Sarabando</w:t>
+                  </w:r>
+                  <w:proofErr w:type="spellEnd"/>
+                </w:p>
+                <w:p>
+                  <w:pPr>
+                    <w:jc w:val="center"/>
+                    <w:rPr>
+                      <w:rFonts w:ascii="Arial" w:hAnsi="Arial" w:cs="Arial"/>
+                      <w:sz w:val="20"/>
+                      <w:szCs w:val="20"/>
+                    </w:rPr>
+                  </w:pPr>
+                  <w:r>
+                    <w:rPr>
+                      <w:rFonts w:ascii="Arial" w:hAnsi="Arial" w:cs="Arial"/>
+                      <w:sz w:val="20"/>
+                      <w:szCs w:val="20"/>
+                    </w:rPr>
+                    <w:t>Yuri</w:t>
+                  </w:r>
                 </w:p>
               </w:tc>
               <w:tc>
@@ -5525,6 +5990,14 @@
                       <w:szCs w:val="20"/>
                     </w:rPr>
                   </w:pPr>
+                  <w:r>
+                    <w:rPr>
+                      <w:rFonts w:ascii="Arial" w:hAnsi="Arial" w:cs="Arial"/>
+                      <w:sz w:val="20"/>
+                      <w:szCs w:val="20"/>
+                    </w:rPr>
+                    <w:t>Não compareceram e não informaram o motivo.</w:t>
+                  </w:r>
                 </w:p>
               </w:tc>
               <w:tc>
@@ -5541,6 +6014,32 @@
                       <w:szCs w:val="20"/>
                     </w:rPr>
                   </w:pPr>
+                  <w:r>
+                    <w:rPr>
+                      <w:rFonts w:ascii="Arial" w:hAnsi="Arial" w:cs="Arial"/>
+                      <w:sz w:val="20"/>
+                      <w:szCs w:val="20"/>
+                    </w:rPr>
+                    <w:t>Discutimos sobre o log, o andamento do dashboard, e sobre a mudança do tipo ambiente de processo (</w:t>
+                  </w:r>
+                  <w:proofErr w:type="spellStart"/>
+                  <w:r>
+                    <w:rPr>
+                      <w:rFonts w:ascii="Arial" w:hAnsi="Arial" w:cs="Arial"/>
+                      <w:sz w:val="20"/>
+                      <w:szCs w:val="20"/>
+                    </w:rPr>
+                    <w:t>configs</w:t>
+                  </w:r>
+                  <w:proofErr w:type="spellEnd"/>
+                  <w:r>
+                    <w:rPr>
+                      <w:rFonts w:ascii="Arial" w:hAnsi="Arial" w:cs="Arial"/>
+                      <w:sz w:val="20"/>
+                      <w:szCs w:val="20"/>
+                    </w:rPr>
+                    <w:t xml:space="preserve"> de conexão) da API web data viz.</w:t>
+                  </w:r>
                 </w:p>
               </w:tc>
             </w:tr>

</xml_diff>